<commit_message>
update the write_up of the final report
</commit_message>
<xml_diff>
--- a/Xiao_Pi_website/write_up.docx
+++ b/Xiao_Pi_website/write_up.docx
@@ -220,56 +220,6 @@
     <w:p>
       <w:pPr>
         <w:rPr>
-          <w:lang w:val="en-US"/>
-        </w:rPr>
-      </w:pPr>
-    </w:p>
-    <w:p>
-      <w:pPr>
-        <w:ind w:firstLine="420" w:firstLineChars="0"/>
-        <w:rPr>
-          <w:lang w:val="en-US"/>
-        </w:rPr>
-      </w:pPr>
-      <w:r>
-        <w:rPr>
-          <w:lang w:val="en-US"/>
-        </w:rPr>
-        <w:t>3D printer:</w:t>
-      </w:r>
-    </w:p>
-    <w:p>
-      <w:pPr>
-        <w:ind w:firstLine="420" w:firstLineChars="0"/>
-        <w:rPr>
-          <w:lang w:val="en-US"/>
-        </w:rPr>
-      </w:pPr>
-    </w:p>
-    <w:p>
-      <w:pPr>
-        <w:ind w:firstLine="420" w:firstLineChars="0"/>
-        <w:rPr>
-          <w:lang w:val="en-US"/>
-        </w:rPr>
-      </w:pPr>
-      <w:r>
-        <w:rPr>
-          <w:lang w:val="en-US"/>
-        </w:rPr>
-        <w:t>DC controller:</w:t>
-      </w:r>
-    </w:p>
-    <w:p>
-      <w:pPr>
-        <w:rPr>
-          <w:lang w:val="en-US"/>
-        </w:rPr>
-      </w:pPr>
-    </w:p>
-    <w:p>
-      <w:pPr>
-        <w:rPr>
           <w:b/>
           <w:bCs/>
           <w:sz w:val="22"/>
@@ -277,7 +227,38 @@
           <w:lang w:val="en-US"/>
         </w:rPr>
       </w:pPr>
-      <w:r>
+    </w:p>
+    <w:p>
+      <w:pPr>
+        <w:numPr>
+          <w:ilvl w:val="0"/>
+          <w:numId w:val="0"/>
+        </w:numPr>
+        <w:rPr>
+          <w:rFonts w:hint="eastAsia" w:eastAsiaTheme="minorEastAsia"/>
+          <w:i w:val="0"/>
+          <w:iCs w:val="0"/>
+          <w:sz w:val="21"/>
+          <w:szCs w:val="21"/>
+          <w:lang w:val="en-US" w:eastAsia="zh-CN"/>
+        </w:rPr>
+      </w:pPr>
+      <w:r>
+        <w:rPr>
+          <w:rFonts w:hint="eastAsia"/>
+          <w:b/>
+          <w:bCs/>
+          <w:i w:val="0"/>
+          <w:iCs w:val="0"/>
+          <w:sz w:val="28"/>
+          <w:szCs w:val="28"/>
+          <w:lang w:val="en-US" w:eastAsia="zh-CN"/>
+        </w:rPr>
+        <w:t>大炜，这一块交给你啦！</w:t>
+      </w:r>
+    </w:p>
+    <w:p>
+      <w:pPr>
         <w:rPr>
           <w:b/>
           <w:bCs/>
@@ -285,6 +266,76 @@
           <w:szCs w:val="22"/>
           <w:lang w:val="en-US"/>
         </w:rPr>
+      </w:pPr>
+    </w:p>
+    <w:p>
+      <w:pPr>
+        <w:rPr>
+          <w:lang w:val="en-US"/>
+        </w:rPr>
+      </w:pPr>
+    </w:p>
+    <w:p>
+      <w:pPr>
+        <w:ind w:firstLine="420" w:firstLineChars="0"/>
+        <w:rPr>
+          <w:lang w:val="en-US"/>
+        </w:rPr>
+      </w:pPr>
+      <w:r>
+        <w:rPr>
+          <w:lang w:val="en-US"/>
+        </w:rPr>
+        <w:t>3D printer:</w:t>
+      </w:r>
+    </w:p>
+    <w:p>
+      <w:pPr>
+        <w:ind w:firstLine="420" w:firstLineChars="0"/>
+        <w:rPr>
+          <w:lang w:val="en-US"/>
+        </w:rPr>
+      </w:pPr>
+    </w:p>
+    <w:p>
+      <w:pPr>
+        <w:ind w:firstLine="420" w:firstLineChars="0"/>
+        <w:rPr>
+          <w:lang w:val="en-US"/>
+        </w:rPr>
+      </w:pPr>
+      <w:r>
+        <w:rPr>
+          <w:lang w:val="en-US"/>
+        </w:rPr>
+        <w:t>DC controller:</w:t>
+      </w:r>
+    </w:p>
+    <w:p>
+      <w:pPr>
+        <w:rPr>
+          <w:lang w:val="en-US"/>
+        </w:rPr>
+      </w:pPr>
+    </w:p>
+    <w:p>
+      <w:pPr>
+        <w:rPr>
+          <w:b/>
+          <w:bCs/>
+          <w:sz w:val="22"/>
+          <w:szCs w:val="22"/>
+          <w:lang w:val="en-US"/>
+        </w:rPr>
+      </w:pPr>
+      <w:r>
+        <w:rPr>
+          <w:b/>
+          <w:bCs/>
+          <w:sz w:val="22"/>
+          <w:szCs w:val="22"/>
+          <w:lang w:val="en-US"/>
+        </w:rPr>
         <w:t>Software:</w:t>
       </w:r>
     </w:p>
@@ -355,6 +406,19 @@
           <w:lang w:val="en-US"/>
         </w:rPr>
         <w:t xml:space="preserve">” in the command prompt, which can help us to save several hours to compile the openCV. The version of our installed openCV is </w:t>
+      </w:r>
+      <w:r>
+        <w:rPr>
+          <w:rFonts w:hint="eastAsia"/>
+          <w:b/>
+          <w:bCs/>
+          <w:i w:val="0"/>
+          <w:iCs w:val="0"/>
+          <w:sz w:val="24"/>
+          <w:szCs w:val="24"/>
+          <w:lang w:val="en-US" w:eastAsia="zh-CN"/>
+        </w:rPr>
+        <w:t>这个需要去查一下</w:t>
       </w:r>
       <w:r>
         <w:rPr>
@@ -367,7 +431,7 @@
           <w:szCs w:val="22"/>
           <w:lang w:val="en-US" w:eastAsia="zh-CN"/>
         </w:rPr>
-        <w:t>这个需要去查一下。</w:t>
+        <w:t>。</w:t>
       </w:r>
       <w:r>
         <w:rPr>
@@ -574,6 +638,788 @@
           <w:numId w:val="0"/>
         </w:numPr>
         <w:rPr>
+          <w:rFonts w:hint="eastAsia" w:eastAsiaTheme="minorEastAsia"/>
+          <w:sz w:val="21"/>
+          <w:szCs w:val="21"/>
+          <w:lang w:val="en-US" w:eastAsia="zh-CN"/>
+        </w:rPr>
+      </w:pPr>
+      <w:r>
+        <w:rPr>
+          <w:rFonts w:hint="eastAsia"/>
+          <w:b/>
+          <w:bCs/>
+          <w:i/>
+          <w:iCs/>
+          <w:sz w:val="24"/>
+          <w:szCs w:val="24"/>
+          <w:lang w:val="en-US" w:eastAsia="zh-CN"/>
+        </w:rPr>
+        <w:t>大炜，这一块交给你啦！</w:t>
+      </w:r>
+    </w:p>
+    <w:p>
+      <w:pPr>
+        <w:numPr>
+          <w:numId w:val="0"/>
+        </w:numPr>
+        <w:rPr>
+          <w:lang w:val="en-US"/>
+        </w:rPr>
+      </w:pPr>
+    </w:p>
+    <w:p>
+      <w:pPr>
+        <w:numPr>
+          <w:ilvl w:val="0"/>
+          <w:numId w:val="1"/>
+        </w:numPr>
+        <w:ind w:left="0" w:leftChars="0" w:firstLine="420" w:firstLineChars="0"/>
+        <w:rPr>
+          <w:b/>
+          <w:bCs/>
+          <w:lang w:val="en-US"/>
+        </w:rPr>
+      </w:pPr>
+      <w:r>
+        <w:rPr>
+          <w:b/>
+          <w:bCs/>
+          <w:lang w:val="en-US"/>
+        </w:rPr>
+        <w:t xml:space="preserve">Multiprocessing Algorithm: </w:t>
+      </w:r>
+    </w:p>
+    <w:p>
+      <w:pPr>
+        <w:rPr>
+          <w:rFonts w:hint="default"/>
+          <w:lang w:val="en-US"/>
+        </w:rPr>
+      </w:pPr>
+      <w:r>
+        <w:rPr>
+          <w:lang w:val="en-US"/>
+        </w:rPr>
+        <w:t>To achieve our goal of tracking a falliing and moving balloon and pop it, we must decrease the latency and running time of every part as far as possible. At the beginning, the recognition and the course of sending order to control the motors and servo took about 105ms, which means it only processed less than ten pictures every second and it is far away from what we should do since we need to track the moving object and we only have limited time to decide the car</w:t>
+      </w:r>
+      <w:r>
+        <w:rPr>
+          <w:rFonts w:hint="default"/>
+          <w:lang w:val="en-US"/>
+        </w:rPr>
+        <w:t xml:space="preserve">’s movement. This delay time is too long. To reduce the delay time, one solution is to parallel process different task because of four cores in R-Pi, we can assign four jobs into four cores. In python, we could use the multiprocessing library to fully take advantage of four cores of R-Pi. </w:t>
+      </w:r>
+    </w:p>
+    <w:p>
+      <w:pPr>
+        <w:rPr>
+          <w:rFonts w:hint="default"/>
+          <w:lang w:val="en-US"/>
+        </w:rPr>
+      </w:pPr>
+    </w:p>
+    <w:p>
+      <w:pPr>
+        <w:numPr>
+          <w:ilvl w:val="0"/>
+          <w:numId w:val="3"/>
+        </w:numPr>
+        <w:rPr>
+          <w:rFonts w:hint="default"/>
+          <w:lang w:val="en-US"/>
+        </w:rPr>
+      </w:pPr>
+      <w:r>
+        <w:rPr>
+          <w:rFonts w:hint="default"/>
+          <w:lang w:val="en-US"/>
+        </w:rPr>
+        <w:t xml:space="preserve">The first core is used to focus on capturing the video and put the image it reads into the “send_frame_queue”, whose minimum running time is 33 ms because the frequency of the Pi camera taking video is 30 fps. </w:t>
+      </w:r>
+    </w:p>
+    <w:p>
+      <w:pPr>
+        <w:numPr>
+          <w:ilvl w:val="0"/>
+          <w:numId w:val="3"/>
+        </w:numPr>
+        <w:ind w:left="0" w:leftChars="0" w:firstLine="0" w:firstLineChars="0"/>
+        <w:rPr>
+          <w:lang w:val="en-US"/>
+        </w:rPr>
+      </w:pPr>
+      <w:r>
+        <w:rPr>
+          <w:rFonts w:hint="default"/>
+          <w:lang w:val="en-US"/>
+        </w:rPr>
+        <w:t>The second core is used to get the frame of images from send_frame_queue and process the images and extract the contours. Then put the contours into receive_contour_queue, which takes about 10 ms at most.</w:t>
+      </w:r>
+    </w:p>
+    <w:p>
+      <w:pPr>
+        <w:numPr>
+          <w:ilvl w:val="0"/>
+          <w:numId w:val="3"/>
+        </w:numPr>
+        <w:ind w:left="0" w:leftChars="0" w:firstLine="0" w:firstLineChars="0"/>
+        <w:rPr>
+          <w:lang w:val="en-US"/>
+        </w:rPr>
+      </w:pPr>
+      <w:r>
+        <w:rPr>
+          <w:rFonts w:hint="default"/>
+          <w:lang w:val="en-US"/>
+        </w:rPr>
+        <w:t xml:space="preserve">The third core could get the contour from receive_contour_queue and compute the center position and area of the object and implement the PID control algorithm and control the motors of wheels. Since we set the sleep time to 20 ms when controlling the DC motors. In addition, it should put the parameters of controlling servo of camera into send_motor_queue. And the maximum running time of this processor is 25 ms. </w:t>
+      </w:r>
+    </w:p>
+    <w:p>
+      <w:pPr>
+        <w:numPr>
+          <w:ilvl w:val="0"/>
+          <w:numId w:val="3"/>
+        </w:numPr>
+        <w:ind w:left="0" w:leftChars="0" w:firstLine="0" w:firstLineChars="0"/>
+        <w:rPr>
+          <w:lang w:val="en-US"/>
+        </w:rPr>
+      </w:pPr>
+      <w:r>
+        <w:rPr>
+          <w:rFonts w:hint="default"/>
+          <w:lang w:val="en-US"/>
+        </w:rPr>
+        <w:t xml:space="preserve">The forth core can get the parameters to control the tilt kit from send_motor_queue and realize prediction function to ensure the smooth movement of tilt kit , whose maximum running time is 25 ms. </w:t>
+      </w:r>
+    </w:p>
+    <w:p>
+      <w:pPr>
+        <w:numPr>
+          <w:numId w:val="0"/>
+        </w:numPr>
+        <w:rPr>
+          <w:rFonts w:hint="default"/>
+          <w:lang w:val="en-US"/>
+        </w:rPr>
+      </w:pPr>
+    </w:p>
+    <w:p>
+      <w:pPr>
+        <w:numPr>
+          <w:numId w:val="0"/>
+        </w:numPr>
+        <w:rPr>
+          <w:rFonts w:hint="default"/>
+          <w:lang w:val="en-US"/>
+        </w:rPr>
+      </w:pPr>
+      <w:r>
+        <w:rPr>
+          <w:rFonts w:hint="default"/>
+          <w:lang w:val="en-US"/>
+        </w:rPr>
+        <w:t xml:space="preserve">This describes the tasks that every core executes and the time they spend. The longest time is up to the frequency of the Pi camera, which is unchangeable to some degree. So this multiprocessing system has optimized the entire program and decrease the running time every loop from 105 ms to 34 ms. Note that the “print” syntax will cause the delay and if wanting show the image onto the monitors, it will increase delay time. </w:t>
+      </w:r>
+    </w:p>
+    <w:p>
+      <w:pPr>
+        <w:numPr>
+          <w:numId w:val="0"/>
+        </w:numPr>
+        <w:rPr>
+          <w:rFonts w:hint="default"/>
+          <w:lang w:val="en-US"/>
+        </w:rPr>
+      </w:pPr>
+    </w:p>
+    <w:p>
+      <w:pPr>
+        <w:numPr>
+          <w:numId w:val="0"/>
+        </w:numPr>
+        <w:rPr>
+          <w:rFonts w:hint="eastAsia" w:eastAsiaTheme="minorEastAsia"/>
+          <w:i w:val="0"/>
+          <w:iCs w:val="0"/>
+          <w:sz w:val="21"/>
+          <w:szCs w:val="21"/>
+          <w:lang w:val="en-US" w:eastAsia="zh-CN"/>
+        </w:rPr>
+      </w:pPr>
+      <w:r>
+        <w:rPr>
+          <w:rFonts w:hint="eastAsia"/>
+          <w:b/>
+          <w:bCs/>
+          <w:i w:val="0"/>
+          <w:iCs w:val="0"/>
+          <w:sz w:val="28"/>
+          <w:szCs w:val="28"/>
+          <w:lang w:val="en-US" w:eastAsia="zh-CN"/>
+        </w:rPr>
+        <w:t>这里可以放multi前后的对比视频</w:t>
+      </w:r>
+    </w:p>
+    <w:p>
+      <w:pPr>
+        <w:rPr>
+          <w:lang w:val="en-US"/>
+        </w:rPr>
+      </w:pPr>
+    </w:p>
+    <w:p>
+      <w:pPr>
+        <w:numPr>
+          <w:ilvl w:val="0"/>
+          <w:numId w:val="1"/>
+        </w:numPr>
+        <w:ind w:left="0" w:leftChars="0" w:firstLine="420" w:firstLineChars="0"/>
+        <w:rPr>
+          <w:b/>
+          <w:bCs/>
+          <w:lang w:val="en-US"/>
+        </w:rPr>
+      </w:pPr>
+      <w:r>
+        <w:rPr>
+          <w:b/>
+          <w:bCs/>
+          <w:lang w:val="en-US"/>
+        </w:rPr>
+        <w:t xml:space="preserve">Prediction Algorithm: </w:t>
+      </w:r>
+    </w:p>
+    <w:p>
+      <w:pPr>
+        <w:rPr>
+          <w:lang w:val="en-US"/>
+        </w:rPr>
+      </w:pPr>
+    </w:p>
+    <w:p>
+      <w:pPr>
+        <w:rPr>
+          <w:rFonts w:hint="default"/>
+          <w:lang w:val="en-US"/>
+        </w:rPr>
+      </w:pPr>
+      <w:r>
+        <w:rPr>
+          <w:lang w:val="en-US"/>
+        </w:rPr>
+        <w:t xml:space="preserve">When balloon quickly moved and get rid of the range that the camera can video, the servo of camera will not know how to move and it will be stuck. To solve this problem, we create the prediction algorithm. Prediction Algorithm is to make the servo move at the speed that is slower than the original speed but the same direction. </w:t>
+      </w:r>
+      <w:r>
+        <w:rPr>
+          <w:rFonts w:hint="default"/>
+          <w:lang w:val="en-US"/>
+        </w:rPr>
+        <w:t xml:space="preserve">“Original speed” is the speed of car before the balloon disappears. This is reasonable because the balloon is falling and we assume there is no wind to affect the balloon’s motion. </w:t>
+      </w:r>
+    </w:p>
+    <w:p>
+      <w:pPr>
+        <w:rPr>
+          <w:rFonts w:hint="default"/>
+          <w:lang w:val="en-US"/>
+        </w:rPr>
+      </w:pPr>
+    </w:p>
+    <w:p>
+      <w:pPr>
+        <w:numPr>
+          <w:ilvl w:val="0"/>
+          <w:numId w:val="1"/>
+        </w:numPr>
+        <w:ind w:left="0" w:leftChars="0" w:firstLine="420" w:firstLineChars="0"/>
+        <w:rPr>
+          <w:rFonts w:hint="default"/>
+          <w:b/>
+          <w:bCs/>
+          <w:sz w:val="20"/>
+          <w:szCs w:val="20"/>
+          <w:lang w:val="en-US"/>
+        </w:rPr>
+      </w:pPr>
+      <w:r>
+        <w:rPr>
+          <w:rFonts w:hint="default"/>
+          <w:b/>
+          <w:bCs/>
+          <w:sz w:val="20"/>
+          <w:szCs w:val="20"/>
+          <w:lang w:val="en-US"/>
+        </w:rPr>
+        <w:t>Pygame interface</w:t>
+      </w:r>
+    </w:p>
+    <w:p>
+      <w:pPr>
+        <w:rPr>
+          <w:rFonts w:hint="default"/>
+          <w:lang w:val="en-US"/>
+        </w:rPr>
+      </w:pPr>
+    </w:p>
+    <w:p>
+      <w:pPr>
+        <w:rPr>
+          <w:rFonts w:hint="default"/>
+          <w:lang w:val="en-US"/>
+        </w:rPr>
+      </w:pPr>
+      <w:r>
+        <w:rPr>
+          <w:rFonts w:hint="default"/>
+          <w:lang w:val="en-US"/>
+        </w:rPr>
+        <w:t xml:space="preserve">There are three modes in tracking robotic car. We use pygame library to implement visual interface to control them as the following picture shown. </w:t>
+      </w:r>
+    </w:p>
+    <w:p>
+      <w:pPr>
+        <w:rPr>
+          <w:rFonts w:hint="default"/>
+          <w:lang w:val="en-US"/>
+        </w:rPr>
+      </w:pPr>
+    </w:p>
+    <w:p>
+      <w:pPr>
+        <w:rPr>
+          <w:rFonts w:hint="default"/>
+          <w:lang w:val="en-US" w:eastAsia="zh-CN"/>
+        </w:rPr>
+      </w:pPr>
+      <w:r>
+        <w:rPr>
+          <w:rFonts w:hint="eastAsia"/>
+          <w:lang w:val="en-US" w:eastAsia="zh-CN"/>
+        </w:rPr>
+        <w:t>The</w:t>
+      </w:r>
+      <w:r>
+        <w:rPr>
+          <w:rFonts w:hint="default"/>
+          <w:lang w:val="en-US" w:eastAsia="zh-CN"/>
+        </w:rPr>
+        <w:t xml:space="preserve"> first mode is calibration mode, which is to find the balloon at the beginning in case the person who toss the balloon standing behind the car and it will not see the balloon. </w:t>
+      </w:r>
+    </w:p>
+    <w:p>
+      <w:pPr>
+        <w:rPr>
+          <w:rFonts w:hint="default"/>
+          <w:lang w:val="en-US" w:eastAsia="zh-CN"/>
+        </w:rPr>
+      </w:pPr>
+    </w:p>
+    <w:p>
+      <w:pPr>
+        <w:rPr>
+          <w:rFonts w:hint="default"/>
+          <w:lang w:val="en-US" w:eastAsia="zh-CN"/>
+        </w:rPr>
+      </w:pPr>
+      <w:r>
+        <w:rPr>
+          <w:rFonts w:hint="default"/>
+          <w:lang w:val="en-US" w:eastAsia="zh-CN"/>
+        </w:rPr>
+        <w:t xml:space="preserve">The second mode is play mode, which is main program to realize our function. When a person toss a red balloon, the car will track the balloon until it explodes the balloon. </w:t>
+      </w:r>
+    </w:p>
+    <w:p>
+      <w:pPr>
+        <w:rPr>
+          <w:rFonts w:hint="default"/>
+          <w:lang w:val="en-US" w:eastAsia="zh-CN"/>
+        </w:rPr>
+      </w:pPr>
+    </w:p>
+    <w:p>
+      <w:pPr>
+        <w:rPr>
+          <w:rFonts w:hint="eastAsia"/>
+          <w:lang w:val="en-US" w:eastAsia="zh-CN"/>
+        </w:rPr>
+      </w:pPr>
+      <w:r>
+        <w:rPr>
+          <w:rFonts w:hint="default"/>
+          <w:lang w:val="en-US" w:eastAsia="zh-CN"/>
+        </w:rPr>
+        <w:t xml:space="preserve">The third mode is celebration mode, which makes the car turn around and move forward and backward like a puppy. </w:t>
+      </w:r>
+    </w:p>
+    <w:p>
+      <w:pPr>
+        <w:rPr>
+          <w:rFonts w:hint="default"/>
+          <w:lang w:val="en-US"/>
+        </w:rPr>
+      </w:pPr>
+    </w:p>
+    <w:p>
+      <w:pPr>
+        <w:rPr>
+          <w:rFonts w:hint="default"/>
+          <w:lang w:val="en-US"/>
+        </w:rPr>
+      </w:pPr>
+    </w:p>
+    <w:p>
+      <w:pPr>
+        <w:rPr>
+          <w:rFonts w:hint="eastAsia" w:eastAsiaTheme="minorEastAsia"/>
+          <w:b/>
+          <w:bCs/>
+          <w:sz w:val="28"/>
+          <w:szCs w:val="28"/>
+          <w:lang w:val="en-US" w:eastAsia="zh-CN"/>
+        </w:rPr>
+      </w:pPr>
+      <w:r>
+        <w:rPr>
+          <w:rFonts w:hint="eastAsia"/>
+          <w:b/>
+          <w:bCs/>
+          <w:sz w:val="28"/>
+          <w:szCs w:val="28"/>
+          <w:lang w:val="en-US" w:eastAsia="zh-CN"/>
+        </w:rPr>
+        <w:t>此处需要pygame的界面截图</w:t>
+      </w:r>
+    </w:p>
+    <w:p>
+      <w:pPr>
+        <w:rPr>
+          <w:rFonts w:hint="default"/>
+          <w:lang w:val="en-US"/>
+        </w:rPr>
+      </w:pPr>
+    </w:p>
+    <w:p>
+      <w:pPr>
+        <w:rPr>
+          <w:rFonts w:hint="default"/>
+          <w:lang w:val="en-US"/>
+        </w:rPr>
+      </w:pPr>
+    </w:p>
+    <w:p>
+      <w:pPr>
+        <w:rPr>
+          <w:rFonts w:hint="default"/>
+          <w:lang w:val="en-US"/>
+        </w:rPr>
+      </w:pPr>
+    </w:p>
+    <w:p>
+      <w:pPr>
+        <w:rPr>
+          <w:b/>
+          <w:bCs/>
+          <w:sz w:val="24"/>
+          <w:szCs w:val="24"/>
+          <w:lang w:val="en-US"/>
+        </w:rPr>
+      </w:pPr>
+      <w:r>
+        <w:rPr>
+          <w:b/>
+          <w:bCs/>
+          <w:sz w:val="24"/>
+          <w:szCs w:val="24"/>
+          <w:lang w:val="en-US"/>
+        </w:rPr>
+        <w:t xml:space="preserve">Issue: </w:t>
+      </w:r>
+    </w:p>
+    <w:p>
+      <w:pPr>
+        <w:numPr>
+          <w:ilvl w:val="0"/>
+          <w:numId w:val="4"/>
+        </w:numPr>
+        <w:rPr>
+          <w:rFonts w:hint="eastAsia" w:eastAsiaTheme="minorEastAsia"/>
+          <w:b/>
+          <w:bCs/>
+          <w:sz w:val="22"/>
+          <w:szCs w:val="22"/>
+          <w:lang w:val="en-US" w:eastAsia="zh-CN"/>
+        </w:rPr>
+      </w:pPr>
+      <w:r>
+        <w:rPr>
+          <w:lang w:val="en-US"/>
+        </w:rPr>
+        <w:t xml:space="preserve">Since our robotic car need to track the falling balloon and move to the landing location very fast and considering that python is a kind of interpreted programming language and C++ is a complied programming language, we initially planned to install C++ version of openCV. We tried to install the C++ OpenCV library several times and every time it took more than three hours to compile it. We finally installed the C++ openCV successfully but when we tried to run some codes, it failed and said that it cannot open the Pi camera, which took us about one week. After discussion with Professor Skovira, we decide to use python openCV first and see whether it can meet our requirement. But we will still introduce how to install C++ openCV here briefly. </w:t>
+      </w:r>
+    </w:p>
+    <w:p>
+      <w:pPr>
+        <w:numPr>
+          <w:numId w:val="0"/>
+        </w:numPr>
+        <w:rPr>
+          <w:lang w:val="en-US"/>
+        </w:rPr>
+      </w:pPr>
+    </w:p>
+    <w:p>
+      <w:pPr>
+        <w:numPr>
+          <w:numId w:val="0"/>
+        </w:numPr>
+        <w:rPr>
+          <w:rFonts w:hint="default"/>
+          <w:lang w:val="en-US"/>
+        </w:rPr>
+      </w:pPr>
+      <w:r>
+        <w:rPr>
+          <w:lang w:val="en-US"/>
+        </w:rPr>
+        <w:t xml:space="preserve">First of all, we need to install several required packages that we have not installed before such as CMake 2,8,7 or higher, Git, GCC and </w:t>
+      </w:r>
+      <w:r>
+        <w:rPr>
+          <w:rFonts w:hint="default"/>
+          <w:lang w:val="en-US"/>
+        </w:rPr>
+        <w:t xml:space="preserve">GTK+2.x or higher, including headers (libgtk2.0-dev). These packages can be installed in a terminal directly. </w:t>
+      </w:r>
+    </w:p>
+    <w:p>
+      <w:pPr>
+        <w:numPr>
+          <w:numId w:val="0"/>
+        </w:numPr>
+        <w:rPr>
+          <w:rFonts w:hint="default"/>
+          <w:lang w:val="en-US"/>
+        </w:rPr>
+      </w:pPr>
+    </w:p>
+    <w:p>
+      <w:pPr>
+        <w:numPr>
+          <w:numId w:val="0"/>
+        </w:numPr>
+        <w:rPr>
+          <w:rFonts w:hint="default"/>
+          <w:lang w:val="en-US"/>
+        </w:rPr>
+      </w:pPr>
+      <w:r>
+        <w:rPr>
+          <w:rFonts w:hint="default"/>
+          <w:lang w:val="en-US"/>
+        </w:rPr>
+        <w:t>Secondly, OpenCV Source Code is needed which can download from the Git Repository by the command “cd ~/&lt;my_working_directory&gt;</w:t>
+      </w:r>
+    </w:p>
+    <w:p>
+      <w:pPr>
+        <w:numPr>
+          <w:numId w:val="0"/>
+        </w:numPr>
+        <w:rPr>
+          <w:rFonts w:hint="default"/>
+          <w:lang w:val="en-US"/>
+        </w:rPr>
+      </w:pPr>
+      <w:r>
+        <w:rPr>
+          <w:rFonts w:hint="default"/>
+          <w:lang w:val="en-US"/>
+        </w:rPr>
+        <w:t>git clone https://github.com/opencv/opencv.git</w:t>
+      </w:r>
+    </w:p>
+    <w:p>
+      <w:pPr>
+        <w:numPr>
+          <w:numId w:val="0"/>
+        </w:numPr>
+        <w:rPr>
+          <w:rFonts w:hint="default"/>
+          <w:lang w:val="en-US"/>
+        </w:rPr>
+      </w:pPr>
+      <w:r>
+        <w:rPr>
+          <w:rFonts w:hint="default"/>
+          <w:lang w:val="en-US"/>
+        </w:rPr>
+        <w:t>git clone https://github.com/opencv/opencv_contrib.git”</w:t>
+      </w:r>
+    </w:p>
+    <w:p>
+      <w:pPr>
+        <w:numPr>
+          <w:numId w:val="0"/>
+        </w:numPr>
+        <w:rPr>
+          <w:rFonts w:hint="default"/>
+          <w:lang w:val="en-US"/>
+        </w:rPr>
+      </w:pPr>
+      <w:r>
+        <w:rPr>
+          <w:rFonts w:hint="default"/>
+          <w:lang w:val="en-US"/>
+        </w:rPr>
+        <w:t xml:space="preserve">Thirdly, Building OpenCV from Source using CMake. </w:t>
+      </w:r>
+    </w:p>
+    <w:p>
+      <w:pPr>
+        <w:numPr>
+          <w:ilvl w:val="0"/>
+          <w:numId w:val="5"/>
+        </w:numPr>
+        <w:rPr>
+          <w:rFonts w:hint="default"/>
+          <w:lang w:val="en-US"/>
+        </w:rPr>
+      </w:pPr>
+      <w:r>
+        <w:rPr>
+          <w:rFonts w:hint="default"/>
+          <w:lang w:val="en-US"/>
+        </w:rPr>
+        <w:t>Create a temporary directory, where we want to put the generated Makefiles, project files as well as output file and enter there.</w:t>
+      </w:r>
+    </w:p>
+    <w:p>
+      <w:pPr>
+        <w:numPr>
+          <w:ilvl w:val="0"/>
+          <w:numId w:val="5"/>
+        </w:numPr>
+        <w:rPr>
+          <w:rFonts w:hint="default"/>
+          <w:lang w:val="en-US"/>
+        </w:rPr>
+      </w:pPr>
+      <w:r>
+        <w:rPr>
+          <w:rFonts w:hint="default"/>
+          <w:lang w:val="en-US"/>
+        </w:rPr>
+        <w:t>Configure it by running “cmake -D CMAKE_BUILD_TYPE=Release -D CMAKE_INSTALL_PREFIX=/usr/local ..”, which will take more than ten minutes.</w:t>
+      </w:r>
+    </w:p>
+    <w:p>
+      <w:pPr>
+        <w:numPr>
+          <w:ilvl w:val="0"/>
+          <w:numId w:val="5"/>
+        </w:numPr>
+        <w:rPr>
+          <w:rFonts w:hint="default"/>
+          <w:lang w:val="en-US"/>
+        </w:rPr>
+      </w:pPr>
+      <w:r>
+        <w:rPr>
+          <w:rFonts w:hint="default"/>
+          <w:lang w:val="en-US"/>
+        </w:rPr>
+        <w:t xml:space="preserve"> After finishing this, we need to describe some parameters or during the process of compiling, there will be some errors. </w:t>
+      </w:r>
+    </w:p>
+    <w:p>
+      <w:pPr>
+        <w:numPr>
+          <w:ilvl w:val="0"/>
+          <w:numId w:val="5"/>
+        </w:numPr>
+        <w:rPr>
+          <w:rFonts w:hint="default"/>
+          <w:lang w:val="en-US"/>
+        </w:rPr>
+      </w:pPr>
+      <w:r>
+        <w:rPr>
+          <w:rFonts w:hint="default"/>
+          <w:lang w:val="en-US"/>
+        </w:rPr>
+        <w:t>From build directory execute “make -j7 # runs 7 jobs in parallel”.</w:t>
+      </w:r>
+    </w:p>
+    <w:p>
+      <w:pPr>
+        <w:numPr>
+          <w:ilvl w:val="0"/>
+          <w:numId w:val="5"/>
+        </w:numPr>
+        <w:rPr>
+          <w:rFonts w:hint="default"/>
+          <w:lang w:val="en-US"/>
+        </w:rPr>
+      </w:pPr>
+      <w:r>
+        <w:rPr>
+          <w:rFonts w:hint="default"/>
+          <w:lang w:val="en-US"/>
+        </w:rPr>
+        <w:t xml:space="preserve">Install the library by execute “sudo make install” form build directory. </w:t>
+      </w:r>
+    </w:p>
+    <w:p>
+      <w:pPr>
+        <w:numPr>
+          <w:numId w:val="0"/>
+        </w:numPr>
+        <w:rPr>
+          <w:rFonts w:hint="default"/>
+          <w:lang w:val="en-US"/>
+        </w:rPr>
+      </w:pPr>
+    </w:p>
+    <w:p>
+      <w:pPr>
+        <w:numPr>
+          <w:numId w:val="0"/>
+        </w:numPr>
+        <w:rPr>
+          <w:rFonts w:hint="default"/>
+          <w:lang w:val="en-US"/>
+        </w:rPr>
+      </w:pPr>
+      <w:r>
+        <w:rPr>
+          <w:rFonts w:hint="default"/>
+          <w:lang w:val="en-US"/>
+        </w:rPr>
+        <w:t>It should work, but there will definitely be a lot of errors. Good Luck!</w:t>
+      </w:r>
+    </w:p>
+    <w:p>
+      <w:pPr>
+        <w:numPr>
+          <w:numId w:val="0"/>
+        </w:numPr>
+        <w:rPr>
+          <w:rFonts w:hint="default"/>
+          <w:lang w:val="en-US"/>
+        </w:rPr>
+      </w:pPr>
+    </w:p>
+    <w:p>
+      <w:pPr>
+        <w:numPr>
+          <w:numId w:val="0"/>
+        </w:numPr>
+        <w:rPr>
+          <w:rFonts w:hint="default"/>
           <w:lang w:val="en-US"/>
         </w:rPr>
       </w:pPr>
@@ -586,155 +1432,108 @@
           <w:numId w:val="0"/>
         </w:numPr>
         <w:rPr>
-          <w:lang w:val="en-US"/>
-        </w:rPr>
-      </w:pPr>
-    </w:p>
-    <w:p>
-      <w:pPr>
-        <w:numPr>
-          <w:ilvl w:val="0"/>
-          <w:numId w:val="1"/>
-        </w:numPr>
-        <w:ind w:left="0" w:leftChars="0" w:firstLine="420" w:firstLineChars="0"/>
-        <w:rPr>
-          <w:b/>
-          <w:bCs/>
-          <w:lang w:val="en-US"/>
-        </w:rPr>
-      </w:pPr>
-      <w:r>
-        <w:rPr>
-          <w:b/>
-          <w:bCs/>
-          <w:lang w:val="en-US"/>
-        </w:rPr>
-        <w:t xml:space="preserve">Multi-processors Algorithm: </w:t>
-      </w:r>
-    </w:p>
-    <w:p>
-      <w:pPr>
-        <w:rPr>
-          <w:lang w:val="en-US"/>
-        </w:rPr>
-      </w:pPr>
-    </w:p>
-    <w:p>
-      <w:pPr>
-        <w:rPr>
-          <w:lang w:val="en-US"/>
-        </w:rPr>
-      </w:pPr>
-    </w:p>
-    <w:p>
-      <w:pPr>
-        <w:numPr>
-          <w:ilvl w:val="0"/>
-          <w:numId w:val="1"/>
-        </w:numPr>
-        <w:ind w:left="0" w:leftChars="0" w:firstLine="420" w:firstLineChars="0"/>
-        <w:rPr>
-          <w:b/>
-          <w:bCs/>
-          <w:lang w:val="en-US"/>
-        </w:rPr>
-      </w:pPr>
-      <w:r>
-        <w:rPr>
-          <w:b/>
-          <w:bCs/>
-          <w:lang w:val="en-US"/>
-        </w:rPr>
-        <w:t xml:space="preserve">Prediction Algorithm: </w:t>
-      </w:r>
-    </w:p>
-    <w:p>
-      <w:pPr>
-        <w:rPr>
-          <w:lang w:val="en-US"/>
-        </w:rPr>
-      </w:pPr>
-    </w:p>
-    <w:p>
-      <w:pPr>
-        <w:rPr>
-          <w:lang w:val="en-US"/>
-        </w:rPr>
-      </w:pPr>
-    </w:p>
-    <w:p>
-      <w:pPr>
-        <w:rPr>
-          <w:b/>
-          <w:bCs/>
-          <w:sz w:val="22"/>
-          <w:szCs w:val="22"/>
-          <w:lang w:val="en-US"/>
-        </w:rPr>
-      </w:pPr>
-    </w:p>
-    <w:p>
-      <w:pPr>
-        <w:rPr>
-          <w:b/>
-          <w:bCs/>
-          <w:sz w:val="22"/>
-          <w:szCs w:val="22"/>
-          <w:lang w:val="en-US"/>
-        </w:rPr>
-      </w:pPr>
-    </w:p>
-    <w:p>
-      <w:pPr>
-        <w:rPr>
-          <w:b/>
-          <w:bCs/>
-          <w:sz w:val="22"/>
-          <w:szCs w:val="22"/>
-          <w:lang w:val="en-US"/>
-        </w:rPr>
-      </w:pPr>
-      <w:r>
-        <w:rPr>
-          <w:b/>
-          <w:bCs/>
-          <w:sz w:val="22"/>
-          <w:szCs w:val="22"/>
-          <w:lang w:val="en-US"/>
-        </w:rPr>
-        <w:t xml:space="preserve">Issue: </w:t>
-      </w:r>
-    </w:p>
-    <w:p>
-      <w:pPr>
-        <w:numPr>
-          <w:ilvl w:val="0"/>
-          <w:numId w:val="3"/>
-        </w:numPr>
-        <w:rPr>
-          <w:lang w:val="en-US"/>
-        </w:rPr>
-      </w:pPr>
-      <w:r>
-        <w:rPr>
-          <w:lang w:val="en-US"/>
-        </w:rPr>
-        <w:t>We tried to install the C++ OpenCV library which takes ore than three hours to compile it and after it successfully install, it sti</w:t>
-      </w:r>
-    </w:p>
-    <w:p>
-      <w:pPr>
-        <w:numPr>
-          <w:numId w:val="0"/>
-        </w:numPr>
-        <w:rPr>
-          <w:b/>
-          <w:bCs/>
-          <w:sz w:val="22"/>
-          <w:szCs w:val="22"/>
-          <w:lang w:val="en-US"/>
-        </w:rPr>
-      </w:pPr>
+          <w:rFonts w:hint="default"/>
+          <w:lang w:val="en-US"/>
+        </w:rPr>
+      </w:pPr>
+    </w:p>
+    <w:p>
+      <w:pPr>
+        <w:numPr>
+          <w:numId w:val="0"/>
+        </w:numPr>
+        <w:rPr>
+          <w:rFonts w:hint="default"/>
+          <w:lang w:val="en-US"/>
+        </w:rPr>
+      </w:pPr>
+    </w:p>
+    <w:p>
+      <w:pPr>
+        <w:numPr>
+          <w:numId w:val="0"/>
+        </w:numPr>
+        <w:rPr>
+          <w:rFonts w:hint="eastAsia"/>
+          <w:lang w:val="en-US" w:eastAsia="zh-CN"/>
+        </w:rPr>
+      </w:pPr>
+    </w:p>
+    <w:p>
+      <w:pPr>
+        <w:numPr>
+          <w:numId w:val="0"/>
+        </w:numPr>
+        <w:rPr>
+          <w:rFonts w:hint="eastAsia"/>
+          <w:lang w:val="en-US" w:eastAsia="zh-CN"/>
+        </w:rPr>
+      </w:pPr>
+    </w:p>
+    <w:p>
+      <w:pPr>
+        <w:numPr>
+          <w:numId w:val="0"/>
+        </w:numPr>
+        <w:rPr>
+          <w:rFonts w:hint="eastAsia"/>
+          <w:lang w:val="en-US" w:eastAsia="zh-CN"/>
+        </w:rPr>
+      </w:pPr>
+    </w:p>
+    <w:p>
+      <w:pPr>
+        <w:numPr>
+          <w:numId w:val="0"/>
+        </w:numPr>
+        <w:rPr>
+          <w:rFonts w:hint="default"/>
+          <w:lang w:val="en-US" w:eastAsia="zh-CN"/>
+        </w:rPr>
+      </w:pPr>
+      <w:r>
+        <w:rPr>
+          <w:rFonts w:hint="default"/>
+          <w:lang w:val="en-US" w:eastAsia="zh-CN"/>
+        </w:rPr>
+        <w:t>Reference :</w:t>
+      </w:r>
+    </w:p>
+    <w:p>
+      <w:pPr>
+        <w:numPr>
+          <w:numId w:val="0"/>
+        </w:numPr>
+        <w:rPr>
+          <w:rFonts w:hint="default"/>
+          <w:lang w:val="en-US" w:eastAsia="zh-CN"/>
+        </w:rPr>
+      </w:pPr>
+      <w:r>
+        <w:rPr>
+          <w:rFonts w:hint="default"/>
+          <w:lang w:val="en-US" w:eastAsia="zh-CN"/>
+        </w:rPr>
+        <w:t>[1] install C++ openCV</w:t>
+      </w:r>
+    </w:p>
+    <w:p>
+      <w:pPr>
+        <w:numPr>
+          <w:numId w:val="0"/>
+        </w:numPr>
+        <w:rPr>
+          <w:rFonts w:hint="eastAsia"/>
+          <w:lang w:val="en-US" w:eastAsia="zh-CN"/>
+        </w:rPr>
+      </w:pPr>
+      <w:r>
+        <w:rPr>
+          <w:rFonts w:hint="eastAsia"/>
+          <w:lang w:val="en-US" w:eastAsia="zh-CN"/>
+        </w:rPr>
+        <w:t>https://docs.opencv.org/master/d7/d9f/tutorial_linux_install.html</w:t>
+      </w:r>
     </w:p>
     <w:sectPr>
       <w:pgSz w:w="11906" w:h="16838"/>
@@ -773,6 +1572,30 @@
     </w:lvl>
   </w:abstractNum>
   <w:abstractNum w:abstractNumId="2">
+    <w:nsid w:val="EE711982"/>
+    <w:multiLevelType w:val="singleLevel"/>
+    <w:tmpl w:val="EE711982"/>
+    <w:lvl w:ilvl="0" w:tentative="0">
+      <w:start w:val="1"/>
+      <w:numFmt w:val="decimal"/>
+      <w:suff w:val="space"/>
+      <w:lvlText w:val="%1."/>
+      <w:lvlJc w:val="left"/>
+    </w:lvl>
+  </w:abstractNum>
+  <w:abstractNum w:abstractNumId="3">
+    <w:nsid w:val="F3C106C5"/>
+    <w:multiLevelType w:val="singleLevel"/>
+    <w:tmpl w:val="F3C106C5"/>
+    <w:lvl w:ilvl="0" w:tentative="0">
+      <w:start w:val="1"/>
+      <w:numFmt w:val="decimal"/>
+      <w:suff w:val="space"/>
+      <w:lvlText w:val="%1."/>
+      <w:lvlJc w:val="left"/>
+    </w:lvl>
+  </w:abstractNum>
+  <w:abstractNum w:abstractNumId="4">
     <w:nsid w:val="2607F1F3"/>
     <w:multiLevelType w:val="singleLevel"/>
     <w:tmpl w:val="2607F1F3"/>
@@ -788,10 +1611,16 @@
     <w:abstractNumId w:val="0"/>
   </w:num>
   <w:num w:numId="2">
+    <w:abstractNumId w:val="4"/>
+  </w:num>
+  <w:num w:numId="3">
     <w:abstractNumId w:val="2"/>
   </w:num>
-  <w:num w:numId="3">
+  <w:num w:numId="4">
     <w:abstractNumId w:val="1"/>
+  </w:num>
+  <w:num w:numId="5">
+    <w:abstractNumId w:val="3"/>
   </w:num>
 </w:numbering>
 </file>

</xml_diff>

<commit_message>
adding images and hardware part in writeup
</commit_message>
<xml_diff>
--- a/Xiao_Pi_website/write_up.docx
+++ b/Xiao_Pi_website/write_up.docx
@@ -347,97 +347,278 @@
         <w:rPr>
           <w:color w:val="FF0000"/>
         </w:rPr>
-        <w:t xml:space="preserve"> combine them in the end. In general, there are two parts wh</w:t>
+        <w:t xml:space="preserve"> combine them in the end. In general, there are two parts which are hardware and software. And they have different tasks to be tackled in the following introduction.</w:t>
+      </w:r>
+    </w:p>
+    <w:p/>
+    <w:p/>
+    <w:p>
+      <w:pPr>
+        <w:rPr>
+          <w:b/>
+          <w:bCs/>
+          <w:sz w:val="22"/>
+          <w:szCs w:val="22"/>
+        </w:rPr>
+      </w:pPr>
+      <w:r>
+        <w:rPr>
+          <w:b/>
+          <w:bCs/>
+          <w:sz w:val="22"/>
+          <w:szCs w:val="22"/>
+        </w:rPr>
+        <w:t xml:space="preserve">Hardware: </w:t>
+      </w:r>
+    </w:p>
+    <w:p>
+      <w:pPr>
+        <w:rPr>
+          <w:bCs/>
+          <w:sz w:val="22"/>
+          <w:szCs w:val="22"/>
+        </w:rPr>
+      </w:pPr>
+      <w:r>
+        <w:rPr>
+          <w:bCs/>
+          <w:sz w:val="22"/>
+          <w:szCs w:val="22"/>
+        </w:rPr>
+        <w:tab/>
+        <w:t xml:space="preserve">Our robot, in short, is a differential drive vehicle with a Pi camera on it. Therefore, we would need two motors and a ball bearing to drive the robot and keep it balancing. We also need robot frames to hold everything up. Here’s our shot of the robot. </w:t>
+      </w:r>
+    </w:p>
+    <w:p>
+      <w:pPr>
+        <w:rPr>
+          <w:bCs/>
+          <w:sz w:val="22"/>
+          <w:szCs w:val="22"/>
+        </w:rPr>
+      </w:pPr>
+      <w:r>
+        <w:rPr>
+          <w:bCs/>
+          <w:sz w:val="22"/>
+          <w:szCs w:val="22"/>
+        </w:rPr>
+        <w:pict>
+          <v:shapetype id="_x0000_t75" coordsize="21600,21600" o:spt="75" o:preferrelative="t" path="m@4@5l@4@11@9@11@9@5xe" filled="f" stroked="f">
+            <v:stroke joinstyle="miter"/>
+            <v:formulas>
+              <v:f eqn="if lineDrawn pixelLineWidth 0"/>
+              <v:f eqn="sum @0 1 0"/>
+              <v:f eqn="sum 0 0 @1"/>
+              <v:f eqn="prod @2 1 2"/>
+              <v:f eqn="prod @3 21600 pixelWidth"/>
+              <v:f eqn="prod @3 21600 pixelHeight"/>
+              <v:f eqn="sum @0 0 1"/>
+              <v:f eqn="prod @6 1 2"/>
+              <v:f eqn="prod @7 21600 pixelWidth"/>
+              <v:f eqn="sum @8 21600 0"/>
+              <v:f eqn="prod @7 21600 pixelHeight"/>
+              <v:f eqn="sum @10 21600 0"/>
+            </v:formulas>
+            <v:path o:extrusionok="f" gradientshapeok="t" o:connecttype="rect"/>
+            <o:lock v:ext="edit" aspectratio="t"/>
+          </v:shapetype>
+          <v:shape id="_x0000_i1025" type="#_x0000_t75" style="width:415.5pt;height:311.25pt">
+            <v:imagedata r:id="rId7" o:title="car4"/>
+          </v:shape>
+        </w:pict>
+      </w:r>
+    </w:p>
+    <w:p>
+      <w:pPr>
+        <w:jc w:val="center"/>
+        <w:rPr>
+          <w:bCs/>
+          <w:sz w:val="22"/>
+          <w:szCs w:val="22"/>
+        </w:rPr>
+      </w:pPr>
+      <w:r>
+        <w:rPr>
+          <w:bCs/>
+          <w:sz w:val="22"/>
+          <w:szCs w:val="22"/>
+        </w:rPr>
+        <w:t>Figure X. robot appearance</w:t>
+      </w:r>
+    </w:p>
+    <w:p>
+      <w:pPr>
+        <w:rPr>
+          <w:bCs/>
+          <w:sz w:val="22"/>
+          <w:szCs w:val="22"/>
+        </w:rPr>
+      </w:pPr>
+    </w:p>
+    <w:p>
+      <w:pPr>
+        <w:pStyle w:val="ListParagraph"/>
+        <w:numPr>
+          <w:ilvl w:val="0"/>
+          <w:numId w:val="6"/>
+        </w:numPr>
+        <w:rPr>
+          <w:bCs/>
+          <w:sz w:val="22"/>
+          <w:szCs w:val="22"/>
+        </w:rPr>
+      </w:pPr>
+      <w:r>
+        <w:rPr>
+          <w:bCs/>
+          <w:sz w:val="22"/>
+          <w:szCs w:val="22"/>
+        </w:rPr>
+        <w:t>Self-designed motor bracket</w:t>
+      </w:r>
+    </w:p>
+    <w:p>
+      <w:pPr>
+        <w:rPr>
+          <w:sz w:val="21"/>
+          <w:szCs w:val="21"/>
+        </w:rPr>
+      </w:pPr>
+      <w:r>
+        <w:rPr>
+          <w:sz w:val="21"/>
+          <w:szCs w:val="21"/>
+        </w:rPr>
+        <w:t xml:space="preserve">Everything is in placed from the previous lab section, except the motor brackets. We self-designed the motor brackets using </w:t>
+      </w:r>
+      <w:proofErr w:type="spellStart"/>
+      <w:r>
+        <w:rPr>
+          <w:sz w:val="21"/>
+          <w:szCs w:val="21"/>
+        </w:rPr>
+        <w:t>Solidworks</w:t>
+      </w:r>
+      <w:proofErr w:type="spellEnd"/>
+      <w:r>
+        <w:rPr>
+          <w:sz w:val="21"/>
+          <w:szCs w:val="21"/>
+        </w:rPr>
+        <w:t xml:space="preserve">. </w:t>
+      </w:r>
+      <w:r>
+        <w:rPr>
+          <w:sz w:val="21"/>
+          <w:szCs w:val="21"/>
+        </w:rPr>
+        <w:t xml:space="preserve">After several simulation and testing, we would be able to fit the motor with the robot frame properly. </w:t>
+      </w:r>
+    </w:p>
+    <w:p>
+      <w:pPr>
+        <w:rPr>
+          <w:b/>
+          <w:bCs/>
+          <w:sz w:val="22"/>
+          <w:szCs w:val="22"/>
+        </w:rPr>
+      </w:pPr>
+      <w:r>
+        <w:rPr>
+          <w:sz w:val="21"/>
+          <w:szCs w:val="21"/>
+        </w:rPr>
+        <w:lastRenderedPageBreak/>
+        <w:pict>
+          <v:shape id="_x0000_i1026" type="#_x0000_t75" style="width:219pt;height:189.75pt">
+            <v:imagedata r:id="rId8" o:title="Motor_bracket_assemble"/>
+          </v:shape>
+        </w:pict>
+      </w:r>
+      <w:r>
+        <w:rPr>
+          <w:sz w:val="21"/>
+          <w:szCs w:val="21"/>
+        </w:rPr>
+        <w:pict>
+          <v:shape id="_x0000_i1027" type="#_x0000_t75" style="width:192pt;height:189pt">
+            <v:imagedata r:id="rId9" o:title="Motor_bracket"/>
+          </v:shape>
+        </w:pict>
+      </w:r>
+    </w:p>
+    <w:p/>
+    <w:p>
+      <w:pPr>
+        <w:pStyle w:val="ListParagraph"/>
+        <w:numPr>
+          <w:ilvl w:val="0"/>
+          <w:numId w:val="6"/>
+        </w:numPr>
+      </w:pPr>
+      <w:r>
+        <w:t>DC motor driver</w:t>
+      </w:r>
+    </w:p>
+    <w:p>
+      <w:r>
+        <w:rPr>
+          <w:noProof/>
+          <w:lang w:eastAsia="en-US"/>
+        </w:rPr>
+        <w:drawing>
+          <wp:inline distT="0" distB="0" distL="0" distR="0">
+            <wp:extent cx="5274310" cy="3958089"/>
+            <wp:effectExtent l="0" t="0" r="2540" b="4445"/>
+            <wp:docPr id="2" name="Picture 2" descr="RasPi Robot Board v3 by MonkMakes"/>
+            <wp:cNvGraphicFramePr>
+              <a:graphicFrameLocks xmlns:a="http://schemas.openxmlformats.org/drawingml/2006/main" noChangeAspect="1"/>
+            </wp:cNvGraphicFramePr>
+            <a:graphic xmlns:a="http://schemas.openxmlformats.org/drawingml/2006/main">
+              <a:graphicData uri="http://schemas.openxmlformats.org/drawingml/2006/picture">
+                <pic:pic xmlns:pic="http://schemas.openxmlformats.org/drawingml/2006/picture">
+                  <pic:nvPicPr>
+                    <pic:cNvPr id="0" name="Picture 18" descr="RasPi Robot Board v3 by MonkMakes"/>
+                    <pic:cNvPicPr>
+                      <a:picLocks noChangeAspect="1" noChangeArrowheads="1"/>
+                    </pic:cNvPicPr>
+                  </pic:nvPicPr>
+                  <pic:blipFill>
+                    <a:blip r:embed="rId10">
+                      <a:extLst>
+                        <a:ext uri="{28A0092B-C50C-407E-A947-70E740481C1C}">
+                          <a14:useLocalDpi xmlns:a14="http://schemas.microsoft.com/office/drawing/2010/main" val="0"/>
+                        </a:ext>
+                      </a:extLst>
+                    </a:blip>
+                    <a:srcRect/>
+                    <a:stretch>
+                      <a:fillRect/>
+                    </a:stretch>
+                  </pic:blipFill>
+                  <pic:spPr bwMode="auto">
+                    <a:xfrm>
+                      <a:off x="0" y="0"/>
+                      <a:ext cx="5274310" cy="3958089"/>
+                    </a:xfrm>
+                    <a:prstGeom prst="rect">
+                      <a:avLst/>
+                    </a:prstGeom>
+                    <a:noFill/>
+                    <a:ln>
+                      <a:noFill/>
+                    </a:ln>
+                  </pic:spPr>
+                </pic:pic>
+              </a:graphicData>
+            </a:graphic>
+          </wp:inline>
+        </w:drawing>
       </w:r>
       <w:bookmarkStart w:id="0" w:name="_GoBack"/>
       <w:bookmarkEnd w:id="0"/>
-      <w:r>
-        <w:rPr>
-          <w:color w:val="FF0000"/>
-        </w:rPr>
-        <w:t>ich are hardware and software. And they have different tasks to be tackled in the following introduction.</w:t>
-      </w:r>
-    </w:p>
-    <w:p/>
-    <w:p/>
-    <w:p>
-      <w:pPr>
-        <w:rPr>
-          <w:b/>
-          <w:bCs/>
-          <w:sz w:val="22"/>
-          <w:szCs w:val="22"/>
-        </w:rPr>
-      </w:pPr>
-      <w:r>
-        <w:rPr>
-          <w:b/>
-          <w:bCs/>
-          <w:sz w:val="22"/>
-          <w:szCs w:val="22"/>
-        </w:rPr>
-        <w:t xml:space="preserve">Hardware: </w:t>
-      </w:r>
-    </w:p>
-    <w:p>
-      <w:pPr>
-        <w:rPr>
-          <w:b/>
-          <w:bCs/>
-          <w:sz w:val="22"/>
-          <w:szCs w:val="22"/>
-        </w:rPr>
-      </w:pPr>
-    </w:p>
-    <w:p>
-      <w:pPr>
-        <w:rPr>
-          <w:sz w:val="21"/>
-          <w:szCs w:val="21"/>
-        </w:rPr>
-      </w:pPr>
-      <w:r>
-        <w:rPr>
-          <w:rFonts w:hint="eastAsia"/>
-          <w:b/>
-          <w:bCs/>
-          <w:sz w:val="28"/>
-          <w:szCs w:val="28"/>
-        </w:rPr>
-        <w:t>大炜，这一块交给你啦！</w:t>
-      </w:r>
-    </w:p>
-    <w:p>
-      <w:pPr>
-        <w:rPr>
-          <w:b/>
-          <w:bCs/>
-          <w:sz w:val="22"/>
-          <w:szCs w:val="22"/>
-        </w:rPr>
-      </w:pPr>
-    </w:p>
-    <w:p/>
-    <w:p>
-      <w:pPr>
-        <w:ind w:firstLine="420"/>
-      </w:pPr>
-      <w:r>
-        <w:t>3D printer:</w:t>
-      </w:r>
-    </w:p>
-    <w:p>
-      <w:pPr>
-        <w:ind w:firstLine="420"/>
-      </w:pPr>
-    </w:p>
-    <w:p>
-      <w:pPr>
-        <w:ind w:firstLine="420"/>
-      </w:pPr>
-      <w:r>
-        <w:t>DC controller:</w:t>
-      </w:r>
     </w:p>
     <w:p/>
     <w:p>
@@ -490,7 +671,13 @@
       </w:r>
       <w:proofErr w:type="spellEnd"/>
       <w:r>
-        <w:t xml:space="preserve"> library into our Raspberry </w:t>
+        <w:t xml:space="preserve"> library </w:t>
+      </w:r>
+      <w:r>
+        <w:t>on</w:t>
+      </w:r>
+      <w:r>
+        <w:t xml:space="preserve"> our Raspberry </w:t>
       </w:r>
       <w:r>
         <w:t xml:space="preserve">Pi. There are some ways to install the </w:t>
@@ -501,7 +688,11 @@
       </w:r>
       <w:proofErr w:type="spellEnd"/>
       <w:r>
-        <w:t xml:space="preserve"> library. The easiest and direct method is to run the command </w:t>
+        <w:t xml:space="preserve"> </w:t>
+      </w:r>
+      <w:r>
+        <w:lastRenderedPageBreak/>
+        <w:t xml:space="preserve">library. The easiest and direct method is to run the command </w:t>
       </w:r>
       <w:r>
         <w:t>“</w:t>
@@ -606,7 +797,13 @@
       </w:r>
       <w:proofErr w:type="spellEnd"/>
       <w:r>
-        <w:t xml:space="preserve"> successfully, we need to assemble the Pi camera onto the R-Pi and set it up in configuration of R-Pi. As for the design of the recognition algorithm, it can be broken up into following parts.</w:t>
+        <w:t xml:space="preserve"> successfully, we need to assemble the Pi camera onto the R-Pi and set it up in configuration of R-Pi. As for the design of the recognition algorithm, it can be broken up into </w:t>
+      </w:r>
+      <w:r>
+        <w:t xml:space="preserve">the </w:t>
+      </w:r>
+      <w:r>
+        <w:t>following parts.</w:t>
       </w:r>
       <w:r>
         <w:t xml:space="preserve"> </w:t>
@@ -773,7 +970,6 @@
         </w:numPr>
       </w:pPr>
       <w:r>
-        <w:lastRenderedPageBreak/>
         <w:t>We also us</w:t>
       </w:r>
       <w:r>
@@ -919,7 +1115,11 @@
         <w:t xml:space="preserve"> and moving balloon and pop it, we must decrease the latency and running time of every part as far as possible. At the beginning, the recognition and the course of sending order to control the motors and se</w:t>
       </w:r>
       <w:r>
-        <w:t xml:space="preserve">rvo took about 105ms, which means it only processed less than ten pictures every second and it is far away from what we should do since we need to track the moving object and we only have limited time to decide the </w:t>
+        <w:t xml:space="preserve">rvo took about 105ms, which means it only processed less </w:t>
+      </w:r>
+      <w:r>
+        <w:lastRenderedPageBreak/>
+        <w:t xml:space="preserve">than ten pictures every second and it is far away from what we should do since we need to track the moving object and we only have limited time to decide the </w:t>
       </w:r>
       <w:r>
         <w:t>robot</w:t>
@@ -1348,7 +1548,6 @@
           <w:sz w:val="24"/>
           <w:szCs w:val="24"/>
         </w:rPr>
-        <w:lastRenderedPageBreak/>
         <w:t xml:space="preserve">Issue: </w:t>
       </w:r>
     </w:p>
@@ -1602,6 +1801,7 @@
         <w:ind w:left="840"/>
       </w:pPr>
       <w:r>
+        <w:lastRenderedPageBreak/>
         <w:t xml:space="preserve"> After finishing this, we need to describe some parameters or during the process of compiling, there will be some errors. </w:t>
       </w:r>
     </w:p>
@@ -1748,11 +1948,7 @@
       </w:r>
       <w:proofErr w:type="gramEnd"/>
       <w:r>
-        <w:t xml:space="preserve"> R-Pi multiprocessing environment. When we </w:t>
-      </w:r>
-      <w:r>
-        <w:lastRenderedPageBreak/>
-        <w:t>following the instruction of the professor to build the hardware PWM fi</w:t>
+        <w:t xml:space="preserve"> R-Pi multiprocessing environment. When we following the instruction of the professor to build the hardware PWM fi</w:t>
       </w:r>
       <w:r>
         <w:t xml:space="preserve">le and connect the circuit, we cannot send any signal to the GPIO pin. After asking other students who have experience to implement the hardware PWM, we know some very significant points. One is only GPIO pin 12 and pin 13 can be used to </w:t>
@@ -1900,6 +2096,7 @@
     </w:p>
     <w:p>
       <w:r>
+        <w:lastRenderedPageBreak/>
         <w:t xml:space="preserve">[1] </w:t>
       </w:r>
       <w:proofErr w:type="gramStart"/>
@@ -1917,11 +2114,39 @@
       <w:proofErr w:type="spellEnd"/>
     </w:p>
     <w:p>
-      <w:r>
-        <w:rPr>
-          <w:rFonts w:hint="eastAsia"/>
-        </w:rPr>
-        <w:t>https://docs.opencv.org/master/d7/d9f/tutorial_linux_install.html</w:t>
+      <w:hyperlink r:id="rId11" w:history="1">
+        <w:r>
+          <w:rPr>
+            <w:rStyle w:val="Hyperlink"/>
+            <w:rFonts w:hint="eastAsia"/>
+          </w:rPr>
+          <w:t>https://docs.opencv.org/master/d7/d9f/tutorial_linux_install.html</w:t>
+        </w:r>
+      </w:hyperlink>
+    </w:p>
+    <w:p>
+      <w:r>
+        <w:t xml:space="preserve">[2] </w:t>
+      </w:r>
+      <w:proofErr w:type="spellStart"/>
+      <w:r>
+        <w:t>RpiRobotBoard</w:t>
+      </w:r>
+      <w:proofErr w:type="spellEnd"/>
+    </w:p>
+    <w:p>
+      <w:hyperlink r:id="rId12" w:history="1">
+        <w:r>
+          <w:rPr>
+            <w:rStyle w:val="Hyperlink"/>
+          </w:rPr>
+          <w:t>https://www.adafruit.com/product/1940</w:t>
+        </w:r>
+      </w:hyperlink>
+    </w:p>
+    <w:p>
+      <w:r>
+        <w:t>[3]</w:t>
       </w:r>
     </w:p>
     <w:sectPr>
@@ -1985,6 +2210,95 @@
     </w:lvl>
   </w:abstractNum>
   <w:abstractNum w:abstractNumId="4" w15:restartNumberingAfterBreak="0">
+    <w:nsid w:val="17E5715C"/>
+    <w:multiLevelType w:val="hybridMultilevel"/>
+    <w:tmpl w:val="D64CC6D4"/>
+    <w:lvl w:ilvl="0" w:tplc="0409000F">
+      <w:start w:val="1"/>
+      <w:numFmt w:val="decimal"/>
+      <w:lvlText w:val="%1."/>
+      <w:lvlJc w:val="left"/>
+      <w:pPr>
+        <w:ind w:left="720" w:hanging="360"/>
+      </w:pPr>
+      <w:rPr>
+        <w:rFonts w:hint="default"/>
+      </w:rPr>
+    </w:lvl>
+    <w:lvl w:ilvl="1" w:tplc="04090019" w:tentative="1">
+      <w:start w:val="1"/>
+      <w:numFmt w:val="lowerLetter"/>
+      <w:lvlText w:val="%2."/>
+      <w:lvlJc w:val="left"/>
+      <w:pPr>
+        <w:ind w:left="1440" w:hanging="360"/>
+      </w:pPr>
+    </w:lvl>
+    <w:lvl w:ilvl="2" w:tplc="0409001B" w:tentative="1">
+      <w:start w:val="1"/>
+      <w:numFmt w:val="lowerRoman"/>
+      <w:lvlText w:val="%3."/>
+      <w:lvlJc w:val="right"/>
+      <w:pPr>
+        <w:ind w:left="2160" w:hanging="180"/>
+      </w:pPr>
+    </w:lvl>
+    <w:lvl w:ilvl="3" w:tplc="0409000F" w:tentative="1">
+      <w:start w:val="1"/>
+      <w:numFmt w:val="decimal"/>
+      <w:lvlText w:val="%4."/>
+      <w:lvlJc w:val="left"/>
+      <w:pPr>
+        <w:ind w:left="2880" w:hanging="360"/>
+      </w:pPr>
+    </w:lvl>
+    <w:lvl w:ilvl="4" w:tplc="04090019" w:tentative="1">
+      <w:start w:val="1"/>
+      <w:numFmt w:val="lowerLetter"/>
+      <w:lvlText w:val="%5."/>
+      <w:lvlJc w:val="left"/>
+      <w:pPr>
+        <w:ind w:left="3600" w:hanging="360"/>
+      </w:pPr>
+    </w:lvl>
+    <w:lvl w:ilvl="5" w:tplc="0409001B" w:tentative="1">
+      <w:start w:val="1"/>
+      <w:numFmt w:val="lowerRoman"/>
+      <w:lvlText w:val="%6."/>
+      <w:lvlJc w:val="right"/>
+      <w:pPr>
+        <w:ind w:left="4320" w:hanging="180"/>
+      </w:pPr>
+    </w:lvl>
+    <w:lvl w:ilvl="6" w:tplc="0409000F" w:tentative="1">
+      <w:start w:val="1"/>
+      <w:numFmt w:val="decimal"/>
+      <w:lvlText w:val="%7."/>
+      <w:lvlJc w:val="left"/>
+      <w:pPr>
+        <w:ind w:left="5040" w:hanging="360"/>
+      </w:pPr>
+    </w:lvl>
+    <w:lvl w:ilvl="7" w:tplc="04090019" w:tentative="1">
+      <w:start w:val="1"/>
+      <w:numFmt w:val="lowerLetter"/>
+      <w:lvlText w:val="%8."/>
+      <w:lvlJc w:val="left"/>
+      <w:pPr>
+        <w:ind w:left="5760" w:hanging="360"/>
+      </w:pPr>
+    </w:lvl>
+    <w:lvl w:ilvl="8" w:tplc="0409001B" w:tentative="1">
+      <w:start w:val="1"/>
+      <w:numFmt w:val="lowerRoman"/>
+      <w:lvlText w:val="%9."/>
+      <w:lvlJc w:val="right"/>
+      <w:pPr>
+        <w:ind w:left="6480" w:hanging="180"/>
+      </w:pPr>
+    </w:lvl>
+  </w:abstractNum>
+  <w:abstractNum w:abstractNumId="5" w15:restartNumberingAfterBreak="0">
     <w:nsid w:val="2607F1F3"/>
     <w:multiLevelType w:val="singleLevel"/>
     <w:tmpl w:val="2607F1F3"/>
@@ -2000,7 +2314,7 @@
     <w:abstractNumId w:val="0"/>
   </w:num>
   <w:num w:numId="2">
-    <w:abstractNumId w:val="4"/>
+    <w:abstractNumId w:val="5"/>
   </w:num>
   <w:num w:numId="3">
     <w:abstractNumId w:val="2"/>
@@ -2010,6 +2324,9 @@
   </w:num>
   <w:num w:numId="5">
     <w:abstractNumId w:val="3"/>
+  </w:num>
+  <w:num w:numId="6">
+    <w:abstractNumId w:val="4"/>
   </w:num>
 </w:numbering>
 </file>
@@ -2357,6 +2674,25 @@
       <w:bCs/>
     </w:rPr>
   </w:style>
+  <w:style w:type="paragraph" w:styleId="ListParagraph">
+    <w:name w:val="List Paragraph"/>
+    <w:basedOn w:val="Normal"/>
+    <w:uiPriority w:val="99"/>
+    <w:rsid w:val="00337E39"/>
+    <w:pPr>
+      <w:ind w:left="720"/>
+      <w:contextualSpacing/>
+    </w:pPr>
+  </w:style>
+  <w:style w:type="character" w:styleId="Hyperlink">
+    <w:name w:val="Hyperlink"/>
+    <w:basedOn w:val="DefaultParagraphFont"/>
+    <w:rsid w:val="002C72D2"/>
+    <w:rPr>
+      <w:color w:val="0563C1" w:themeColor="hyperlink"/>
+      <w:u w:val="single"/>
+    </w:rPr>
+  </w:style>
 </w:styles>
 </file>
 
@@ -2624,10 +2960,22 @@
 </s:customData>
 </file>
 
+<file path=customXml/item2.xml><?xml version="1.0" encoding="utf-8"?>
+<b:Sources xmlns:b="http://schemas.openxmlformats.org/officeDocument/2006/bibliography" xmlns="http://schemas.openxmlformats.org/officeDocument/2006/bibliography" SelectedStyle="\APASixthEditionOfficeOnline.xsl" StyleName="APA" Version="6"/>
+</file>
+
 <file path=customXml/itemProps1.xml><?xml version="1.0" encoding="utf-8"?>
 <ds:datastoreItem xmlns:ds="http://schemas.openxmlformats.org/officeDocument/2006/customXml" ds:itemID="{B1977F7D-205B-4081-913C-38D41E755F92}">
   <ds:schemaRefs>
     <ds:schemaRef ds:uri="http://www.wps.cn/officeDocument/2013/wpsCustomData"/>
   </ds:schemaRefs>
 </ds:datastoreItem>
+</file>
+
+<file path=customXml/itemProps2.xml><?xml version="1.0" encoding="utf-8"?>
+<ds:datastoreItem xmlns:ds="http://schemas.openxmlformats.org/officeDocument/2006/customXml" ds:itemID="{C76C0E94-54DD-4359-A891-A83EC4036208}">
+  <ds:schemaRefs>
+    <ds:schemaRef ds:uri="http://schemas.openxmlformats.org/officeDocument/2006/bibliography"/>
+  </ds:schemaRefs>
+</ds:datastoreItem>
 </file>
</xml_diff>

<commit_message>
Something updated but I do not know
</commit_message>
<xml_diff>
--- a/Xiao_Pi_website/write_up.docx
+++ b/Xiao_Pi_website/write_up.docx
@@ -371,6 +371,7 @@
     <w:p>
       <w:pPr>
         <w:numPr>
+          <w:ilvl w:val="0"/>
           <w:numId w:val="0"/>
         </w:numPr>
         <w:rPr>
@@ -451,17 +452,19 @@
     <w:p>
       <w:pPr>
         <w:numPr>
-          <w:numId w:val="0"/>
-        </w:numPr>
-        <w:rPr>
-          <w:rFonts w:hint="default"/>
-          <w:lang w:val="en-US" w:eastAsia="zh-CN"/>
-        </w:rPr>
-      </w:pPr>
-    </w:p>
-    <w:p>
-      <w:pPr>
-        <w:numPr>
+          <w:ilvl w:val="0"/>
+          <w:numId w:val="0"/>
+        </w:numPr>
+        <w:rPr>
+          <w:rFonts w:hint="default"/>
+          <w:lang w:val="en-US" w:eastAsia="zh-CN"/>
+        </w:rPr>
+      </w:pPr>
+    </w:p>
+    <w:p>
+      <w:pPr>
+        <w:numPr>
+          <w:ilvl w:val="0"/>
           <w:numId w:val="0"/>
         </w:numPr>
         <w:rPr>
@@ -581,12 +584,13 @@
           <w:rFonts w:hint="default"/>
           <w:lang w:val="en-US" w:eastAsia="zh-CN"/>
         </w:rPr>
-        <w:t>We need to pick up the longest contour from returned contour list. The method we used is to calculate the area of every contour and find the maximum value that is what we want. Then, calculate the spatial moment that can compute the center position of the object and the area of the object. s</w:t>
-      </w:r>
-    </w:p>
-    <w:p>
-      <w:pPr>
-        <w:numPr>
+        <w:t>We need to pick up the longest contour from returned contour list. The method we used is to calculate the area of every contour and find the maximum value that is what we want. Then, calculate the spatial moment that can compute the center position of the object and the area of the objects.</w:t>
+      </w:r>
+    </w:p>
+    <w:p>
+      <w:pPr>
+        <w:numPr>
+          <w:ilvl w:val="0"/>
           <w:numId w:val="0"/>
         </w:numPr>
         <w:rPr>
@@ -619,6 +623,7 @@
     <w:p>
       <w:pPr>
         <w:numPr>
+          <w:ilvl w:val="0"/>
           <w:numId w:val="0"/>
         </w:numPr>
         <w:rPr>
@@ -635,6 +640,7 @@
     <w:p>
       <w:pPr>
         <w:numPr>
+          <w:ilvl w:val="0"/>
           <w:numId w:val="0"/>
         </w:numPr>
         <w:rPr>
@@ -661,6 +667,7 @@
     <w:p>
       <w:pPr>
         <w:numPr>
+          <w:ilvl w:val="0"/>
           <w:numId w:val="0"/>
         </w:numPr>
         <w:rPr>
@@ -798,17 +805,19 @@
     <w:p>
       <w:pPr>
         <w:numPr>
-          <w:numId w:val="0"/>
-        </w:numPr>
-        <w:rPr>
-          <w:rFonts w:hint="default"/>
-          <w:lang w:val="en-US"/>
-        </w:rPr>
-      </w:pPr>
-    </w:p>
-    <w:p>
-      <w:pPr>
-        <w:numPr>
+          <w:ilvl w:val="0"/>
+          <w:numId w:val="0"/>
+        </w:numPr>
+        <w:rPr>
+          <w:rFonts w:hint="default"/>
+          <w:lang w:val="en-US"/>
+        </w:rPr>
+      </w:pPr>
+    </w:p>
+    <w:p>
+      <w:pPr>
+        <w:numPr>
+          <w:ilvl w:val="0"/>
           <w:numId w:val="0"/>
         </w:numPr>
         <w:rPr>
@@ -827,17 +836,19 @@
     <w:p>
       <w:pPr>
         <w:numPr>
-          <w:numId w:val="0"/>
-        </w:numPr>
-        <w:rPr>
-          <w:rFonts w:hint="default"/>
-          <w:lang w:val="en-US"/>
-        </w:rPr>
-      </w:pPr>
-    </w:p>
-    <w:p>
-      <w:pPr>
-        <w:numPr>
+          <w:ilvl w:val="0"/>
+          <w:numId w:val="0"/>
+        </w:numPr>
+        <w:rPr>
+          <w:rFonts w:hint="default"/>
+          <w:lang w:val="en-US"/>
+        </w:rPr>
+      </w:pPr>
+    </w:p>
+    <w:p>
+      <w:pPr>
+        <w:numPr>
+          <w:ilvl w:val="0"/>
           <w:numId w:val="0"/>
         </w:numPr>
         <w:rPr>
@@ -1164,16 +1175,18 @@
     <w:p>
       <w:pPr>
         <w:numPr>
-          <w:numId w:val="0"/>
-        </w:numPr>
-        <w:rPr>
-          <w:lang w:val="en-US"/>
-        </w:rPr>
-      </w:pPr>
-    </w:p>
-    <w:p>
-      <w:pPr>
-        <w:numPr>
+          <w:ilvl w:val="0"/>
+          <w:numId w:val="0"/>
+        </w:numPr>
+        <w:rPr>
+          <w:lang w:val="en-US"/>
+        </w:rPr>
+      </w:pPr>
+    </w:p>
+    <w:p>
+      <w:pPr>
+        <w:numPr>
+          <w:ilvl w:val="0"/>
           <w:numId w:val="0"/>
         </w:numPr>
         <w:ind w:firstLine="420" w:firstLineChars="0"/>
@@ -1199,17 +1212,19 @@
     <w:p>
       <w:pPr>
         <w:numPr>
-          <w:numId w:val="0"/>
-        </w:numPr>
-        <w:rPr>
-          <w:rFonts w:hint="default"/>
-          <w:lang w:val="en-US"/>
-        </w:rPr>
-      </w:pPr>
-    </w:p>
-    <w:p>
-      <w:pPr>
-        <w:numPr>
+          <w:ilvl w:val="0"/>
+          <w:numId w:val="0"/>
+        </w:numPr>
+        <w:rPr>
+          <w:rFonts w:hint="default"/>
+          <w:lang w:val="en-US"/>
+        </w:rPr>
+      </w:pPr>
+    </w:p>
+    <w:p>
+      <w:pPr>
+        <w:numPr>
+          <w:ilvl w:val="0"/>
           <w:numId w:val="0"/>
         </w:numPr>
         <w:ind w:firstLine="420" w:firstLineChars="0"/>
@@ -1229,6 +1244,7 @@
     <w:p>
       <w:pPr>
         <w:numPr>
+          <w:ilvl w:val="0"/>
           <w:numId w:val="0"/>
         </w:numPr>
         <w:ind w:firstLine="420" w:firstLineChars="0"/>
@@ -1248,6 +1264,7 @@
     <w:p>
       <w:pPr>
         <w:numPr>
+          <w:ilvl w:val="0"/>
           <w:numId w:val="0"/>
         </w:numPr>
         <w:ind w:firstLine="420" w:firstLineChars="0"/>
@@ -1267,6 +1284,7 @@
     <w:p>
       <w:pPr>
         <w:numPr>
+          <w:ilvl w:val="0"/>
           <w:numId w:val="0"/>
         </w:numPr>
         <w:ind w:firstLine="420" w:firstLineChars="0"/>
@@ -1386,17 +1404,19 @@
     <w:p>
       <w:pPr>
         <w:numPr>
-          <w:numId w:val="0"/>
-        </w:numPr>
-        <w:rPr>
-          <w:rFonts w:hint="default"/>
-          <w:lang w:val="en-US"/>
-        </w:rPr>
-      </w:pPr>
-    </w:p>
-    <w:p>
-      <w:pPr>
-        <w:numPr>
+          <w:ilvl w:val="0"/>
+          <w:numId w:val="0"/>
+        </w:numPr>
+        <w:rPr>
+          <w:rFonts w:hint="default"/>
+          <w:lang w:val="en-US"/>
+        </w:rPr>
+      </w:pPr>
+    </w:p>
+    <w:p>
+      <w:pPr>
+        <w:numPr>
+          <w:ilvl w:val="0"/>
           <w:numId w:val="0"/>
         </w:numPr>
         <w:rPr>
@@ -1415,6 +1435,7 @@
     <w:p>
       <w:pPr>
         <w:numPr>
+          <w:ilvl w:val="0"/>
           <w:numId w:val="0"/>
         </w:numPr>
         <w:rPr>
@@ -1446,6 +1467,7 @@
     <w:p>
       <w:pPr>
         <w:numPr>
+          <w:ilvl w:val="0"/>
           <w:numId w:val="0"/>
         </w:numPr>
         <w:rPr>
@@ -1490,6 +1512,7 @@
     <w:p>
       <w:pPr>
         <w:numPr>
+          <w:ilvl w:val="0"/>
           <w:numId w:val="0"/>
         </w:numPr>
         <w:ind w:leftChars="0"/>
@@ -1534,28 +1557,43 @@
     <w:p>
       <w:pPr>
         <w:numPr>
-          <w:numId w:val="0"/>
-        </w:numPr>
-        <w:rPr>
-          <w:rFonts w:hint="default"/>
-          <w:lang w:val="en-US"/>
-        </w:rPr>
-      </w:pPr>
-    </w:p>
-    <w:p>
-      <w:pPr>
-        <w:numPr>
-          <w:numId w:val="0"/>
-        </w:numPr>
-        <w:rPr>
-          <w:rFonts w:hint="default"/>
-          <w:lang w:val="en-US"/>
-        </w:rPr>
-      </w:pPr>
-    </w:p>
-    <w:p>
-      <w:pPr>
-        <w:numPr>
+          <w:ilvl w:val="0"/>
+          <w:numId w:val="0"/>
+        </w:numPr>
+        <w:rPr>
+          <w:rFonts w:hint="default"/>
+          <w:lang w:val="en-US"/>
+        </w:rPr>
+      </w:pPr>
+    </w:p>
+    <w:p>
+      <w:pPr>
+        <w:numPr>
+          <w:ilvl w:val="0"/>
+          <w:numId w:val="0"/>
+        </w:numPr>
+        <w:rPr>
+          <w:rFonts w:hint="default"/>
+          <w:lang w:val="en-US"/>
+        </w:rPr>
+      </w:pPr>
+    </w:p>
+    <w:p>
+      <w:pPr>
+        <w:numPr>
+          <w:ilvl w:val="0"/>
+          <w:numId w:val="0"/>
+        </w:numPr>
+        <w:rPr>
+          <w:rFonts w:hint="eastAsia"/>
+          <w:lang w:val="en-US" w:eastAsia="zh-CN"/>
+        </w:rPr>
+      </w:pPr>
+    </w:p>
+    <w:p>
+      <w:pPr>
+        <w:numPr>
+          <w:ilvl w:val="0"/>
           <w:numId w:val="0"/>
         </w:numPr>
         <w:rPr>
@@ -1569,6 +1607,7 @@
     <w:p>
       <w:pPr>
         <w:numPr>
+          <w:ilvl w:val="0"/>
           <w:numId w:val="0"/>
         </w:numPr>
         <w:rPr>
@@ -1580,17 +1619,7 @@
     <w:p>
       <w:pPr>
         <w:numPr>
-          <w:numId w:val="0"/>
-        </w:numPr>
-        <w:rPr>
-          <w:rFonts w:hint="eastAsia"/>
-          <w:lang w:val="en-US" w:eastAsia="zh-CN"/>
-        </w:rPr>
-      </w:pPr>
-    </w:p>
-    <w:p>
-      <w:pPr>
-        <w:numPr>
+          <w:ilvl w:val="0"/>
           <w:numId w:val="0"/>
         </w:numPr>
         <w:rPr>
@@ -1617,6 +1646,7 @@
     <w:p>
       <w:pPr>
         <w:numPr>
+          <w:ilvl w:val="0"/>
           <w:numId w:val="0"/>
         </w:numPr>
         <w:rPr>
@@ -1635,6 +1665,7 @@
     <w:p>
       <w:pPr>
         <w:numPr>
+          <w:ilvl w:val="0"/>
           <w:numId w:val="0"/>
         </w:numPr>
         <w:rPr>

</xml_diff>

<commit_message>
add hardware part to write-up
</commit_message>
<xml_diff>
--- a/Xiao_Pi_website/write_up.docx
+++ b/Xiao_Pi_website/write_up.docx
@@ -1,6 +1,6 @@
 
 <file path=word/document.xml><?xml version="1.0" encoding="utf-8"?>
-<w:document xmlns:wpc="http://schemas.microsoft.com/office/word/2010/wordprocessingCanvas" xmlns:cx="http://schemas.microsoft.com/office/drawing/2014/chartex" xmlns:cx1="http://schemas.microsoft.com/office/drawing/2015/9/8/chartex" xmlns:mc="http://schemas.openxmlformats.org/markup-compatibility/2006" xmlns:o="urn:schemas-microsoft-com:office:office" xmlns:r="http://schemas.openxmlformats.org/officeDocument/2006/relationships" xmlns:m="http://schemas.openxmlformats.org/officeDocument/2006/math" xmlns:v="urn:schemas-microsoft-com:vml" xmlns:wp14="http://schemas.microsoft.com/office/word/2010/wordprocessingDrawing" xmlns:wp="http://schemas.openxmlformats.org/drawingml/2006/wordprocessingDrawing" xmlns:w10="urn:schemas-microsoft-com:office:word" xmlns:w="http://schemas.openxmlformats.org/wordprocessingml/2006/main" xmlns:w14="http://schemas.microsoft.com/office/word/2010/wordml" xmlns:w15="http://schemas.microsoft.com/office/word/2012/wordml" xmlns:w16se="http://schemas.microsoft.com/office/word/2015/wordml/symex" xmlns:wpg="http://schemas.microsoft.com/office/word/2010/wordprocessingGroup" xmlns:wpi="http://schemas.microsoft.com/office/word/2010/wordprocessingInk" xmlns:wne="http://schemas.microsoft.com/office/word/2006/wordml" xmlns:wps="http://schemas.microsoft.com/office/word/2010/wordprocessingShape" mc:Ignorable="w14 w15 w16se wp14">
+<w:document xmlns:wpc="http://schemas.microsoft.com/office/word/2010/wordprocessingCanvas" xmlns:cx="http://schemas.microsoft.com/office/drawing/2014/chartex" xmlns:mc="http://schemas.openxmlformats.org/markup-compatibility/2006" xmlns:o="urn:schemas-microsoft-com:office:office" xmlns:r="http://schemas.openxmlformats.org/officeDocument/2006/relationships" xmlns:m="http://schemas.openxmlformats.org/officeDocument/2006/math" xmlns:v="urn:schemas-microsoft-com:vml" xmlns:wp14="http://schemas.microsoft.com/office/word/2010/wordprocessingDrawing" xmlns:wp="http://schemas.openxmlformats.org/drawingml/2006/wordprocessingDrawing" xmlns:w10="urn:schemas-microsoft-com:office:word" xmlns:w="http://schemas.openxmlformats.org/wordprocessingml/2006/main" xmlns:w14="http://schemas.microsoft.com/office/word/2010/wordml" xmlns:w15="http://schemas.microsoft.com/office/word/2012/wordml" xmlns:w16se="http://schemas.microsoft.com/office/word/2015/wordml/symex" xmlns:wpg="http://schemas.microsoft.com/office/word/2010/wordprocessingGroup" xmlns:wpi="http://schemas.microsoft.com/office/word/2010/wordprocessingInk" xmlns:wne="http://schemas.microsoft.com/office/word/2006/wordml" xmlns:wps="http://schemas.microsoft.com/office/word/2010/wordprocessingShape" mc:Ignorable="w14 w15 w16se wp14">
   <w:body>
     <w:p>
       <w:pPr>
@@ -53,10 +53,7 @@
         <w:t>robot</w:t>
       </w:r>
       <w:r>
-        <w:t xml:space="preserve"> to autonomously track a falling red balloon and follow it until popping the balloon. The camera can move up and down by tilt kit and the wheel </w:t>
-      </w:r>
-      <w:r>
-        <w:t xml:space="preserve">could move around in the ground. Our </w:t>
+        <w:t xml:space="preserve"> to autonomously track a falling red balloon and follow it until popping the balloon. The camera can move up and down by tilt kit and the wheel could move around in the ground. Our </w:t>
       </w:r>
       <w:r>
         <w:t>robot</w:t>
@@ -105,63 +102,36 @@
         <w:t>moving and</w:t>
       </w:r>
       <w:r>
+        <w:t xml:space="preserve"> falling red balloon and </w:t>
+      </w:r>
+      <w:r>
+        <w:rPr>
+          <w:color w:val="FF0000"/>
+        </w:rPr>
+        <w:t>try</w:t>
+      </w:r>
+      <w:r>
+        <w:rPr>
+          <w:color w:val="FF0000"/>
+        </w:rPr>
         <w:t xml:space="preserve"> </w:t>
       </w:r>
       <w:r>
-        <w:t>falling red balloon an</w:t>
-      </w:r>
-      <w:r>
-        <w:t xml:space="preserve">d </w:t>
-      </w:r>
-      <w:r>
+        <w:t xml:space="preserve">to pop the balloon before it lands. We implemented the color detection to recognize the balloon by OpenCV. PID algorithm could calculate the suitable parameters to control the tilt kit of camera by hardware PWM precisely and stably and the movement of wheels by DC controller. Besides, python multiprocessor modules are implemented to decrease the latency which allows us to simultaneously capture video, process the images and calculate the parameters of PID control and send the command to the motors. </w:t>
+      </w:r>
+    </w:p>
+    <w:p/>
+    <w:p>
+      <w:pPr>
         <w:rPr>
           <w:color w:val="FF0000"/>
         </w:rPr>
-        <w:t>try</w:t>
-      </w:r>
+      </w:pPr>
       <w:r>
         <w:rPr>
           <w:color w:val="FF0000"/>
         </w:rPr>
-        <w:t xml:space="preserve"> </w:t>
-      </w:r>
-      <w:r>
-        <w:t xml:space="preserve">to pop the balloon before it lands. We implemented the color detection to recognize the balloon by OpenCV. PID algorithm could calculate the suitable parameters to control the tilt kit of camera by hardware PWM precisely and stably and the movement </w:t>
-      </w:r>
-      <w:r>
-        <w:t xml:space="preserve">of wheels by DC controller. Besides, python multiprocessor modules are implemented to decrease the latency which allows us to simultaneously capture video, process the images and calculate the parameters of PID control and send the command to the motors. </w:t>
-      </w:r>
-    </w:p>
-    <w:p/>
-    <w:p>
-      <w:pPr>
-        <w:rPr>
-          <w:color w:val="FF0000"/>
-        </w:rPr>
-      </w:pPr>
-      <w:r>
-        <w:rPr>
-          <w:color w:val="FF0000"/>
-        </w:rPr>
-        <w:t>Based on</w:t>
-      </w:r>
-      <w:r>
-        <w:rPr>
-          <w:color w:val="FF0000"/>
-        </w:rPr>
-        <w:t xml:space="preserve"> Raspberry Pi</w:t>
-      </w:r>
-      <w:r>
-        <w:rPr>
-          <w:color w:val="FF0000"/>
-        </w:rPr>
-        <w:t>, w</w:t>
-      </w:r>
-      <w:r>
-        <w:rPr>
-          <w:color w:val="FF0000"/>
-        </w:rPr>
-        <w:t xml:space="preserve">e create a tracking robot that can track a falling red balloon and try to pop the balloon before it lands. </w:t>
+        <w:t xml:space="preserve">Based on Raspberry Pi, we create a tracking robot that can track a falling red balloon and try to pop the balloon before it lands. </w:t>
       </w:r>
       <w:r>
         <w:rPr>
@@ -259,19 +229,13 @@
         <w:t>robot</w:t>
       </w:r>
       <w:r>
-        <w:t xml:space="preserve"> according to the location of the balloon in the images and the criterion is to keep the balloon in th</w:t>
-      </w:r>
-      <w:r>
-        <w:t xml:space="preserve">e center of the images, which means the direction of moving </w:t>
+        <w:t xml:space="preserve"> according to the location of the balloon in the images and the criterion is to keep the balloon in the center of the images, which means the direction of moving </w:t>
       </w:r>
       <w:r>
         <w:t>robot</w:t>
       </w:r>
       <w:r>
-        <w:t xml:space="preserve"> is in the line with that of the balloon. Additionally, the area of the balloon in the image can reflect the value of the distance between them. So it requires the accuracy of the recognition t</w:t>
-      </w:r>
-      <w:r>
-        <w:t xml:space="preserve">o the balloon. </w:t>
+        <w:t xml:space="preserve"> is in the line with that of the balloon. Additionally, the area of the balloon in the image can reflect the value of the distance between them. So it requires the accuracy of the recognition to the balloon. </w:t>
       </w:r>
     </w:p>
     <w:p>
@@ -325,10 +289,7 @@
         <w:t>s</w:t>
       </w:r>
       <w:r>
-        <w:t xml:space="preserve"> as following i</w:t>
-      </w:r>
-      <w:r>
-        <w:t xml:space="preserve">ntroduction. </w:t>
+        <w:t xml:space="preserve"> as following introduction. </w:t>
       </w:r>
     </w:p>
     <w:p>
@@ -458,7 +419,7 @@
     </w:p>
     <w:p>
       <w:pPr>
-        <w:pStyle w:val="ListParagraph"/>
+        <w:pStyle w:val="a4"/>
         <w:numPr>
           <w:ilvl w:val="0"/>
           <w:numId w:val="6"/>
@@ -552,7 +513,7 @@
     <w:p/>
     <w:p>
       <w:pPr>
-        <w:pStyle w:val="ListParagraph"/>
+        <w:pStyle w:val="a4"/>
         <w:numPr>
           <w:ilvl w:val="0"/>
           <w:numId w:val="6"/>
@@ -564,10 +525,70 @@
     </w:p>
     <w:p>
       <w:r>
+        <w:t xml:space="preserve">Due to the speed limit, the Parallax continuous rotation servo is replaced by </w:t>
+      </w:r>
+      <w:r>
+        <w:t>TT DC Gearbox Motor</w:t>
+      </w:r>
+      <w:r>
+        <w:t xml:space="preserve"> with higher rpm (200RPM). However, u</w:t>
+      </w:r>
+      <w:r>
+        <w:rPr>
+          <w:rFonts w:hint="eastAsia"/>
+        </w:rPr>
+        <w:t xml:space="preserve">nlike Parallax </w:t>
+      </w:r>
+      <w:r>
+        <w:t>continuous rotation servo, we can’t control the DC motor with PWM commands. The DC motor is powered from 3VDC to 6VDC</w:t>
+      </w:r>
+      <w:r>
+        <w:t xml:space="preserve">. The higher voltage, the faster it goes. </w:t>
+      </w:r>
+      <w:r>
+        <w:t>As a result, we bought a motor driver – “</w:t>
+      </w:r>
+      <w:proofErr w:type="spellStart"/>
+      <w:r>
+        <w:t>RasPi</w:t>
+      </w:r>
+      <w:proofErr w:type="spellEnd"/>
+      <w:r>
+        <w:t xml:space="preserve"> Robot Board v3</w:t>
+      </w:r>
+      <w:r>
+        <w:t xml:space="preserve">”. It could transform the PWM signal into voltage level and thereby control our DC motors. </w:t>
+      </w:r>
+    </w:p>
+    <w:p/>
+    <w:p>
+      <w:r>
+        <w:t xml:space="preserve">The driver is best required with 9VDC input to supply the motors, although a motor only required 5DV input. This is because if the voltage input is lower than 9VDC, the driver could be malfunctioning. Any unexpected result would come out of nowhere and it’s a painful bug to be realized when developing the robot. </w:t>
+      </w:r>
+      <w:bookmarkStart w:id="0" w:name="_GoBack"/>
+      <w:bookmarkEnd w:id="0"/>
+    </w:p>
+    <w:p/>
+    <w:p>
+      <w:pPr>
+        <w:rPr>
+          <w:rFonts w:hint="eastAsia"/>
+        </w:rPr>
+      </w:pPr>
+      <w:r>
+        <w:t xml:space="preserve">Also, keep in mind that although 6VDC is its maximum speed limit, it is when the DC motor is unloaded. Moreover, the higher voltage it required, the more current it would need as well. In terms of that means it’s more power consumption than normal, and we need to keep changing the batteries for </w:t>
+      </w:r>
+      <w:r>
+        <w:t xml:space="preserve">stable speed outcome and high rpm. </w:t>
+      </w:r>
+    </w:p>
+    <w:p>
+      <w:r>
         <w:rPr>
           <w:noProof/>
-          <w:lang w:eastAsia="en-US"/>
-        </w:rPr>
+          <w:lang w:eastAsia="zh-TW"/>
+        </w:rPr>
+        <w:lastRenderedPageBreak/>
         <w:drawing>
           <wp:inline distT="0" distB="0" distL="0" distR="0">
             <wp:extent cx="5274310" cy="3958089"/>
@@ -617,8 +638,6 @@
           </wp:inline>
         </w:drawing>
       </w:r>
-      <w:bookmarkStart w:id="0" w:name="_GoBack"/>
-      <w:bookmarkEnd w:id="0"/>
     </w:p>
     <w:p/>
     <w:p>
@@ -677,10 +696,7 @@
         <w:t>on</w:t>
       </w:r>
       <w:r>
-        <w:t xml:space="preserve"> our Raspberry </w:t>
-      </w:r>
-      <w:r>
-        <w:t xml:space="preserve">Pi. There are some ways to install the </w:t>
+        <w:t xml:space="preserve"> our Raspberry Pi. There are some ways to install the </w:t>
       </w:r>
       <w:proofErr w:type="spellStart"/>
       <w:r>
@@ -688,53 +704,37 @@
       </w:r>
       <w:proofErr w:type="spellEnd"/>
       <w:r>
-        <w:t xml:space="preserve"> </w:t>
-      </w:r>
-      <w:r>
-        <w:lastRenderedPageBreak/>
-        <w:t xml:space="preserve">library. The easiest and direct method is to run the command </w:t>
-      </w:r>
-      <w:r>
-        <w:t>“</w:t>
-      </w:r>
-      <w:proofErr w:type="spellStart"/>
+        <w:t xml:space="preserve"> library. The easiest and direct method is to run the command “</w:t>
+      </w:r>
       <w:r>
         <w:rPr>
           <w:i/>
           <w:iCs/>
         </w:rPr>
-        <w:t>sudo</w:t>
-      </w:r>
-      <w:proofErr w:type="spellEnd"/>
+        <w:t xml:space="preserve">sudo apt-get install </w:t>
+      </w:r>
+      <w:proofErr w:type="spellStart"/>
       <w:r>
         <w:rPr>
           <w:i/>
           <w:iCs/>
         </w:rPr>
-        <w:t xml:space="preserve"> apt-get install </w:t>
-      </w:r>
-      <w:proofErr w:type="spellStart"/>
+        <w:t>libopencv</w:t>
+      </w:r>
+      <w:proofErr w:type="spellEnd"/>
       <w:r>
         <w:rPr>
           <w:i/>
           <w:iCs/>
         </w:rPr>
-        <w:t>libopencv</w:t>
-      </w:r>
-      <w:proofErr w:type="spellEnd"/>
+        <w:t>-dev python-</w:t>
+      </w:r>
+      <w:proofErr w:type="spellStart"/>
       <w:r>
         <w:rPr>
           <w:i/>
           <w:iCs/>
         </w:rPr>
-        <w:t>-dev python-</w:t>
-      </w:r>
-      <w:proofErr w:type="spellStart"/>
-      <w:r>
-        <w:rPr>
-          <w:i/>
-          <w:iCs/>
-        </w:rPr>
         <w:t>opencv</w:t>
       </w:r>
       <w:proofErr w:type="spellEnd"/>
@@ -747,10 +747,7 @@
       </w:r>
       <w:proofErr w:type="spellEnd"/>
       <w:r>
-        <w:t xml:space="preserve">. The version </w:t>
-      </w:r>
-      <w:r>
-        <w:t xml:space="preserve">of our installed </w:t>
+        <w:t xml:space="preserve">. The version of our installed </w:t>
       </w:r>
       <w:proofErr w:type="spellStart"/>
       <w:r>
@@ -803,10 +800,7 @@
         <w:t xml:space="preserve">the </w:t>
       </w:r>
       <w:r>
-        <w:t>following parts.</w:t>
-      </w:r>
-      <w:r>
-        <w:t xml:space="preserve"> </w:t>
+        <w:t xml:space="preserve">following parts. </w:t>
       </w:r>
     </w:p>
     <w:p/>
@@ -835,10 +829,7 @@
       </w:r>
       <w:proofErr w:type="spellEnd"/>
       <w:r>
-        <w:t>()”, it will return 640*480*3 picture array, which is the default resolution and can fit our requirement of recognition. Th</w:t>
-      </w:r>
-      <w:r>
-        <w:t xml:space="preserve">ree channels is (R, G, B) color space. </w:t>
+        <w:t xml:space="preserve">()”, it will return 640*480*3 picture array, which is the default resolution and can fit our requirement of recognition. Three channels is (R, G, B) color space. </w:t>
       </w:r>
     </w:p>
     <w:p>
@@ -849,18 +840,7 @@
         </w:numPr>
       </w:pPr>
       <w:r>
-        <w:t>Run “</w:t>
-      </w:r>
-      <w:proofErr w:type="gramStart"/>
-      <w:r>
-        <w:t>cv2.cvtColor(</w:t>
-      </w:r>
-      <w:proofErr w:type="gramEnd"/>
-      <w:r>
-        <w:t>frame, cv2.COLOR_RGB2HSV)” can convert the image from RGB color space to HSV (hue, Saturation, Value) color space. We can benefit from this conversion because we need to threshold the HSV image to g</w:t>
-      </w:r>
-      <w:r>
-        <w:t xml:space="preserve">et the binary image which only keep the red balloon part by setting the </w:t>
+        <w:t xml:space="preserve">Run “cv2.cvtColor(frame, cv2.COLOR_RGB2HSV)” can convert the image from RGB color space to HSV (hue, Saturation, Value) color space. We can benefit from this conversion because we need to threshold the HSV image to get the binary image which only keep the red balloon part by setting the </w:t>
       </w:r>
       <w:proofErr w:type="spellStart"/>
       <w:r>
@@ -887,6 +867,7 @@
         </w:numPr>
       </w:pPr>
       <w:r>
+        <w:lastRenderedPageBreak/>
         <w:t xml:space="preserve">We set the </w:t>
       </w:r>
       <w:proofErr w:type="spellStart"/>
@@ -903,10 +884,7 @@
       </w:r>
       <w:proofErr w:type="spellEnd"/>
       <w:r>
-        <w:t xml:space="preserve"> is (180, 255,</w:t>
-      </w:r>
-      <w:r>
-        <w:t xml:space="preserve"> 255). Use the syntax of “</w:t>
+        <w:t xml:space="preserve"> is (180, 255, 255). Use the syntax of “</w:t>
       </w:r>
       <w:proofErr w:type="spellStart"/>
       <w:r>
@@ -914,14 +892,9 @@
       </w:r>
       <w:proofErr w:type="spellEnd"/>
       <w:r>
-        <w:t xml:space="preserve"> = </w:t>
-      </w:r>
-      <w:proofErr w:type="gramStart"/>
-      <w:r>
-        <w:t>cv2.inRange(</w:t>
-      </w:r>
-      <w:proofErr w:type="spellStart"/>
-      <w:proofErr w:type="gramEnd"/>
+        <w:t xml:space="preserve"> = cv2.inRange(</w:t>
+      </w:r>
+      <w:proofErr w:type="spellStart"/>
       <w:r>
         <w:t>hsv</w:t>
       </w:r>
@@ -970,10 +943,7 @@
         </w:numPr>
       </w:pPr>
       <w:r>
-        <w:t>We also us</w:t>
-      </w:r>
-      <w:r>
-        <w:t xml:space="preserve">e the techniques of computer vision to process the binary images including do “cv2.morphologyEx” of open and close to filter the background noise and make the boundary of binary image smooth and clear. </w:t>
+        <w:t xml:space="preserve">We also use the techniques of computer vision to process the binary images including do “cv2.morphologyEx” of open and close to filter the background noise and make the boundary of binary image smooth and clear. </w:t>
       </w:r>
     </w:p>
     <w:p>
@@ -984,18 +954,15 @@
         </w:numPr>
       </w:pPr>
       <w:r>
-        <w:t>Run “</w:t>
+        <w:t>Run “cv2.findContours(</w:t>
       </w:r>
       <w:proofErr w:type="gramStart"/>
       <w:r>
-        <w:t>cv2.findContours(</w:t>
+        <w:t>mask,cv2.RETR</w:t>
       </w:r>
       <w:proofErr w:type="gramEnd"/>
       <w:r>
-        <w:t>mask,cv2.RETR_EXTERNAL,cv2.CHAI</w:t>
-      </w:r>
-      <w:r>
-        <w:t xml:space="preserve">N_APPROX_NONE)” to do the most important thing which is extract the boundary of the object. If it detects the boundary, it will return a list that contains several calculated contours although most of them are zero. If it does not, it will return </w:t>
+        <w:t xml:space="preserve">_EXTERNAL,cv2.CHAIN_APPROX_NONE)” to do the most important thing which is extract the boundary of the object. If it detects the boundary, it will return a list that contains several calculated contours although most of them are zero. If it does not, it will return </w:t>
       </w:r>
       <w:proofErr w:type="spellStart"/>
       <w:proofErr w:type="gramStart"/>
@@ -1005,10 +972,7 @@
       <w:proofErr w:type="spellEnd"/>
       <w:proofErr w:type="gramEnd"/>
       <w:r>
-        <w:t xml:space="preserve"> empty l</w:t>
-      </w:r>
-      <w:r>
-        <w:t xml:space="preserve">ist. </w:t>
+        <w:t xml:space="preserve"> empty list. </w:t>
       </w:r>
     </w:p>
     <w:p>
@@ -1019,10 +983,7 @@
         </w:numPr>
       </w:pPr>
       <w:r>
-        <w:t>We need to pick up the longest contour from returned contour list. The method we used is to calculate the area of every contour and find the maximum value that is what we want. Then, calculate the spatial moment that can compute the center position o</w:t>
-      </w:r>
-      <w:r>
-        <w:t>f the object and the area of the object. s</w:t>
+        <w:t>We need to pick up the longest contour from returned contour list. The method we used is to calculate the area of every contour and find the maximum value that is what we want. Then, calculate the spatial moment that can compute the center position of the object and the area of the object. s</w:t>
       </w:r>
     </w:p>
     <w:p/>
@@ -1048,10 +1009,7 @@
     </w:p>
     <w:p>
       <w:r>
-        <w:t>The size of image is 640*480 and thus the center of the image should be (320, 240). The object recognition algorithm should compute the center position of the object. Compute their differen</w:t>
-      </w:r>
-      <w:r>
-        <w:t xml:space="preserve">ce and use it as feedback to control the servo and make the camera stare at the object, thereby achieving the camera tracking. Besides, the motors of wheel also need to be controlled to move suitably to track the balloon. </w:t>
+        <w:t xml:space="preserve">The size of image is 640*480 and thus the center of the image should be (320, 240). The object recognition algorithm should compute the center position of the object. Compute their difference and use it as feedback to control the servo and make the camera stare at the object, thereby achieving the camera tracking. Besides, the motors of wheel also need to be controlled to move suitably to track the balloon. </w:t>
       </w:r>
     </w:p>
     <w:p>
@@ -1092,14 +1050,7 @@
           <w:b/>
           <w:bCs/>
         </w:rPr>
-        <w:t>Multiprocessing Algo</w:t>
-      </w:r>
-      <w:r>
-        <w:rPr>
-          <w:b/>
-          <w:bCs/>
-        </w:rPr>
-        <w:t xml:space="preserve">rithm: </w:t>
+        <w:t xml:space="preserve">Multiprocessing Algorithm: </w:t>
       </w:r>
     </w:p>
     <w:p>
@@ -1112,23 +1063,13 @@
       </w:r>
       <w:proofErr w:type="spellEnd"/>
       <w:r>
-        <w:t xml:space="preserve"> and moving balloon and pop it, we must decrease the latency and running time of every part as far as possible. At the beginning, the recognition and the course of sending order to control the motors and se</w:t>
-      </w:r>
-      <w:r>
-        <w:t xml:space="preserve">rvo took about 105ms, which means it only processed less </w:t>
-      </w:r>
-      <w:r>
-        <w:lastRenderedPageBreak/>
-        <w:t xml:space="preserve">than ten pictures every second and it is far away from what we should do since we need to track the moving object and we only have limited time to decide the </w:t>
+        <w:t xml:space="preserve"> and moving balloon and pop it, we must decrease the latency and running time of every part as far as possible. At the beginning, the recognition and the course of sending order to control the motors and servo took about 105ms, which means it only processed less than ten pictures every second and it is far away from what we should do since we need to track the moving object and we only have limited time to decide the </w:t>
       </w:r>
       <w:r>
         <w:t>robot</w:t>
       </w:r>
       <w:r>
-        <w:t>’s movement. This delay time is too lo</w:t>
-      </w:r>
-      <w:r>
-        <w:t xml:space="preserve">ng. To reduce the delay time, one solution is to parallel process different task because of four cores in R-Pi, we can assign four jobs into four cores. In python, we could use the multiprocessing library to fully take advantage of four cores of R-Pi. </w:t>
+        <w:t xml:space="preserve">’s movement. This delay time is too long. To reduce the delay time, one solution is to parallel process different task because of four cores in R-Pi, we can assign four jobs into four cores. In python, we could use the multiprocessing library to fully take advantage of four cores of R-Pi. </w:t>
       </w:r>
     </w:p>
     <w:p/>
@@ -1140,10 +1081,7 @@
         </w:numPr>
       </w:pPr>
       <w:r>
-        <w:t>Th</w:t>
-      </w:r>
-      <w:r>
-        <w:t>e first core is used to focus on capturing the video and put the image it reads into the “</w:t>
+        <w:t>The first core is used to focus on capturing the video and put the image it reads into the “</w:t>
       </w:r>
       <w:proofErr w:type="spellStart"/>
       <w:r>
@@ -1170,10 +1108,7 @@
         </w:numPr>
       </w:pPr>
       <w:r>
-        <w:t>The second core is used to get the frame of ima</w:t>
-      </w:r>
-      <w:r>
-        <w:t xml:space="preserve">ges from </w:t>
+        <w:t xml:space="preserve">The second core is used to get the frame of images from </w:t>
       </w:r>
       <w:proofErr w:type="spellStart"/>
       <w:r>
@@ -1216,10 +1151,7 @@
       </w:r>
       <w:proofErr w:type="spellEnd"/>
       <w:r>
-        <w:t xml:space="preserve"> and compute the center position an</w:t>
-      </w:r>
-      <w:r>
-        <w:t xml:space="preserve">d area of the object and implement the PID control algorithm and control the motors of wheels. Since we set the sleep time to 20 </w:t>
+        <w:t xml:space="preserve"> and compute the center position and area of the object and implement the PID control algorithm and control the motors of wheels. Since we set the sleep time to 20 </w:t>
       </w:r>
       <w:proofErr w:type="spellStart"/>
       <w:r>
@@ -1231,10 +1163,7 @@
       </w:r>
       <w:proofErr w:type="spellStart"/>
       <w:r>
-        <w:t>send_motor_que</w:t>
-      </w:r>
-      <w:r>
-        <w:t>ue</w:t>
+        <w:t>send_motor_queue</w:t>
       </w:r>
       <w:proofErr w:type="spellEnd"/>
       <w:r>
@@ -1257,6 +1186,7 @@
         </w:numPr>
       </w:pPr>
       <w:r>
+        <w:lastRenderedPageBreak/>
         <w:t xml:space="preserve">The forth core can get the parameters to control the tilt kit from </w:t>
       </w:r>
       <w:proofErr w:type="spellStart"/>
@@ -1269,10 +1199,7 @@
       </w:r>
       <w:proofErr w:type="spellStart"/>
       <w:r>
-        <w:t>m</w:t>
-      </w:r>
-      <w:r>
-        <w:t>s.</w:t>
+        <w:t>ms.</w:t>
       </w:r>
       <w:proofErr w:type="spellEnd"/>
       <w:r>
@@ -1282,10 +1209,7 @@
     <w:p/>
     <w:p>
       <w:r>
-        <w:t>This describes the tasks that every core executes and the time they spend. The longest time is up to the frequency of the Pi camera, which is unchangeable to some degree. So this multiprocessing system has optimized the entire program and decrease the</w:t>
-      </w:r>
-      <w:r>
-        <w:t xml:space="preserve"> running time every loop from 105 </w:t>
+        <w:t xml:space="preserve">This describes the tasks that every core executes and the time they spend. The longest time is up to the frequency of the Pi camera, which is unchangeable to some degree. So this multiprocessing system has optimized the entire program and decrease the running time every loop from 105 </w:t>
       </w:r>
       <w:proofErr w:type="spellStart"/>
       <w:r>
@@ -1296,13 +1220,8 @@
         <w:t xml:space="preserve"> to 34 </w:t>
       </w:r>
       <w:proofErr w:type="spellStart"/>
-      <w:proofErr w:type="gramStart"/>
-      <w:r>
-        <w:t>ms</w:t>
-      </w:r>
-      <w:proofErr w:type="gramEnd"/>
-      <w:r>
-        <w:t>.</w:t>
+      <w:r>
+        <w:t>ms.</w:t>
       </w:r>
       <w:proofErr w:type="spellEnd"/>
       <w:r>
@@ -1372,13 +1291,7 @@
     <w:p/>
     <w:p>
       <w:r>
-        <w:t xml:space="preserve">When balloon quickly moved and get rid of the range that the camera can video, the servo of camera will not know how to move and it will be stuck. To solve this problem, we create the prediction algorithm. Prediction Algorithm is to make the servo move at </w:t>
-      </w:r>
-      <w:r>
-        <w:t xml:space="preserve">the speed that is slower than the original speed but the same direction. </w:t>
-      </w:r>
-      <w:r>
-        <w:t xml:space="preserve">“Original speed” is the speed of </w:t>
+        <w:t xml:space="preserve">When balloon quickly moved and get rid of the range that the camera can video, the servo of camera will not know how to move and it will be stuck. To solve this problem, we create the prediction algorithm. Prediction Algorithm is to make the servo move at the speed that is slower than the original speed but the same direction. “Original speed” is the speed of </w:t>
       </w:r>
       <w:r>
         <w:t>robot</w:t>
@@ -1446,10 +1359,7 @@
         <w:t>The</w:t>
       </w:r>
       <w:r>
-        <w:t xml:space="preserve"> first mode is calibration mode, which is to find the balloon at the beginning in case</w:t>
-      </w:r>
-      <w:r>
-        <w:t xml:space="preserve"> the person who toss the balloon standing behind the </w:t>
+        <w:t xml:space="preserve"> first mode is calibration mode, which is to find the balloon at the beginning in case the person who toss the balloon standing behind the </w:t>
       </w:r>
       <w:r>
         <w:t>robot</w:t>
@@ -1467,10 +1377,7 @@
         <w:t>robot</w:t>
       </w:r>
       <w:r>
-        <w:t xml:space="preserve"> will track the balloon until it explodes the </w:t>
-      </w:r>
-      <w:r>
-        <w:t xml:space="preserve">balloon. </w:t>
+        <w:t xml:space="preserve"> will track the balloon until it explodes the balloon. </w:t>
       </w:r>
     </w:p>
     <w:p/>
@@ -1571,10 +1478,7 @@
         <w:t>robot</w:t>
       </w:r>
       <w:r>
-        <w:t xml:space="preserve"> need to track the falling balloon and move to the landing location very fast and considering that python is a kind of interpreted programming language and C++ is a complied programming language, we initially planned to install C++ ver</w:t>
-      </w:r>
-      <w:r>
-        <w:t xml:space="preserve">sion of </w:t>
+        <w:t xml:space="preserve"> need to track the falling balloon and move to the landing location very fast and considering that python is a kind of interpreted programming language and C++ is a complied programming language, we initially planned to install C++ version of </w:t>
       </w:r>
       <w:proofErr w:type="spellStart"/>
       <w:r>
@@ -1590,10 +1494,7 @@
       </w:r>
       <w:proofErr w:type="spellEnd"/>
       <w:r>
-        <w:t xml:space="preserve"> successfully but when we tried to run some codes, it failed and said that it cannot ope</w:t>
-      </w:r>
-      <w:r>
-        <w:t xml:space="preserve">n the Pi camera, which took us about one week. After discussion with Professor </w:t>
+        <w:t xml:space="preserve"> successfully but when we tried to run some codes, it failed and said that it cannot open the Pi camera, which took us about one week. After discussion with Professor </w:t>
       </w:r>
       <w:proofErr w:type="spellStart"/>
       <w:r>
@@ -1626,10 +1527,7 @@
         <w:ind w:firstLine="420"/>
       </w:pPr>
       <w:r>
-        <w:t>First of all, we</w:t>
-      </w:r>
-      <w:r>
-        <w:t xml:space="preserve"> need to install several required packages that we have not installed before such as </w:t>
+        <w:t xml:space="preserve">First of all, we need to install several required packages that we have not installed before such as </w:t>
       </w:r>
       <w:proofErr w:type="spellStart"/>
       <w:r>
@@ -1637,15 +1535,7 @@
       </w:r>
       <w:proofErr w:type="spellEnd"/>
       <w:r>
-        <w:t xml:space="preserve"> 2</w:t>
-      </w:r>
-      <w:proofErr w:type="gramStart"/>
-      <w:r>
-        <w:t>,8,7</w:t>
-      </w:r>
-      <w:proofErr w:type="gramEnd"/>
-      <w:r>
-        <w:t xml:space="preserve"> or higher, </w:t>
+        <w:t xml:space="preserve"> 2,8,7 or higher, </w:t>
       </w:r>
       <w:proofErr w:type="spellStart"/>
       <w:r>
@@ -1653,10 +1543,7 @@
       </w:r>
       <w:proofErr w:type="spellEnd"/>
       <w:r>
-        <w:t xml:space="preserve">, GCC and </w:t>
-      </w:r>
-      <w:r>
-        <w:t xml:space="preserve">GTK+2.x or higher, including headers (libgtk2.0-dev). These packages can be installed in a terminal directly. </w:t>
+        <w:t xml:space="preserve">, GCC and GTK+2.x or higher, including headers (libgtk2.0-dev). These packages can be installed in a terminal directly. </w:t>
       </w:r>
     </w:p>
     <w:p/>
@@ -1665,10 +1552,7 @@
         <w:ind w:firstLine="420"/>
       </w:pPr>
       <w:r>
-        <w:t>Secondly, OpenCV Source</w:t>
-      </w:r>
-      <w:r>
-        <w:t xml:space="preserve"> Code is needed which can download from the </w:t>
+        <w:t xml:space="preserve">Secondly, OpenCV Source Code is needed which can download from the </w:t>
       </w:r>
       <w:proofErr w:type="spellStart"/>
       <w:r>
@@ -1692,12 +1576,10 @@
         <w:ind w:firstLine="420"/>
       </w:pPr>
       <w:proofErr w:type="spellStart"/>
-      <w:proofErr w:type="gramStart"/>
       <w:r>
         <w:t>git</w:t>
       </w:r>
       <w:proofErr w:type="spellEnd"/>
-      <w:proofErr w:type="gramEnd"/>
       <w:r>
         <w:t xml:space="preserve"> clone https://github.com/opencv/opencv.git</w:t>
       </w:r>
@@ -1707,12 +1589,10 @@
         <w:ind w:firstLine="420"/>
       </w:pPr>
       <w:proofErr w:type="spellStart"/>
-      <w:proofErr w:type="gramStart"/>
       <w:r>
         <w:t>git</w:t>
       </w:r>
       <w:proofErr w:type="spellEnd"/>
-      <w:proofErr w:type="gramEnd"/>
       <w:r>
         <w:t xml:space="preserve"> clone https://github.com/opencv/opencv_contrib.git”</w:t>
       </w:r>
@@ -1778,18 +1658,15 @@
       </w:r>
       <w:proofErr w:type="spellEnd"/>
       <w:r>
-        <w:t>/</w:t>
+        <w:t>/local</w:t>
       </w:r>
       <w:proofErr w:type="gramStart"/>
       <w:r>
-        <w:t>local ..</w:t>
+        <w:t xml:space="preserve"> ..</w:t>
       </w:r>
       <w:proofErr w:type="gramEnd"/>
       <w:r>
-        <w:t xml:space="preserve">”, which will take more than </w:t>
-      </w:r>
-      <w:r>
-        <w:t>ten minutes.</w:t>
+        <w:t>”, which will take more than ten minutes.</w:t>
       </w:r>
     </w:p>
     <w:p>
@@ -1801,7 +1678,6 @@
         <w:ind w:left="840"/>
       </w:pPr>
       <w:r>
-        <w:lastRenderedPageBreak/>
         <w:t xml:space="preserve"> After finishing this, we need to describe some parameters or during the process of compiling, there will be some errors. </w:t>
       </w:r>
     </w:p>
@@ -1826,18 +1702,7 @@
         <w:ind w:left="840"/>
       </w:pPr>
       <w:r>
-        <w:t>Install the library by execute “</w:t>
-      </w:r>
-      <w:proofErr w:type="spellStart"/>
-      <w:r>
-        <w:t>sudo</w:t>
-      </w:r>
-      <w:proofErr w:type="spellEnd"/>
-      <w:r>
-        <w:t xml:space="preserve"> make install” fo</w:t>
-      </w:r>
-      <w:r>
-        <w:t xml:space="preserve">rm build directory. </w:t>
+        <w:t xml:space="preserve">Install the library by execute “sudo make install” form build directory. </w:t>
       </w:r>
     </w:p>
     <w:p/>
@@ -1875,22 +1740,11 @@
       </w:r>
       <w:proofErr w:type="spellStart"/>
       <w:r>
-        <w:t>cvtColo</w:t>
-      </w:r>
-      <w:r>
-        <w:t>r</w:t>
-      </w:r>
-      <w:proofErr w:type="spellEnd"/>
-      <w:r>
-        <w:t>, file /build/opencv-U1UwfN/opencv-2.4.9.1+dfsq1/modules/imgproc/src/color.cpp, line 3737”. We searched it on Google, this error can be fixed by running “</w:t>
-      </w:r>
-      <w:proofErr w:type="spellStart"/>
-      <w:r>
-        <w:t>sudo</w:t>
-      </w:r>
-      <w:proofErr w:type="spellEnd"/>
-      <w:r>
-        <w:t xml:space="preserve"> </w:t>
+        <w:t>cvtColor</w:t>
+      </w:r>
+      <w:proofErr w:type="spellEnd"/>
+      <w:r>
+        <w:t xml:space="preserve">, file /build/opencv-U1UwfN/opencv-2.4.9.1+dfsq1/modules/imgproc/src/color.cpp, line 3737”. We searched it on Google, this error can be fixed by running “sudo </w:t>
       </w:r>
       <w:proofErr w:type="spellStart"/>
       <w:r>
@@ -1906,10 +1760,7 @@
       </w:r>
       <w:proofErr w:type="spellEnd"/>
       <w:r>
-        <w:t xml:space="preserve"> the v412 driver on the bcm2835. We thought it is</w:t>
-      </w:r>
-      <w:r>
-        <w:t xml:space="preserve"> one time install but when the R-Pi reboot, the same error appeared again. Therefore, we add this command into /</w:t>
+        <w:t xml:space="preserve"> the v412 driver on the bcm2835. We thought it is one time install but when the R-Pi reboot, the same error appeared again. Therefore, we add this command into /</w:t>
       </w:r>
       <w:proofErr w:type="spellStart"/>
       <w:r>
@@ -1929,6 +1780,7 @@
         </w:numPr>
       </w:pPr>
       <w:r>
+        <w:lastRenderedPageBreak/>
         <w:t xml:space="preserve">To control the servo of pan tilt kit, under the recommendation of Professor </w:t>
       </w:r>
       <w:proofErr w:type="spellStart"/>
@@ -1937,43 +1789,7 @@
       </w:r>
       <w:proofErr w:type="spellEnd"/>
       <w:r>
-        <w:t>, we use the hardw</w:t>
-      </w:r>
-      <w:r>
-        <w:t xml:space="preserve">are PWM to generate control signal instead of software PWM, this is because the signal generated by hardware PWM is stable and less noise in </w:t>
-      </w:r>
-      <w:proofErr w:type="gramStart"/>
-      <w:r>
-        <w:t>a</w:t>
-      </w:r>
-      <w:proofErr w:type="gramEnd"/>
-      <w:r>
-        <w:t xml:space="preserve"> R-Pi multiprocessing environment. When we following the instruction of the professor to build the hardware PWM fi</w:t>
-      </w:r>
-      <w:r>
-        <w:t xml:space="preserve">le and connect the circuit, we cannot send any signal to the GPIO pin. After asking other students who have experience to implement the hardware PWM, we know some very significant points. One is only GPIO pin 12 and pin 13 can be used to </w:t>
-      </w:r>
-      <w:proofErr w:type="gramStart"/>
-      <w:r>
-        <w:t>generated</w:t>
-      </w:r>
-      <w:proofErr w:type="gramEnd"/>
-      <w:r>
-        <w:t xml:space="preserve"> hardware</w:t>
-      </w:r>
-      <w:r>
-        <w:t xml:space="preserve"> PWM signal. Another is before running the code, we need to run </w:t>
-      </w:r>
-      <w:r>
-        <w:t>“</w:t>
-      </w:r>
-      <w:proofErr w:type="spellStart"/>
-      <w:r>
-        <w:t>sudo</w:t>
-      </w:r>
-      <w:proofErr w:type="spellEnd"/>
-      <w:r>
-        <w:t xml:space="preserve"> </w:t>
+        <w:t xml:space="preserve">, we use the hardware PWM to generate control signal instead of software PWM, this is because the signal generated by hardware PWM is stable and less noise in a R-Pi multiprocessing environment. When we following the instruction of the professor to build the hardware PWM file and connect the circuit, we cannot send any signal to the GPIO pin. After asking other students who have experience to implement the hardware PWM, we know some very significant points. One is only GPIO pin 12 and pin 13 can be used to generated hardware PWM signal. Another is before running the code, we need to run “sudo </w:t>
       </w:r>
       <w:proofErr w:type="spellStart"/>
       <w:r>
@@ -2007,10 +1823,7 @@
         <w:t>robot</w:t>
       </w:r>
       <w:r>
-        <w:t xml:space="preserve"> and thus, with the help of the</w:t>
-      </w:r>
-      <w:r>
-        <w:t xml:space="preserve"> professor </w:t>
+        <w:t xml:space="preserve"> and thus, with the help of the professor </w:t>
       </w:r>
       <w:proofErr w:type="spellStart"/>
       <w:r>
@@ -2018,13 +1831,7 @@
       </w:r>
       <w:proofErr w:type="spellEnd"/>
       <w:r>
-        <w:t>, we decide to use the DC motor to drive and buy DC controller to control two DC motor to move. It works well but we found that once we add the controller program into multiprocessing, the whole program will be stuck and the queue will ke</w:t>
-      </w:r>
-      <w:r>
-        <w:t>ep a lot of unprocessed data. After we monitored the running time of every core, we noticed that the every running time of the third core which is used to process the PID control algorithm and send order to DC controller is far longer than others and the a</w:t>
-      </w:r>
-      <w:r>
-        <w:t xml:space="preserve">verage running time is 202 </w:t>
+        <w:t xml:space="preserve">, we decide to use the DC motor to drive and buy DC controller to control two DC motor to move. It works well but we found that once we add the controller program into multiprocessing, the whole program will be stuck and the queue will keep a lot of unprocessed data. After we monitored the running time of every core, we noticed that the every running time of the third core which is used to process the PID control algorithm and send order to DC controller is far longer than others and the average running time is 202 </w:t>
       </w:r>
       <w:proofErr w:type="spellStart"/>
       <w:r>
@@ -2032,13 +1839,7 @@
       </w:r>
       <w:proofErr w:type="spellEnd"/>
       <w:r>
-        <w:t xml:space="preserve"> At first, we thought this could be the problem of the hardware because of the delay of opening motors or the bad connection of circuit to make the transmitting slow. But when we check everything about the circuit, there is no</w:t>
-      </w:r>
-      <w:r>
-        <w:t xml:space="preserve"> bad connection. So we searched the software stuff. We found there is a syntax about </w:t>
-      </w:r>
-      <w:r>
-        <w:t>“</w:t>
+        <w:t xml:space="preserve"> At first, we thought this could be the problem of the hardware because of the delay of opening motors or the bad connection of circuit to make the transmitting slow. But when we check everything about the circuit, there is no bad connection. So we searched the software stuff. We found there is a syntax about “</w:t>
       </w:r>
       <w:proofErr w:type="spellStart"/>
       <w:proofErr w:type="gramStart"/>
@@ -2046,18 +1847,9 @@
         <w:t>time.sleep</w:t>
       </w:r>
       <w:proofErr w:type="spellEnd"/>
-      <w:r>
-        <w:t>(</w:t>
-      </w:r>
       <w:proofErr w:type="gramEnd"/>
       <w:r>
-        <w:t xml:space="preserve">0.2)” in </w:t>
-      </w:r>
-      <w:r>
-        <w:t>the library that is used to control the DC controller and this is probably the reason why it runs so slowly. So we changed the source of the library a</w:t>
-      </w:r>
-      <w:r>
-        <w:t xml:space="preserve">nd compile it again. It worked, the running time of the third core decreased to 22 </w:t>
+        <w:t xml:space="preserve">(0.2)” in the library that is used to control the DC controller and this is probably the reason why it runs so slowly. So we changed the source of the library and compile it again. It worked, the running time of the third core decreased to 22 </w:t>
       </w:r>
       <w:proofErr w:type="spellStart"/>
       <w:r>
@@ -2096,16 +1888,7 @@
     </w:p>
     <w:p>
       <w:r>
-        <w:lastRenderedPageBreak/>
-        <w:t xml:space="preserve">[1] </w:t>
-      </w:r>
-      <w:proofErr w:type="gramStart"/>
-      <w:r>
-        <w:t>install</w:t>
-      </w:r>
-      <w:proofErr w:type="gramEnd"/>
-      <w:r>
-        <w:t xml:space="preserve"> C++ </w:t>
+        <w:t xml:space="preserve">[1] install C++ </w:t>
       </w:r>
       <w:proofErr w:type="spellStart"/>
       <w:r>
@@ -2117,7 +1900,7 @@
       <w:hyperlink r:id="rId11" w:history="1">
         <w:r>
           <w:rPr>
-            <w:rStyle w:val="Hyperlink"/>
+            <w:rStyle w:val="a5"/>
             <w:rFonts w:hint="eastAsia"/>
           </w:rPr>
           <w:t>https://docs.opencv.org/master/d7/d9f/tutorial_linux_install.html</w:t>
@@ -2138,7 +1921,7 @@
       <w:hyperlink r:id="rId12" w:history="1">
         <w:r>
           <w:rPr>
-            <w:rStyle w:val="Hyperlink"/>
+            <w:rStyle w:val="a5"/>
           </w:rPr>
           <w:t>https://www.adafruit.com/product/1940</w:t>
         </w:r>
@@ -2147,6 +1930,30 @@
     <w:p>
       <w:r>
         <w:t>[3]</w:t>
+      </w:r>
+      <w:r>
+        <w:t xml:space="preserve"> </w:t>
+      </w:r>
+      <w:r>
+        <w:t>TT DC Gearbox Motor</w:t>
+      </w:r>
+    </w:p>
+    <w:p>
+      <w:hyperlink r:id="rId13" w:history="1">
+        <w:r>
+          <w:rPr>
+            <w:rStyle w:val="a5"/>
+          </w:rPr>
+          <w:t>https://www.adafruit.com/product/3777</w:t>
+        </w:r>
+      </w:hyperlink>
+      <w:r>
+        <w:t xml:space="preserve"> </w:t>
+      </w:r>
+    </w:p>
+    <w:p>
+      <w:r>
+        <w:t>[4]</w:t>
       </w:r>
     </w:p>
     <w:sectPr>
@@ -2160,7 +1967,7 @@
 </file>
 
 <file path=word/numbering.xml><?xml version="1.0" encoding="utf-8"?>
-<w:numbering xmlns:wpc="http://schemas.microsoft.com/office/word/2010/wordprocessingCanvas" xmlns:cx="http://schemas.microsoft.com/office/drawing/2014/chartex" xmlns:cx1="http://schemas.microsoft.com/office/drawing/2015/9/8/chartex" xmlns:mc="http://schemas.openxmlformats.org/markup-compatibility/2006" xmlns:o="urn:schemas-microsoft-com:office:office" xmlns:r="http://schemas.openxmlformats.org/officeDocument/2006/relationships" xmlns:m="http://schemas.openxmlformats.org/officeDocument/2006/math" xmlns:v="urn:schemas-microsoft-com:vml" xmlns:wp14="http://schemas.microsoft.com/office/word/2010/wordprocessingDrawing" xmlns:wp="http://schemas.openxmlformats.org/drawingml/2006/wordprocessingDrawing" xmlns:w10="urn:schemas-microsoft-com:office:word" xmlns:w="http://schemas.openxmlformats.org/wordprocessingml/2006/main" xmlns:w14="http://schemas.microsoft.com/office/word/2010/wordml" xmlns:w15="http://schemas.microsoft.com/office/word/2012/wordml" xmlns:w16se="http://schemas.microsoft.com/office/word/2015/wordml/symex" xmlns:wpg="http://schemas.microsoft.com/office/word/2010/wordprocessingGroup" xmlns:wpi="http://schemas.microsoft.com/office/word/2010/wordprocessingInk" xmlns:wne="http://schemas.microsoft.com/office/word/2006/wordml" xmlns:wps="http://schemas.microsoft.com/office/word/2010/wordprocessingShape" mc:Ignorable="w14 w15 w16se wp14">
+<w:numbering xmlns:wpc="http://schemas.microsoft.com/office/word/2010/wordprocessingCanvas" xmlns:cx="http://schemas.microsoft.com/office/drawing/2014/chartex" xmlns:mc="http://schemas.openxmlformats.org/markup-compatibility/2006" xmlns:o="urn:schemas-microsoft-com:office:office" xmlns:r="http://schemas.openxmlformats.org/officeDocument/2006/relationships" xmlns:m="http://schemas.openxmlformats.org/officeDocument/2006/math" xmlns:v="urn:schemas-microsoft-com:vml" xmlns:wp14="http://schemas.microsoft.com/office/word/2010/wordprocessingDrawing" xmlns:wp="http://schemas.openxmlformats.org/drawingml/2006/wordprocessingDrawing" xmlns:w10="urn:schemas-microsoft-com:office:word" xmlns:w="http://schemas.openxmlformats.org/wordprocessingml/2006/main" xmlns:w14="http://schemas.microsoft.com/office/word/2010/wordml" xmlns:w15="http://schemas.microsoft.com/office/word/2012/wordml" xmlns:w16se="http://schemas.microsoft.com/office/word/2015/wordml/symex" xmlns:wpg="http://schemas.microsoft.com/office/word/2010/wordprocessingGroup" xmlns:wpi="http://schemas.microsoft.com/office/word/2010/wordprocessingInk" xmlns:wne="http://schemas.microsoft.com/office/word/2006/wordml" xmlns:wps="http://schemas.microsoft.com/office/word/2010/wordprocessingShape" mc:Ignorable="w14 w15 w16se wp14">
   <w:abstractNum w:abstractNumId="0" w15:restartNumberingAfterBreak="0">
     <w:nsid w:val="B02B0951"/>
     <w:multiLevelType w:val="singleLevel"/>
@@ -2412,7 +2219,6 @@
     <w:lsdException w:name="Table Web 1" w:semiHidden="1" w:unhideWhenUsed="1"/>
     <w:lsdException w:name="Table Web 2" w:semiHidden="1" w:unhideWhenUsed="1"/>
     <w:lsdException w:name="Table Web 3" w:semiHidden="1" w:unhideWhenUsed="1"/>
-    <w:lsdException w:name="Table Grid" w:semiHidden="1" w:unhideWhenUsed="1"/>
     <w:lsdException w:name="Table Theme" w:semiHidden="1" w:unhideWhenUsed="1"/>
     <w:lsdException w:name="Placeholder Text" w:semiHidden="1" w:uiPriority="99"/>
     <w:lsdException w:name="No Spacing" w:uiPriority="99"/>
@@ -2630,7 +2436,7 @@
     <w:lsdException w:name="List Table 6 Colorful Accent 6" w:uiPriority="51"/>
     <w:lsdException w:name="List Table 7 Colorful Accent 6" w:uiPriority="52"/>
   </w:latentStyles>
-  <w:style w:type="paragraph" w:default="1" w:styleId="Normal">
+  <w:style w:type="paragraph" w:default="1" w:styleId="a">
     <w:name w:val="Normal"/>
     <w:qFormat/>
     <w:rPr>
@@ -2638,13 +2444,13 @@
       <w:lang w:eastAsia="zh-CN"/>
     </w:rPr>
   </w:style>
-  <w:style w:type="character" w:default="1" w:styleId="DefaultParagraphFont">
+  <w:style w:type="character" w:default="1" w:styleId="a0">
     <w:name w:val="Default Paragraph Font"/>
     <w:uiPriority w:val="1"/>
     <w:semiHidden/>
     <w:unhideWhenUsed/>
   </w:style>
-  <w:style w:type="table" w:default="1" w:styleId="TableNormal">
+  <w:style w:type="table" w:default="1" w:styleId="a1">
     <w:name w:val="Normal Table"/>
     <w:uiPriority w:val="99"/>
     <w:semiHidden/>
@@ -2659,24 +2465,24 @@
       </w:tblCellMar>
     </w:tblPr>
   </w:style>
-  <w:style w:type="numbering" w:default="1" w:styleId="NoList">
+  <w:style w:type="numbering" w:default="1" w:styleId="a2">
     <w:name w:val="No List"/>
     <w:uiPriority w:val="99"/>
     <w:semiHidden/>
     <w:unhideWhenUsed/>
   </w:style>
-  <w:style w:type="character" w:styleId="Strong">
+  <w:style w:type="character" w:styleId="a3">
     <w:name w:val="Strong"/>
-    <w:basedOn w:val="DefaultParagraphFont"/>
+    <w:basedOn w:val="a0"/>
     <w:qFormat/>
     <w:rPr>
       <w:b/>
       <w:bCs/>
     </w:rPr>
   </w:style>
-  <w:style w:type="paragraph" w:styleId="ListParagraph">
+  <w:style w:type="paragraph" w:styleId="a4">
     <w:name w:val="List Paragraph"/>
-    <w:basedOn w:val="Normal"/>
+    <w:basedOn w:val="a"/>
     <w:uiPriority w:val="99"/>
     <w:rsid w:val="00337E39"/>
     <w:pPr>
@@ -2684,9 +2490,9 @@
       <w:contextualSpacing/>
     </w:pPr>
   </w:style>
-  <w:style w:type="character" w:styleId="Hyperlink">
+  <w:style w:type="character" w:styleId="a5">
     <w:name w:val="Hyperlink"/>
-    <w:basedOn w:val="DefaultParagraphFont"/>
+    <w:basedOn w:val="a0"/>
     <w:rsid w:val="002C72D2"/>
     <w:rPr>
       <w:color w:val="0563C1" w:themeColor="hyperlink"/>
@@ -2973,7 +2779,7 @@
 </file>
 
 <file path=customXml/itemProps2.xml><?xml version="1.0" encoding="utf-8"?>
-<ds:datastoreItem xmlns:ds="http://schemas.openxmlformats.org/officeDocument/2006/customXml" ds:itemID="{C76C0E94-54DD-4359-A891-A83EC4036208}">
+<ds:datastoreItem xmlns:ds="http://schemas.openxmlformats.org/officeDocument/2006/customXml" ds:itemID="{56AFA0B5-590E-4210-B6F8-5FE66C7F2A9A}">
   <ds:schemaRefs>
     <ds:schemaRef ds:uri="http://schemas.openxmlformats.org/officeDocument/2006/bibliography"/>
   </ds:schemaRefs>

</xml_diff>

<commit_message>
adding pygame_interface and cv2 version images
</commit_message>
<xml_diff>
--- a/Xiao_Pi_website/write_up.docx
+++ b/Xiao_Pi_website/write_up.docx
@@ -1,6 +1,6 @@
 
 <file path=word/document.xml><?xml version="1.0" encoding="utf-8"?>
-<w:document xmlns:wpc="http://schemas.microsoft.com/office/word/2010/wordprocessingCanvas" xmlns:cx="http://schemas.microsoft.com/office/drawing/2014/chartex" xmlns:cx1="http://schemas.microsoft.com/office/drawing/2015/9/8/chartex" xmlns:mc="http://schemas.openxmlformats.org/markup-compatibility/2006" xmlns:o="urn:schemas-microsoft-com:office:office" xmlns:r="http://schemas.openxmlformats.org/officeDocument/2006/relationships" xmlns:m="http://schemas.openxmlformats.org/officeDocument/2006/math" xmlns:v="urn:schemas-microsoft-com:vml" xmlns:wp14="http://schemas.microsoft.com/office/word/2010/wordprocessingDrawing" xmlns:wp="http://schemas.openxmlformats.org/drawingml/2006/wordprocessingDrawing" xmlns:w10="urn:schemas-microsoft-com:office:word" xmlns:w="http://schemas.openxmlformats.org/wordprocessingml/2006/main" xmlns:w14="http://schemas.microsoft.com/office/word/2010/wordml" xmlns:w15="http://schemas.microsoft.com/office/word/2012/wordml" xmlns:w16se="http://schemas.microsoft.com/office/word/2015/wordml/symex" xmlns:wpg="http://schemas.microsoft.com/office/word/2010/wordprocessingGroup" xmlns:wpi="http://schemas.microsoft.com/office/word/2010/wordprocessingInk" xmlns:wne="http://schemas.microsoft.com/office/word/2006/wordml" xmlns:wps="http://schemas.microsoft.com/office/word/2010/wordprocessingShape" mc:Ignorable="w14 w15 w16se wp14">
+<w:document xmlns:wpc="http://schemas.microsoft.com/office/word/2010/wordprocessingCanvas" xmlns:cx="http://schemas.microsoft.com/office/drawing/2014/chartex" xmlns:cx1="http://schemas.microsoft.com/office/drawing/2015/9/8/chartex" xmlns:cx2="http://schemas.microsoft.com/office/drawing/2015/10/21/chartex" xmlns:cx3="http://schemas.microsoft.com/office/drawing/2016/5/9/chartex" xmlns:cx4="http://schemas.microsoft.com/office/drawing/2016/5/10/chartex" xmlns:cx5="http://schemas.microsoft.com/office/drawing/2016/5/11/chartex" xmlns:cx6="http://schemas.microsoft.com/office/drawing/2016/5/12/chartex" xmlns:cx7="http://schemas.microsoft.com/office/drawing/2016/5/13/chartex" xmlns:cx8="http://schemas.microsoft.com/office/drawing/2016/5/14/chartex" xmlns:mc="http://schemas.openxmlformats.org/markup-compatibility/2006" xmlns:aink="http://schemas.microsoft.com/office/drawing/2016/ink" xmlns:am3d="http://schemas.microsoft.com/office/drawing/2017/model3d" xmlns:o="urn:schemas-microsoft-com:office:office" xmlns:r="http://schemas.openxmlformats.org/officeDocument/2006/relationships" xmlns:m="http://schemas.openxmlformats.org/officeDocument/2006/math" xmlns:v="urn:schemas-microsoft-com:vml" xmlns:wp14="http://schemas.microsoft.com/office/word/2010/wordprocessingDrawing" xmlns:wp="http://schemas.openxmlformats.org/drawingml/2006/wordprocessingDrawing" xmlns:w10="urn:schemas-microsoft-com:office:word" xmlns:w="http://schemas.openxmlformats.org/wordprocessingml/2006/main" xmlns:w14="http://schemas.microsoft.com/office/word/2010/wordml" xmlns:w15="http://schemas.microsoft.com/office/word/2012/wordml" xmlns:w16cid="http://schemas.microsoft.com/office/word/2016/wordml/cid" xmlns:w16se="http://schemas.microsoft.com/office/word/2015/wordml/symex" xmlns:wpg="http://schemas.microsoft.com/office/word/2010/wordprocessingGroup" xmlns:wpi="http://schemas.microsoft.com/office/word/2010/wordprocessingInk" xmlns:wne="http://schemas.microsoft.com/office/word/2006/wordml" xmlns:wps="http://schemas.microsoft.com/office/word/2010/wordprocessingShape" mc:Ignorable="w14 w15 w16se w16cid wp14">
   <w:body>
     <w:p>
       <w:pPr>
@@ -53,10 +53,7 @@
         <w:t>robot</w:t>
       </w:r>
       <w:r>
-        <w:t xml:space="preserve"> to autonomously track a falling red balloon and follow it until popping the balloon. The camera can move up and down by tilt kit and the wheel </w:t>
-      </w:r>
-      <w:r>
-        <w:t xml:space="preserve">could move around in the ground. Our </w:t>
+        <w:t xml:space="preserve"> to autonomously track a falling red balloon and follow it until popping the balloon. The camera can move up and down by tilt kit and the wheel could move around in the ground. Our </w:t>
       </w:r>
       <w:r>
         <w:t>robot</w:t>
@@ -105,63 +102,36 @@
         <w:t>moving and</w:t>
       </w:r>
       <w:r>
+        <w:t xml:space="preserve"> falling red balloon and </w:t>
+      </w:r>
+      <w:r>
+        <w:rPr>
+          <w:color w:val="FF0000"/>
+        </w:rPr>
+        <w:t>try</w:t>
+      </w:r>
+      <w:r>
+        <w:rPr>
+          <w:color w:val="FF0000"/>
+        </w:rPr>
         <w:t xml:space="preserve"> </w:t>
       </w:r>
       <w:r>
-        <w:t>falling red balloon an</w:t>
-      </w:r>
-      <w:r>
-        <w:t xml:space="preserve">d </w:t>
-      </w:r>
-      <w:r>
+        <w:t xml:space="preserve">to pop the balloon before it lands. We implemented the color detection to recognize the balloon by OpenCV. PID algorithm could calculate the suitable parameters to control the tilt kit of camera by hardware PWM precisely and stably and the movement of wheels by DC controller. Besides, python multiprocessor modules are implemented to decrease the latency which allows us to simultaneously capture video, process the images and calculate the parameters of PID control and send the command to the motors. </w:t>
+      </w:r>
+    </w:p>
+    <w:p/>
+    <w:p>
+      <w:pPr>
         <w:rPr>
           <w:color w:val="FF0000"/>
         </w:rPr>
-        <w:t>try</w:t>
-      </w:r>
+      </w:pPr>
       <w:r>
         <w:rPr>
           <w:color w:val="FF0000"/>
         </w:rPr>
-        <w:t xml:space="preserve"> </w:t>
-      </w:r>
-      <w:r>
-        <w:t xml:space="preserve">to pop the balloon before it lands. We implemented the color detection to recognize the balloon by OpenCV. PID algorithm could calculate the suitable parameters to control the tilt kit of camera by hardware PWM precisely and stably and the movement </w:t>
-      </w:r>
-      <w:r>
-        <w:t xml:space="preserve">of wheels by DC controller. Besides, python multiprocessor modules are implemented to decrease the latency which allows us to simultaneously capture video, process the images and calculate the parameters of PID control and send the command to the motors. </w:t>
-      </w:r>
-    </w:p>
-    <w:p/>
-    <w:p>
-      <w:pPr>
-        <w:rPr>
-          <w:color w:val="FF0000"/>
-        </w:rPr>
-      </w:pPr>
-      <w:r>
-        <w:rPr>
-          <w:color w:val="FF0000"/>
-        </w:rPr>
-        <w:t>Based on</w:t>
-      </w:r>
-      <w:r>
-        <w:rPr>
-          <w:color w:val="FF0000"/>
-        </w:rPr>
-        <w:t xml:space="preserve"> Raspberry Pi</w:t>
-      </w:r>
-      <w:r>
-        <w:rPr>
-          <w:color w:val="FF0000"/>
-        </w:rPr>
-        <w:t>, w</w:t>
-      </w:r>
-      <w:r>
-        <w:rPr>
-          <w:color w:val="FF0000"/>
-        </w:rPr>
-        <w:t xml:space="preserve">e create a tracking robot that can track a falling red balloon and try to pop the balloon before it lands. </w:t>
+        <w:t xml:space="preserve">Based on Raspberry Pi, we create a tracking robot that can track a falling red balloon and try to pop the balloon before it lands. </w:t>
       </w:r>
       <w:r>
         <w:rPr>
@@ -259,19 +229,13 @@
         <w:t>robot</w:t>
       </w:r>
       <w:r>
-        <w:t xml:space="preserve"> according to the location of the balloon in the images and the criterion is to keep the balloon in th</w:t>
-      </w:r>
-      <w:r>
-        <w:t xml:space="preserve">e center of the images, which means the direction of moving </w:t>
+        <w:t xml:space="preserve"> according to the location of the balloon in the images and the criterion is to keep the balloon in the center of the images, which means the direction of moving </w:t>
       </w:r>
       <w:r>
         <w:t>robot</w:t>
       </w:r>
       <w:r>
-        <w:t xml:space="preserve"> is in the line with that of the balloon. Additionally, the area of the balloon in the image can reflect the value of the distance between them. So it requires the accuracy of the recognition t</w:t>
-      </w:r>
-      <w:r>
-        <w:t xml:space="preserve">o the balloon. </w:t>
+        <w:t xml:space="preserve"> is in the line with that of the balloon. Additionally, the area of the balloon in the image can reflect the value of the distance between them. So it requires the accuracy of the recognition to the balloon. </w:t>
       </w:r>
     </w:p>
     <w:p>
@@ -325,10 +289,7 @@
         <w:t>s</w:t>
       </w:r>
       <w:r>
-        <w:t xml:space="preserve"> as following i</w:t>
-      </w:r>
-      <w:r>
-        <w:t xml:space="preserve">ntroduction. </w:t>
+        <w:t xml:space="preserve"> as following introduction. </w:t>
       </w:r>
     </w:p>
     <w:p>
@@ -386,8 +347,26 @@
           <w:szCs w:val="22"/>
         </w:rPr>
         <w:tab/>
-        <w:t xml:space="preserve">Our robot, in short, is a differential drive vehicle with a Pi camera on it. Therefore, we would need two motors and a ball bearing to drive the robot and keep it balancing. We also need robot frames to hold everything up. Here’s our shot of the robot. </w:t>
-      </w:r>
+        <w:t xml:space="preserve">Our robot, in short, is a differential drive vehicle with a Pi camera on it. Therefore, we would need two motors </w:t>
+      </w:r>
+      <w:r>
+        <w:rPr>
+          <w:bCs/>
+          <w:sz w:val="22"/>
+          <w:szCs w:val="22"/>
+        </w:rPr>
+        <w:t xml:space="preserve">to drive the robot </w:t>
+      </w:r>
+      <w:r>
+        <w:rPr>
+          <w:bCs/>
+          <w:sz w:val="22"/>
+          <w:szCs w:val="22"/>
+        </w:rPr>
+        <w:t xml:space="preserve">and a ball bearing keep it balancing. We also need robot frames to hold everything up. Here’s our shot of the robot. </w:t>
+      </w:r>
+      <w:bookmarkStart w:id="0" w:name="_GoBack"/>
+      <w:bookmarkEnd w:id="0"/>
     </w:p>
     <w:p>
       <w:pPr>
@@ -423,7 +402,7 @@
             <v:path o:extrusionok="f" gradientshapeok="t" o:connecttype="rect"/>
             <o:lock v:ext="edit" aspectratio="t"/>
           </v:shapetype>
-          <v:shape id="_x0000_i1025" type="#_x0000_t75" style="width:415.5pt;height:311.25pt">
+          <v:shape id="_x0000_i1025" type="#_x0000_t75" style="width:415pt;height:311.5pt">
             <v:imagedata r:id="rId7" o:title="car4"/>
           </v:shape>
         </w:pict>
@@ -532,7 +511,7 @@
         </w:rPr>
         <w:lastRenderedPageBreak/>
         <w:pict>
-          <v:shape id="_x0000_i1026" type="#_x0000_t75" style="width:219pt;height:189.75pt">
+          <v:shape id="_x0000_i1026" type="#_x0000_t75" style="width:219pt;height:189.5pt">
             <v:imagedata r:id="rId8" o:title="Motor_bracket_assemble"/>
           </v:shape>
         </w:pict>
@@ -617,8 +596,6 @@
           </wp:inline>
         </w:drawing>
       </w:r>
-      <w:bookmarkStart w:id="0" w:name="_GoBack"/>
-      <w:bookmarkEnd w:id="0"/>
     </w:p>
     <w:p/>
     <w:p>
@@ -677,10 +654,7 @@
         <w:t>on</w:t>
       </w:r>
       <w:r>
-        <w:t xml:space="preserve"> our Raspberry </w:t>
-      </w:r>
-      <w:r>
-        <w:t xml:space="preserve">Pi. There are some ways to install the </w:t>
+        <w:t xml:space="preserve"> our Raspberry Pi. There are some ways to install the </w:t>
       </w:r>
       <w:proofErr w:type="spellStart"/>
       <w:r>
@@ -692,49 +666,37 @@
       </w:r>
       <w:r>
         <w:lastRenderedPageBreak/>
-        <w:t xml:space="preserve">library. The easiest and direct method is to run the command </w:t>
-      </w:r>
-      <w:r>
-        <w:t>“</w:t>
-      </w:r>
-      <w:proofErr w:type="spellStart"/>
+        <w:t>library. The easiest and direct method is to run the command “</w:t>
+      </w:r>
       <w:r>
         <w:rPr>
           <w:i/>
           <w:iCs/>
         </w:rPr>
-        <w:t>sudo</w:t>
-      </w:r>
-      <w:proofErr w:type="spellEnd"/>
+        <w:t xml:space="preserve">sudo apt-get install </w:t>
+      </w:r>
+      <w:proofErr w:type="spellStart"/>
       <w:r>
         <w:rPr>
           <w:i/>
           <w:iCs/>
         </w:rPr>
-        <w:t xml:space="preserve"> apt-get install </w:t>
-      </w:r>
-      <w:proofErr w:type="spellStart"/>
+        <w:t>libopencv</w:t>
+      </w:r>
+      <w:proofErr w:type="spellEnd"/>
       <w:r>
         <w:rPr>
           <w:i/>
           <w:iCs/>
         </w:rPr>
-        <w:t>libopencv</w:t>
-      </w:r>
-      <w:proofErr w:type="spellEnd"/>
+        <w:t>-dev python-</w:t>
+      </w:r>
+      <w:proofErr w:type="spellStart"/>
       <w:r>
         <w:rPr>
           <w:i/>
           <w:iCs/>
         </w:rPr>
-        <w:t>-dev python-</w:t>
-      </w:r>
-      <w:proofErr w:type="spellStart"/>
-      <w:r>
-        <w:rPr>
-          <w:i/>
-          <w:iCs/>
-        </w:rPr>
         <w:t>opencv</w:t>
       </w:r>
       <w:proofErr w:type="spellEnd"/>
@@ -747,10 +709,7 @@
       </w:r>
       <w:proofErr w:type="spellEnd"/>
       <w:r>
-        <w:t xml:space="preserve">. The version </w:t>
-      </w:r>
-      <w:r>
-        <w:t xml:space="preserve">of our installed </w:t>
+        <w:t xml:space="preserve">. The version of our installed </w:t>
       </w:r>
       <w:proofErr w:type="spellStart"/>
       <w:r>
@@ -803,10 +762,7 @@
         <w:t xml:space="preserve">the </w:t>
       </w:r>
       <w:r>
-        <w:t>following parts.</w:t>
-      </w:r>
-      <w:r>
-        <w:t xml:space="preserve"> </w:t>
+        <w:t xml:space="preserve">following parts. </w:t>
       </w:r>
     </w:p>
     <w:p/>
@@ -835,10 +791,7 @@
       </w:r>
       <w:proofErr w:type="spellEnd"/>
       <w:r>
-        <w:t>()”, it will return 640*480*3 picture array, which is the default resolution and can fit our requirement of recognition. Th</w:t>
-      </w:r>
-      <w:r>
-        <w:t xml:space="preserve">ree channels is (R, G, B) color space. </w:t>
+        <w:t xml:space="preserve">()”, it will return 640*480*3 picture array, which is the default resolution and can fit our requirement of recognition. Three channels is (R, G, B) color space. </w:t>
       </w:r>
     </w:p>
     <w:p>
@@ -849,18 +802,7 @@
         </w:numPr>
       </w:pPr>
       <w:r>
-        <w:t>Run “</w:t>
-      </w:r>
-      <w:proofErr w:type="gramStart"/>
-      <w:r>
-        <w:t>cv2.cvtColor(</w:t>
-      </w:r>
-      <w:proofErr w:type="gramEnd"/>
-      <w:r>
-        <w:t>frame, cv2.COLOR_RGB2HSV)” can convert the image from RGB color space to HSV (hue, Saturation, Value) color space. We can benefit from this conversion because we need to threshold the HSV image to g</w:t>
-      </w:r>
-      <w:r>
-        <w:t xml:space="preserve">et the binary image which only keep the red balloon part by setting the </w:t>
+        <w:t xml:space="preserve">Run “cv2.cvtColor(frame, cv2.COLOR_RGB2HSV)” can convert the image from RGB color space to HSV (hue, Saturation, Value) color space. We can benefit from this conversion because we need to threshold the HSV image to get the binary image which only keep the red balloon part by setting the </w:t>
       </w:r>
       <w:proofErr w:type="spellStart"/>
       <w:r>
@@ -903,10 +845,7 @@
       </w:r>
       <w:proofErr w:type="spellEnd"/>
       <w:r>
-        <w:t xml:space="preserve"> is (180, 255,</w:t>
-      </w:r>
-      <w:r>
-        <w:t xml:space="preserve"> 255). Use the syntax of “</w:t>
+        <w:t xml:space="preserve"> is (180, 255, 255). Use the syntax of “</w:t>
       </w:r>
       <w:proofErr w:type="spellStart"/>
       <w:r>
@@ -914,14 +853,9 @@
       </w:r>
       <w:proofErr w:type="spellEnd"/>
       <w:r>
-        <w:t xml:space="preserve"> = </w:t>
-      </w:r>
-      <w:proofErr w:type="gramStart"/>
-      <w:r>
-        <w:t>cv2.inRange(</w:t>
-      </w:r>
-      <w:proofErr w:type="spellStart"/>
-      <w:proofErr w:type="gramEnd"/>
+        <w:t xml:space="preserve"> = cv2.inRange(</w:t>
+      </w:r>
+      <w:proofErr w:type="spellStart"/>
       <w:r>
         <w:t>hsv</w:t>
       </w:r>
@@ -970,10 +904,7 @@
         </w:numPr>
       </w:pPr>
       <w:r>
-        <w:t>We also us</w:t>
-      </w:r>
-      <w:r>
-        <w:t xml:space="preserve">e the techniques of computer vision to process the binary images including do “cv2.morphologyEx” of open and close to filter the background noise and make the boundary of binary image smooth and clear. </w:t>
+        <w:t xml:space="preserve">We also use the techniques of computer vision to process the binary images including do “cv2.morphologyEx” of open and close to filter the background noise and make the boundary of binary image smooth and clear. </w:t>
       </w:r>
     </w:p>
     <w:p>
@@ -984,18 +915,15 @@
         </w:numPr>
       </w:pPr>
       <w:r>
-        <w:t>Run “</w:t>
+        <w:t>Run “cv2.findContours(</w:t>
       </w:r>
       <w:proofErr w:type="gramStart"/>
       <w:r>
-        <w:t>cv2.findContours(</w:t>
+        <w:t>mask,cv2.RETR</w:t>
       </w:r>
       <w:proofErr w:type="gramEnd"/>
       <w:r>
-        <w:t>mask,cv2.RETR_EXTERNAL,cv2.CHAI</w:t>
-      </w:r>
-      <w:r>
-        <w:t xml:space="preserve">N_APPROX_NONE)” to do the most important thing which is extract the boundary of the object. If it detects the boundary, it will return a list that contains several calculated contours although most of them are zero. If it does not, it will return </w:t>
+        <w:t xml:space="preserve">_EXTERNAL,cv2.CHAIN_APPROX_NONE)” to do the most important thing which is extract the boundary of the object. If it detects the boundary, it will return a list that contains several calculated contours although most of them are zero. If it does not, it will return </w:t>
       </w:r>
       <w:proofErr w:type="spellStart"/>
       <w:proofErr w:type="gramStart"/>
@@ -1005,10 +933,7 @@
       <w:proofErr w:type="spellEnd"/>
       <w:proofErr w:type="gramEnd"/>
       <w:r>
-        <w:t xml:space="preserve"> empty l</w:t>
-      </w:r>
-      <w:r>
-        <w:t xml:space="preserve">ist. </w:t>
+        <w:t xml:space="preserve"> empty list. </w:t>
       </w:r>
     </w:p>
     <w:p>
@@ -1019,10 +944,7 @@
         </w:numPr>
       </w:pPr>
       <w:r>
-        <w:t>We need to pick up the longest contour from returned contour list. The method we used is to calculate the area of every contour and find the maximum value that is what we want. Then, calculate the spatial moment that can compute the center position o</w:t>
-      </w:r>
-      <w:r>
-        <w:t>f the object and the area of the object. s</w:t>
+        <w:t>We need to pick up the longest contour from returned contour list. The method we used is to calculate the area of every contour and find the maximum value that is what we want. Then, calculate the spatial moment that can compute the center position of the object and the area of the object. s</w:t>
       </w:r>
     </w:p>
     <w:p/>
@@ -1048,10 +970,7 @@
     </w:p>
     <w:p>
       <w:r>
-        <w:t>The size of image is 640*480 and thus the center of the image should be (320, 240). The object recognition algorithm should compute the center position of the object. Compute their differen</w:t>
-      </w:r>
-      <w:r>
-        <w:t xml:space="preserve">ce and use it as feedback to control the servo and make the camera stare at the object, thereby achieving the camera tracking. Besides, the motors of wheel also need to be controlled to move suitably to track the balloon. </w:t>
+        <w:t xml:space="preserve">The size of image is 640*480 and thus the center of the image should be (320, 240). The object recognition algorithm should compute the center position of the object. Compute their difference and use it as feedback to control the servo and make the camera stare at the object, thereby achieving the camera tracking. Besides, the motors of wheel also need to be controlled to move suitably to track the balloon. </w:t>
       </w:r>
     </w:p>
     <w:p>
@@ -1092,14 +1011,7 @@
           <w:b/>
           <w:bCs/>
         </w:rPr>
-        <w:t>Multiprocessing Algo</w:t>
-      </w:r>
-      <w:r>
-        <w:rPr>
-          <w:b/>
-          <w:bCs/>
-        </w:rPr>
-        <w:t xml:space="preserve">rithm: </w:t>
+        <w:t xml:space="preserve">Multiprocessing Algorithm: </w:t>
       </w:r>
     </w:p>
     <w:p>
@@ -1112,10 +1024,7 @@
       </w:r>
       <w:proofErr w:type="spellEnd"/>
       <w:r>
-        <w:t xml:space="preserve"> and moving balloon and pop it, we must decrease the latency and running time of every part as far as possible. At the beginning, the recognition and the course of sending order to control the motors and se</w:t>
-      </w:r>
-      <w:r>
-        <w:t xml:space="preserve">rvo took about 105ms, which means it only processed less </w:t>
+        <w:t xml:space="preserve"> and moving balloon and pop it, we must decrease the latency and running time of every part as far as possible. At the beginning, the recognition and the course of sending order to control the motors and servo took about 105ms, which means it only processed less </w:t>
       </w:r>
       <w:r>
         <w:lastRenderedPageBreak/>
@@ -1125,10 +1034,7 @@
         <w:t>robot</w:t>
       </w:r>
       <w:r>
-        <w:t>’s movement. This delay time is too lo</w:t>
-      </w:r>
-      <w:r>
-        <w:t xml:space="preserve">ng. To reduce the delay time, one solution is to parallel process different task because of four cores in R-Pi, we can assign four jobs into four cores. In python, we could use the multiprocessing library to fully take advantage of four cores of R-Pi. </w:t>
+        <w:t xml:space="preserve">’s movement. This delay time is too long. To reduce the delay time, one solution is to parallel process different task because of four cores in R-Pi, we can assign four jobs into four cores. In python, we could use the multiprocessing library to fully take advantage of four cores of R-Pi. </w:t>
       </w:r>
     </w:p>
     <w:p/>
@@ -1140,10 +1046,7 @@
         </w:numPr>
       </w:pPr>
       <w:r>
-        <w:t>Th</w:t>
-      </w:r>
-      <w:r>
-        <w:t>e first core is used to focus on capturing the video and put the image it reads into the “</w:t>
+        <w:t>The first core is used to focus on capturing the video and put the image it reads into the “</w:t>
       </w:r>
       <w:proofErr w:type="spellStart"/>
       <w:r>
@@ -1170,10 +1073,7 @@
         </w:numPr>
       </w:pPr>
       <w:r>
-        <w:t>The second core is used to get the frame of ima</w:t>
-      </w:r>
-      <w:r>
-        <w:t xml:space="preserve">ges from </w:t>
+        <w:t xml:space="preserve">The second core is used to get the frame of images from </w:t>
       </w:r>
       <w:proofErr w:type="spellStart"/>
       <w:r>
@@ -1216,10 +1116,7 @@
       </w:r>
       <w:proofErr w:type="spellEnd"/>
       <w:r>
-        <w:t xml:space="preserve"> and compute the center position an</w:t>
-      </w:r>
-      <w:r>
-        <w:t xml:space="preserve">d area of the object and implement the PID control algorithm and control the motors of wheels. Since we set the sleep time to 20 </w:t>
+        <w:t xml:space="preserve"> and compute the center position and area of the object and implement the PID control algorithm and control the motors of wheels. Since we set the sleep time to 20 </w:t>
       </w:r>
       <w:proofErr w:type="spellStart"/>
       <w:r>
@@ -1231,10 +1128,7 @@
       </w:r>
       <w:proofErr w:type="spellStart"/>
       <w:r>
-        <w:t>send_motor_que</w:t>
-      </w:r>
-      <w:r>
-        <w:t>ue</w:t>
+        <w:t>send_motor_queue</w:t>
       </w:r>
       <w:proofErr w:type="spellEnd"/>
       <w:r>
@@ -1269,10 +1163,7 @@
       </w:r>
       <w:proofErr w:type="spellStart"/>
       <w:r>
-        <w:t>m</w:t>
-      </w:r>
-      <w:r>
-        <w:t>s.</w:t>
+        <w:t>ms.</w:t>
       </w:r>
       <w:proofErr w:type="spellEnd"/>
       <w:r>
@@ -1282,10 +1173,15 @@
     <w:p/>
     <w:p>
       <w:r>
-        <w:t>This describes the tasks that every core executes and the time they spend. The longest time is up to the frequency of the Pi camera, which is unchangeable to some degree. So this multiprocessing system has optimized the entire program and decrease the</w:t>
-      </w:r>
-      <w:r>
-        <w:t xml:space="preserve"> running time every loop from 105 </w:t>
+        <w:t xml:space="preserve">This describes the tasks that every core executes and the time they spend. The longest time is up to the frequency of the Pi camera, which is unchangeable to some degree. </w:t>
+      </w:r>
+      <w:proofErr w:type="gramStart"/>
+      <w:r>
+        <w:t>So</w:t>
+      </w:r>
+      <w:proofErr w:type="gramEnd"/>
+      <w:r>
+        <w:t xml:space="preserve"> this multiprocessing system has optimized the entire program and decrease the running time every loop from 105 </w:t>
       </w:r>
       <w:proofErr w:type="spellStart"/>
       <w:r>
@@ -1296,13 +1192,8 @@
         <w:t xml:space="preserve"> to 34 </w:t>
       </w:r>
       <w:proofErr w:type="spellStart"/>
-      <w:proofErr w:type="gramStart"/>
-      <w:r>
-        <w:t>ms</w:t>
-      </w:r>
-      <w:proofErr w:type="gramEnd"/>
-      <w:r>
-        <w:t>.</w:t>
+      <w:r>
+        <w:t>ms.</w:t>
       </w:r>
       <w:proofErr w:type="spellEnd"/>
       <w:r>
@@ -1372,13 +1263,7 @@
     <w:p/>
     <w:p>
       <w:r>
-        <w:t xml:space="preserve">When balloon quickly moved and get rid of the range that the camera can video, the servo of camera will not know how to move and it will be stuck. To solve this problem, we create the prediction algorithm. Prediction Algorithm is to make the servo move at </w:t>
-      </w:r>
-      <w:r>
-        <w:t xml:space="preserve">the speed that is slower than the original speed but the same direction. </w:t>
-      </w:r>
-      <w:r>
-        <w:t xml:space="preserve">“Original speed” is the speed of </w:t>
+        <w:t xml:space="preserve">When balloon quickly moved and get rid of the range that the camera can video, the servo of camera will not know how to move and it will be stuck. To solve this problem, we create the prediction algorithm. Prediction Algorithm is to make the servo move at the speed that is slower than the original speed but the same direction. “Original speed” is the speed of </w:t>
       </w:r>
       <w:r>
         <w:t>robot</w:t>
@@ -1446,10 +1331,7 @@
         <w:t>The</w:t>
       </w:r>
       <w:r>
-        <w:t xml:space="preserve"> first mode is calibration mode, which is to find the balloon at the beginning in case</w:t>
-      </w:r>
-      <w:r>
-        <w:t xml:space="preserve"> the person who toss the balloon standing behind the </w:t>
+        <w:t xml:space="preserve"> first mode is calibration mode, which is to find the balloon at the beginning in case the person who toss the balloon standing behind the </w:t>
       </w:r>
       <w:r>
         <w:t>robot</w:t>
@@ -1467,10 +1349,7 @@
         <w:t>robot</w:t>
       </w:r>
       <w:r>
-        <w:t xml:space="preserve"> will track the balloon until it explodes the </w:t>
-      </w:r>
-      <w:r>
-        <w:t xml:space="preserve">balloon. </w:t>
+        <w:t xml:space="preserve"> will track the balloon until it explodes the balloon. </w:t>
       </w:r>
     </w:p>
     <w:p/>
@@ -1571,10 +1450,7 @@
         <w:t>robot</w:t>
       </w:r>
       <w:r>
-        <w:t xml:space="preserve"> need to track the falling balloon and move to the landing location very fast and considering that python is a kind of interpreted programming language and C++ is a complied programming language, we initially planned to install C++ ver</w:t>
-      </w:r>
-      <w:r>
-        <w:t xml:space="preserve">sion of </w:t>
+        <w:t xml:space="preserve"> need to track the falling balloon and move to the landing location very fast and considering that python is a kind of interpreted programming language and C++ is a complied programming language, we initially planned to install C++ version of </w:t>
       </w:r>
       <w:proofErr w:type="spellStart"/>
       <w:r>
@@ -1590,10 +1466,7 @@
       </w:r>
       <w:proofErr w:type="spellEnd"/>
       <w:r>
-        <w:t xml:space="preserve"> successfully but when we tried to run some codes, it failed and said that it cannot ope</w:t>
-      </w:r>
-      <w:r>
-        <w:t xml:space="preserve">n the Pi camera, which took us about one week. After discussion with Professor </w:t>
+        <w:t xml:space="preserve"> successfully but when we tried to run some codes, it failed and said that it cannot open the Pi camera, which took us about one week. After discussion with Professor </w:t>
       </w:r>
       <w:proofErr w:type="spellStart"/>
       <w:r>
@@ -1625,11 +1498,13 @@
       <w:pPr>
         <w:ind w:firstLine="420"/>
       </w:pPr>
-      <w:r>
-        <w:t>First of all, we</w:t>
-      </w:r>
-      <w:r>
-        <w:t xml:space="preserve"> need to install several required packages that we have not installed before such as </w:t>
+      <w:proofErr w:type="gramStart"/>
+      <w:r>
+        <w:t>First of all</w:t>
+      </w:r>
+      <w:proofErr w:type="gramEnd"/>
+      <w:r>
+        <w:t xml:space="preserve">, we need to install several required packages that we have not installed before such as </w:t>
       </w:r>
       <w:proofErr w:type="spellStart"/>
       <w:r>
@@ -1637,26 +1512,7 @@
       </w:r>
       <w:proofErr w:type="spellEnd"/>
       <w:r>
-        <w:t xml:space="preserve"> 2</w:t>
-      </w:r>
-      <w:proofErr w:type="gramStart"/>
-      <w:r>
-        <w:t>,8,7</w:t>
-      </w:r>
-      <w:proofErr w:type="gramEnd"/>
-      <w:r>
-        <w:t xml:space="preserve"> or higher, </w:t>
-      </w:r>
-      <w:proofErr w:type="spellStart"/>
-      <w:r>
-        <w:t>Git</w:t>
-      </w:r>
-      <w:proofErr w:type="spellEnd"/>
-      <w:r>
-        <w:t xml:space="preserve">, GCC and </w:t>
-      </w:r>
-      <w:r>
-        <w:t xml:space="preserve">GTK+2.x or higher, including headers (libgtk2.0-dev). These packages can be installed in a terminal directly. </w:t>
+        <w:t xml:space="preserve"> 2,8,7 or higher, Git, GCC and GTK+2.x or higher, including headers (libgtk2.0-dev). These packages can be installed in a terminal directly. </w:t>
       </w:r>
     </w:p>
     <w:p/>
@@ -1665,18 +1521,7 @@
         <w:ind w:firstLine="420"/>
       </w:pPr>
       <w:r>
-        <w:t>Secondly, OpenCV Source</w:t>
-      </w:r>
-      <w:r>
-        <w:t xml:space="preserve"> Code is needed which can download from the </w:t>
-      </w:r>
-      <w:proofErr w:type="spellStart"/>
-      <w:r>
-        <w:t>Git</w:t>
-      </w:r>
-      <w:proofErr w:type="spellEnd"/>
-      <w:r>
-        <w:t xml:space="preserve"> Repository by the command “cd ~/&lt;</w:t>
+        <w:t>Secondly, OpenCV Source Code is needed which can download from the Git Repository by the command “cd ~/&lt;</w:t>
       </w:r>
       <w:proofErr w:type="spellStart"/>
       <w:r>
@@ -1691,30 +1536,16 @@
       <w:pPr>
         <w:ind w:firstLine="420"/>
       </w:pPr>
-      <w:proofErr w:type="spellStart"/>
-      <w:proofErr w:type="gramStart"/>
-      <w:r>
-        <w:t>git</w:t>
-      </w:r>
-      <w:proofErr w:type="spellEnd"/>
-      <w:proofErr w:type="gramEnd"/>
-      <w:r>
-        <w:t xml:space="preserve"> clone https://github.com/opencv/opencv.git</w:t>
+      <w:r>
+        <w:t>git clone https://github.com/opencv/opencv.git</w:t>
       </w:r>
     </w:p>
     <w:p>
       <w:pPr>
         <w:ind w:firstLine="420"/>
       </w:pPr>
-      <w:proofErr w:type="spellStart"/>
-      <w:proofErr w:type="gramStart"/>
-      <w:r>
-        <w:t>git</w:t>
-      </w:r>
-      <w:proofErr w:type="spellEnd"/>
-      <w:proofErr w:type="gramEnd"/>
-      <w:r>
-        <w:t xml:space="preserve"> clone https://github.com/opencv/opencv_contrib.git”</w:t>
+      <w:r>
+        <w:t>git clone https://github.com/opencv/opencv_contrib.git”</w:t>
       </w:r>
     </w:p>
     <w:p>
@@ -1778,18 +1609,15 @@
       </w:r>
       <w:proofErr w:type="spellEnd"/>
       <w:r>
-        <w:t>/</w:t>
+        <w:t>/local</w:t>
       </w:r>
       <w:proofErr w:type="gramStart"/>
       <w:r>
-        <w:t>local ..</w:t>
+        <w:t xml:space="preserve"> ..</w:t>
       </w:r>
       <w:proofErr w:type="gramEnd"/>
       <w:r>
-        <w:t xml:space="preserve">”, which will take more than </w:t>
-      </w:r>
-      <w:r>
-        <w:t>ten minutes.</w:t>
+        <w:t>”, which will take more than ten minutes.</w:t>
       </w:r>
     </w:p>
     <w:p>
@@ -1826,18 +1654,7 @@
         <w:ind w:left="840"/>
       </w:pPr>
       <w:r>
-        <w:t>Install the library by execute “</w:t>
-      </w:r>
-      <w:proofErr w:type="spellStart"/>
-      <w:r>
-        <w:t>sudo</w:t>
-      </w:r>
-      <w:proofErr w:type="spellEnd"/>
-      <w:r>
-        <w:t xml:space="preserve"> make install” fo</w:t>
-      </w:r>
-      <w:r>
-        <w:t xml:space="preserve">rm build directory. </w:t>
+        <w:t xml:space="preserve">Install the library by execute “sudo make install” form build directory. </w:t>
       </w:r>
     </w:p>
     <w:p/>
@@ -1875,22 +1692,11 @@
       </w:r>
       <w:proofErr w:type="spellStart"/>
       <w:r>
-        <w:t>cvtColo</w:t>
-      </w:r>
-      <w:r>
-        <w:t>r</w:t>
-      </w:r>
-      <w:proofErr w:type="spellEnd"/>
-      <w:r>
-        <w:t>, file /build/opencv-U1UwfN/opencv-2.4.9.1+dfsq1/modules/imgproc/src/color.cpp, line 3737”. We searched it on Google, this error can be fixed by running “</w:t>
-      </w:r>
-      <w:proofErr w:type="spellStart"/>
-      <w:r>
-        <w:t>sudo</w:t>
-      </w:r>
-      <w:proofErr w:type="spellEnd"/>
-      <w:r>
-        <w:t xml:space="preserve"> </w:t>
+        <w:t>cvtColor</w:t>
+      </w:r>
+      <w:proofErr w:type="spellEnd"/>
+      <w:r>
+        <w:t xml:space="preserve">, file /build/opencv-U1UwfN/opencv-2.4.9.1+dfsq1/modules/imgproc/src/color.cpp, line 3737”. We searched it on Google, this error can be fixed by running “sudo </w:t>
       </w:r>
       <w:proofErr w:type="spellStart"/>
       <w:r>
@@ -1906,10 +1712,7 @@
       </w:r>
       <w:proofErr w:type="spellEnd"/>
       <w:r>
-        <w:t xml:space="preserve"> the v412 driver on the bcm2835. We thought it is</w:t>
-      </w:r>
-      <w:r>
-        <w:t xml:space="preserve"> one time install but when the R-Pi reboot, the same error appeared again. Therefore, we add this command into /</w:t>
+        <w:t xml:space="preserve"> the v412 driver on the bcm2835. We thought it is one time install but when the R-Pi reboot, the same error appeared again. Therefore, we add this command into /</w:t>
       </w:r>
       <w:proofErr w:type="spellStart"/>
       <w:r>
@@ -1937,43 +1740,7 @@
       </w:r>
       <w:proofErr w:type="spellEnd"/>
       <w:r>
-        <w:t>, we use the hardw</w:t>
-      </w:r>
-      <w:r>
-        <w:t xml:space="preserve">are PWM to generate control signal instead of software PWM, this is because the signal generated by hardware PWM is stable and less noise in </w:t>
-      </w:r>
-      <w:proofErr w:type="gramStart"/>
-      <w:r>
-        <w:t>a</w:t>
-      </w:r>
-      <w:proofErr w:type="gramEnd"/>
-      <w:r>
-        <w:t xml:space="preserve"> R-Pi multiprocessing environment. When we following the instruction of the professor to build the hardware PWM fi</w:t>
-      </w:r>
-      <w:r>
-        <w:t xml:space="preserve">le and connect the circuit, we cannot send any signal to the GPIO pin. After asking other students who have experience to implement the hardware PWM, we know some very significant points. One is only GPIO pin 12 and pin 13 can be used to </w:t>
-      </w:r>
-      <w:proofErr w:type="gramStart"/>
-      <w:r>
-        <w:t>generated</w:t>
-      </w:r>
-      <w:proofErr w:type="gramEnd"/>
-      <w:r>
-        <w:t xml:space="preserve"> hardware</w:t>
-      </w:r>
-      <w:r>
-        <w:t xml:space="preserve"> PWM signal. Another is before running the code, we need to run </w:t>
-      </w:r>
-      <w:r>
-        <w:t>“</w:t>
-      </w:r>
-      <w:proofErr w:type="spellStart"/>
-      <w:r>
-        <w:t>sudo</w:t>
-      </w:r>
-      <w:proofErr w:type="spellEnd"/>
-      <w:r>
-        <w:t xml:space="preserve"> </w:t>
+        <w:t xml:space="preserve">, we use the hardware PWM to generate control signal instead of software PWM, this is because the signal generated by hardware PWM is stable and less noise in a R-Pi multiprocessing environment. When we following the instruction of the professor to build the hardware PWM file and connect the circuit, we cannot send any signal to the GPIO pin. After asking other students who have experience to implement the hardware PWM, we know some very significant points. One is only GPIO pin 12 and pin 13 can be used to generated hardware PWM signal. Another is before running the code, we need to run “sudo </w:t>
       </w:r>
       <w:proofErr w:type="spellStart"/>
       <w:r>
@@ -2007,10 +1774,7 @@
         <w:t>robot</w:t>
       </w:r>
       <w:r>
-        <w:t xml:space="preserve"> and thus, with the help of the</w:t>
-      </w:r>
-      <w:r>
-        <w:t xml:space="preserve"> professor </w:t>
+        <w:t xml:space="preserve"> and thus, with the help of the professor </w:t>
       </w:r>
       <w:proofErr w:type="spellStart"/>
       <w:r>
@@ -2018,13 +1782,7 @@
       </w:r>
       <w:proofErr w:type="spellEnd"/>
       <w:r>
-        <w:t>, we decide to use the DC motor to drive and buy DC controller to control two DC motor to move. It works well but we found that once we add the controller program into multiprocessing, the whole program will be stuck and the queue will ke</w:t>
-      </w:r>
-      <w:r>
-        <w:t>ep a lot of unprocessed data. After we monitored the running time of every core, we noticed that the every running time of the third core which is used to process the PID control algorithm and send order to DC controller is far longer than others and the a</w:t>
-      </w:r>
-      <w:r>
-        <w:t xml:space="preserve">verage running time is 202 </w:t>
+        <w:t xml:space="preserve">, we decide to use the DC motor to drive and buy DC controller to control two DC motor to move. It works well but we found that once we add the controller program into multiprocessing, the whole program will be stuck and the queue will keep a lot of unprocessed data. After we monitored the running time of every core, we noticed that the every running time of the third core which is used to process the PID control algorithm and send order to DC controller is far longer than others and the average running time is 202 </w:t>
       </w:r>
       <w:proofErr w:type="spellStart"/>
       <w:r>
@@ -2032,13 +1790,7 @@
       </w:r>
       <w:proofErr w:type="spellEnd"/>
       <w:r>
-        <w:t xml:space="preserve"> At first, we thought this could be the problem of the hardware because of the delay of opening motors or the bad connection of circuit to make the transmitting slow. But when we check everything about the circuit, there is no</w:t>
-      </w:r>
-      <w:r>
-        <w:t xml:space="preserve"> bad connection. So we searched the software stuff. We found there is a syntax about </w:t>
-      </w:r>
-      <w:r>
-        <w:t>“</w:t>
+        <w:t xml:space="preserve"> At first, we thought this could be the problem of the hardware because of the delay of opening motors or the bad connection of circuit to make the transmitting slow. But when we check everything about the circuit, there is no bad connection. So we searched the software stuff. We found there is a syntax about “</w:t>
       </w:r>
       <w:proofErr w:type="spellStart"/>
       <w:proofErr w:type="gramStart"/>
@@ -2046,18 +1798,9 @@
         <w:t>time.sleep</w:t>
       </w:r>
       <w:proofErr w:type="spellEnd"/>
-      <w:r>
-        <w:t>(</w:t>
-      </w:r>
       <w:proofErr w:type="gramEnd"/>
       <w:r>
-        <w:t xml:space="preserve">0.2)” in </w:t>
-      </w:r>
-      <w:r>
-        <w:t>the library that is used to control the DC controller and this is probably the reason why it runs so slowly. So we changed the source of the library a</w:t>
-      </w:r>
-      <w:r>
-        <w:t xml:space="preserve">nd compile it again. It worked, the running time of the third core decreased to 22 </w:t>
+        <w:t xml:space="preserve">(0.2)” in the library that is used to control the DC controller and this is probably the reason why it runs so slowly. So we changed the source of the library and compile it again. It worked, the running time of the third core decreased to 22 </w:t>
       </w:r>
       <w:proofErr w:type="spellStart"/>
       <w:r>
@@ -2097,15 +1840,7 @@
     <w:p>
       <w:r>
         <w:lastRenderedPageBreak/>
-        <w:t xml:space="preserve">[1] </w:t>
-      </w:r>
-      <w:proofErr w:type="gramStart"/>
-      <w:r>
-        <w:t>install</w:t>
-      </w:r>
-      <w:proofErr w:type="gramEnd"/>
-      <w:r>
-        <w:t xml:space="preserve"> C++ </w:t>
+        <w:t xml:space="preserve">[1] install C++ </w:t>
       </w:r>
       <w:proofErr w:type="spellStart"/>
       <w:r>
@@ -2160,7 +1895,7 @@
 </file>
 
 <file path=word/numbering.xml><?xml version="1.0" encoding="utf-8"?>
-<w:numbering xmlns:wpc="http://schemas.microsoft.com/office/word/2010/wordprocessingCanvas" xmlns:cx="http://schemas.microsoft.com/office/drawing/2014/chartex" xmlns:cx1="http://schemas.microsoft.com/office/drawing/2015/9/8/chartex" xmlns:mc="http://schemas.openxmlformats.org/markup-compatibility/2006" xmlns:o="urn:schemas-microsoft-com:office:office" xmlns:r="http://schemas.openxmlformats.org/officeDocument/2006/relationships" xmlns:m="http://schemas.openxmlformats.org/officeDocument/2006/math" xmlns:v="urn:schemas-microsoft-com:vml" xmlns:wp14="http://schemas.microsoft.com/office/word/2010/wordprocessingDrawing" xmlns:wp="http://schemas.openxmlformats.org/drawingml/2006/wordprocessingDrawing" xmlns:w10="urn:schemas-microsoft-com:office:word" xmlns:w="http://schemas.openxmlformats.org/wordprocessingml/2006/main" xmlns:w14="http://schemas.microsoft.com/office/word/2010/wordml" xmlns:w15="http://schemas.microsoft.com/office/word/2012/wordml" xmlns:w16se="http://schemas.microsoft.com/office/word/2015/wordml/symex" xmlns:wpg="http://schemas.microsoft.com/office/word/2010/wordprocessingGroup" xmlns:wpi="http://schemas.microsoft.com/office/word/2010/wordprocessingInk" xmlns:wne="http://schemas.microsoft.com/office/word/2006/wordml" xmlns:wps="http://schemas.microsoft.com/office/word/2010/wordprocessingShape" mc:Ignorable="w14 w15 w16se wp14">
+<w:numbering xmlns:wpc="http://schemas.microsoft.com/office/word/2010/wordprocessingCanvas" xmlns:cx="http://schemas.microsoft.com/office/drawing/2014/chartex" xmlns:cx1="http://schemas.microsoft.com/office/drawing/2015/9/8/chartex" xmlns:cx2="http://schemas.microsoft.com/office/drawing/2015/10/21/chartex" xmlns:cx3="http://schemas.microsoft.com/office/drawing/2016/5/9/chartex" xmlns:cx4="http://schemas.microsoft.com/office/drawing/2016/5/10/chartex" xmlns:cx5="http://schemas.microsoft.com/office/drawing/2016/5/11/chartex" xmlns:cx6="http://schemas.microsoft.com/office/drawing/2016/5/12/chartex" xmlns:cx7="http://schemas.microsoft.com/office/drawing/2016/5/13/chartex" xmlns:cx8="http://schemas.microsoft.com/office/drawing/2016/5/14/chartex" xmlns:mc="http://schemas.openxmlformats.org/markup-compatibility/2006" xmlns:aink="http://schemas.microsoft.com/office/drawing/2016/ink" xmlns:am3d="http://schemas.microsoft.com/office/drawing/2017/model3d" xmlns:o="urn:schemas-microsoft-com:office:office" xmlns:r="http://schemas.openxmlformats.org/officeDocument/2006/relationships" xmlns:m="http://schemas.openxmlformats.org/officeDocument/2006/math" xmlns:v="urn:schemas-microsoft-com:vml" xmlns:wp14="http://schemas.microsoft.com/office/word/2010/wordprocessingDrawing" xmlns:wp="http://schemas.openxmlformats.org/drawingml/2006/wordprocessingDrawing" xmlns:w10="urn:schemas-microsoft-com:office:word" xmlns:w="http://schemas.openxmlformats.org/wordprocessingml/2006/main" xmlns:w14="http://schemas.microsoft.com/office/word/2010/wordml" xmlns:w15="http://schemas.microsoft.com/office/word/2012/wordml" xmlns:w16cid="http://schemas.microsoft.com/office/word/2016/wordml/cid" xmlns:w16se="http://schemas.microsoft.com/office/word/2015/wordml/symex" xmlns:wpg="http://schemas.microsoft.com/office/word/2010/wordprocessingGroup" xmlns:wpi="http://schemas.microsoft.com/office/word/2010/wordprocessingInk" xmlns:wne="http://schemas.microsoft.com/office/word/2006/wordml" xmlns:wps="http://schemas.microsoft.com/office/word/2010/wordprocessingShape" mc:Ignorable="w14 w15 w16se w16cid wp14">
   <w:abstractNum w:abstractNumId="0" w15:restartNumberingAfterBreak="0">
     <w:nsid w:val="B02B0951"/>
     <w:multiLevelType w:val="singleLevel"/>
@@ -2332,7 +2067,7 @@
 </file>
 
 <file path=word/styles.xml><?xml version="1.0" encoding="utf-8"?>
-<w:styles xmlns:mc="http://schemas.openxmlformats.org/markup-compatibility/2006" xmlns:r="http://schemas.openxmlformats.org/officeDocument/2006/relationships" xmlns:w="http://schemas.openxmlformats.org/wordprocessingml/2006/main" xmlns:w14="http://schemas.microsoft.com/office/word/2010/wordml" xmlns:w15="http://schemas.microsoft.com/office/word/2012/wordml" xmlns:w16se="http://schemas.microsoft.com/office/word/2015/wordml/symex" mc:Ignorable="w14 w15 w16se">
+<w:styles xmlns:mc="http://schemas.openxmlformats.org/markup-compatibility/2006" xmlns:r="http://schemas.openxmlformats.org/officeDocument/2006/relationships" xmlns:w="http://schemas.openxmlformats.org/wordprocessingml/2006/main" xmlns:w14="http://schemas.microsoft.com/office/word/2010/wordml" xmlns:w15="http://schemas.microsoft.com/office/word/2012/wordml" xmlns:w16cid="http://schemas.microsoft.com/office/word/2016/wordml/cid" xmlns:w16se="http://schemas.microsoft.com/office/word/2015/wordml/symex" mc:Ignorable="w14 w15 w16se w16cid">
   <w:docDefaults>
     <w:rPrDefault>
       <w:rPr>
@@ -2346,7 +2081,7 @@
       </w:pPr>
     </w:pPrDefault>
   </w:docDefaults>
-  <w:latentStyles w:defLockedState="0" w:defUIPriority="0" w:defSemiHidden="0" w:defUnhideWhenUsed="0" w:defQFormat="0" w:count="371">
+  <w:latentStyles w:defLockedState="0" w:defUIPriority="0" w:defSemiHidden="0" w:defUnhideWhenUsed="0" w:defQFormat="0" w:count="375">
     <w:lsdException w:name="Normal" w:qFormat="1"/>
     <w:lsdException w:name="heading 1" w:qFormat="1"/>
     <w:lsdException w:name="heading 2" w:semiHidden="1" w:unhideWhenUsed="1" w:qFormat="1"/>
@@ -2365,7 +2100,7 @@
     <w:lsdException w:name="Emphasis" w:qFormat="1"/>
     <w:lsdException w:name="HTML Top of Form" w:semiHidden="1" w:uiPriority="99" w:unhideWhenUsed="1"/>
     <w:lsdException w:name="HTML Bottom of Form" w:semiHidden="1" w:uiPriority="99" w:unhideWhenUsed="1"/>
-    <w:lsdException w:name="Normal Table" w:semiHidden="1" w:unhideWhenUsed="1"/>
+    <w:lsdException w:name="HTML Preformatted" w:semiHidden="1" w:unhideWhenUsed="1"/>
     <w:lsdException w:name="No List" w:semiHidden="1" w:uiPriority="99" w:unhideWhenUsed="1"/>
     <w:lsdException w:name="Outline List 1" w:semiHidden="1" w:uiPriority="99" w:unhideWhenUsed="1"/>
     <w:lsdException w:name="Outline List 2" w:semiHidden="1" w:uiPriority="99" w:unhideWhenUsed="1"/>
@@ -2408,11 +2143,8 @@
     <w:lsdException w:name="Table Elegant" w:semiHidden="1" w:unhideWhenUsed="1"/>
     <w:lsdException w:name="Table Professional" w:semiHidden="1" w:unhideWhenUsed="1"/>
     <w:lsdException w:name="Table Subtle 1" w:semiHidden="1" w:unhideWhenUsed="1"/>
-    <w:lsdException w:name="Table Subtle 2" w:semiHidden="1" w:unhideWhenUsed="1"/>
     <w:lsdException w:name="Table Web 1" w:semiHidden="1" w:unhideWhenUsed="1"/>
     <w:lsdException w:name="Table Web 2" w:semiHidden="1" w:unhideWhenUsed="1"/>
-    <w:lsdException w:name="Table Web 3" w:semiHidden="1" w:unhideWhenUsed="1"/>
-    <w:lsdException w:name="Table Grid" w:semiHidden="1" w:unhideWhenUsed="1"/>
     <w:lsdException w:name="Table Theme" w:semiHidden="1" w:unhideWhenUsed="1"/>
     <w:lsdException w:name="Placeholder Text" w:semiHidden="1" w:uiPriority="99"/>
     <w:lsdException w:name="No Spacing" w:uiPriority="99"/>
@@ -2629,6 +2361,10 @@
     <w:lsdException w:name="List Table 5 Dark Accent 6" w:uiPriority="50"/>
     <w:lsdException w:name="List Table 6 Colorful Accent 6" w:uiPriority="51"/>
     <w:lsdException w:name="List Table 7 Colorful Accent 6" w:uiPriority="52"/>
+    <w:lsdException w:name="Mention" w:semiHidden="1" w:uiPriority="99" w:unhideWhenUsed="1"/>
+    <w:lsdException w:name="Smart Hyperlink" w:semiHidden="1" w:uiPriority="99" w:unhideWhenUsed="1"/>
+    <w:lsdException w:name="Hashtag" w:semiHidden="1" w:uiPriority="99" w:unhideWhenUsed="1"/>
+    <w:lsdException w:name="Unresolved Mention" w:semiHidden="1" w:uiPriority="99" w:unhideWhenUsed="1"/>
   </w:latentStyles>
   <w:style w:type="paragraph" w:default="1" w:styleId="Normal">
     <w:name w:val="Normal"/>
@@ -2973,7 +2709,7 @@
 </file>
 
 <file path=customXml/itemProps2.xml><?xml version="1.0" encoding="utf-8"?>
-<ds:datastoreItem xmlns:ds="http://schemas.openxmlformats.org/officeDocument/2006/customXml" ds:itemID="{C76C0E94-54DD-4359-A891-A83EC4036208}">
+<ds:datastoreItem xmlns:ds="http://schemas.openxmlformats.org/officeDocument/2006/customXml" ds:itemID="{07128AE6-B2AF-4DA3-8122-22D25346BA5B}">
   <ds:schemaRefs>
     <ds:schemaRef ds:uri="http://schemas.openxmlformats.org/officeDocument/2006/bibliography"/>
   </ds:schemaRefs>

</xml_diff>

<commit_message>
add PID to writeup
</commit_message>
<xml_diff>
--- a/Xiao_Pi_website/write_up.docx
+++ b/Xiao_Pi_website/write_up.docx
@@ -365,8 +365,6 @@
         </w:rPr>
         <w:t xml:space="preserve">and a ball bearing keep it balancing. We also need robot frames to hold everything up. Here’s our shot of the robot. </w:t>
       </w:r>
-      <w:bookmarkStart w:id="0" w:name="_GoBack"/>
-      <w:bookmarkEnd w:id="0"/>
     </w:p>
     <w:p>
       <w:pPr>
@@ -721,13 +719,22 @@
       </w:r>
       <w:r>
         <w:rPr>
-          <w:rFonts w:hint="eastAsia"/>
           <w:b/>
           <w:bCs/>
           <w:sz w:val="24"/>
           <w:szCs w:val="24"/>
         </w:rPr>
-        <w:t>这个需要去查一下</w:t>
+        <w:t>“</w:t>
+      </w:r>
+      <w:proofErr w:type="gramStart"/>
+      <w:r>
+        <w:rPr>
+          <w:b/>
+          <w:bCs/>
+          <w:sz w:val="24"/>
+          <w:szCs w:val="24"/>
+        </w:rPr>
+        <w:t>2.4.9.1”</w:t>
       </w:r>
       <w:r>
         <w:rPr>
@@ -741,6 +748,7 @@
         </w:rPr>
         <w:t>。</w:t>
       </w:r>
+      <w:proofErr w:type="gramEnd"/>
       <w:r>
         <w:rPr>
           <w:rFonts w:hint="eastAsia"/>
@@ -976,24 +984,517 @@
     <w:p>
       <w:pPr>
         <w:rPr>
-          <w:sz w:val="21"/>
-          <w:szCs w:val="21"/>
-        </w:rPr>
-      </w:pPr>
-      <w:r>
-        <w:rPr>
-          <w:rFonts w:hint="eastAsia"/>
-          <w:b/>
-          <w:bCs/>
-          <w:i/>
+          <w:bCs/>
           <w:iCs/>
-          <w:sz w:val="24"/>
           <w:szCs w:val="24"/>
         </w:rPr>
-        <w:t>大炜，这一块交给你啦！</w:t>
-      </w:r>
-    </w:p>
-    <w:p/>
+      </w:pPr>
+      <w:r>
+        <w:rPr>
+          <w:bCs/>
+          <w:iCs/>
+          <w:szCs w:val="24"/>
+        </w:rPr>
+        <w:t xml:space="preserve">Our objective is to make the balloon as center as possible. From the respective of the image input, the size of the image is 640*480 and thus the center of the image should be (320, 240). The image processing would recognize the red balloon, find out the contour, and calculate the center point and area. </w:t>
+      </w:r>
+    </w:p>
+    <w:p>
+      <w:pPr>
+        <w:rPr>
+          <w:rFonts w:eastAsia="PMingLiU"/>
+          <w:szCs w:val="21"/>
+          <w:lang w:eastAsia="zh-TW"/>
+        </w:rPr>
+      </w:pPr>
+      <w:r>
+        <w:rPr>
+          <w:szCs w:val="21"/>
+        </w:rPr>
+        <w:t xml:space="preserve">Given the </w:t>
+      </w:r>
+      <w:r>
+        <w:rPr>
+          <w:szCs w:val="21"/>
+        </w:rPr>
+        <w:t xml:space="preserve">balloon’s coordinates and the area, which is the system output, we would be able to control the robot with a closed loop controller. To make a simple closed loop controller, we choose PID controller. The benefits are one that it is simple, and second it is robust enough for our robot. </w:t>
+      </w:r>
+    </w:p>
+    <w:p>
+      <w:pPr>
+        <w:rPr>
+          <w:rFonts w:eastAsia="PMingLiU"/>
+          <w:sz w:val="22"/>
+          <w:szCs w:val="21"/>
+          <w:lang w:eastAsia="zh-TW"/>
+        </w:rPr>
+      </w:pPr>
+    </w:p>
+    <w:p>
+      <w:pPr>
+        <w:rPr>
+          <w:rFonts w:eastAsia="PMingLiU"/>
+          <w:sz w:val="22"/>
+          <w:szCs w:val="21"/>
+          <w:lang w:eastAsia="zh-TW"/>
+        </w:rPr>
+      </w:pPr>
+      <w:r>
+        <w:rPr>
+          <w:rFonts w:eastAsia="PMingLiU" w:hint="eastAsia"/>
+          <w:sz w:val="22"/>
+          <w:szCs w:val="21"/>
+          <w:lang w:eastAsia="zh-TW"/>
+        </w:rPr>
+        <w:t xml:space="preserve">PID </w:t>
+      </w:r>
+      <w:r>
+        <w:rPr>
+          <w:rFonts w:eastAsia="PMingLiU"/>
+          <w:sz w:val="22"/>
+          <w:szCs w:val="21"/>
+          <w:lang w:eastAsia="zh-TW"/>
+        </w:rPr>
+        <w:t xml:space="preserve">algorithm is a closed loop control algorithm. </w:t>
+      </w:r>
+      <w:r>
+        <w:rPr>
+          <w:rFonts w:eastAsia="PMingLiU"/>
+          <w:sz w:val="22"/>
+          <w:szCs w:val="21"/>
+          <w:lang w:eastAsia="zh-TW"/>
+        </w:rPr>
+        <w:t>PID stands for</w:t>
+      </w:r>
+      <w:r>
+        <w:rPr>
+          <w:rFonts w:eastAsia="PMingLiU"/>
+          <w:sz w:val="22"/>
+          <w:szCs w:val="21"/>
+          <w:lang w:eastAsia="zh-TW"/>
+        </w:rPr>
+        <w:t xml:space="preserve"> </w:t>
+      </w:r>
+      <w:r>
+        <w:rPr>
+          <w:rFonts w:eastAsia="PMingLiU"/>
+          <w:sz w:val="22"/>
+          <w:szCs w:val="21"/>
+          <w:lang w:eastAsia="zh-TW"/>
+        </w:rPr>
+        <w:t>proportional-integral-derivative.</w:t>
+      </w:r>
+      <w:r>
+        <w:rPr>
+          <w:rFonts w:eastAsia="PMingLiU"/>
+          <w:sz w:val="22"/>
+          <w:szCs w:val="21"/>
+          <w:lang w:eastAsia="zh-TW"/>
+        </w:rPr>
+        <w:t xml:space="preserve"> It takes the present error, past error, and the future error as inputs to make appropriate control and thus reduce the error. </w:t>
+      </w:r>
+    </w:p>
+    <w:p>
+      <w:pPr>
+        <w:rPr>
+          <w:rFonts w:eastAsia="PMingLiU"/>
+          <w:sz w:val="22"/>
+          <w:szCs w:val="21"/>
+          <w:lang w:eastAsia="zh-TW"/>
+        </w:rPr>
+      </w:pPr>
+    </w:p>
+    <w:p>
+      <w:pPr>
+        <w:rPr>
+          <w:rFonts w:eastAsia="PMingLiU"/>
+          <w:b/>
+          <w:sz w:val="22"/>
+          <w:szCs w:val="21"/>
+          <w:lang w:eastAsia="zh-TW"/>
+        </w:rPr>
+      </w:pPr>
+      <w:r>
+        <w:rPr>
+          <w:rFonts w:eastAsia="PMingLiU"/>
+          <w:b/>
+          <w:sz w:val="22"/>
+          <w:szCs w:val="21"/>
+          <w:lang w:eastAsia="zh-TW"/>
+        </w:rPr>
+        <w:t xml:space="preserve">Markdown for </w:t>
+      </w:r>
+      <w:r>
+        <w:rPr>
+          <w:rFonts w:eastAsia="PMingLiU"/>
+          <w:b/>
+          <w:sz w:val="22"/>
+          <w:szCs w:val="21"/>
+          <w:lang w:eastAsia="zh-TW"/>
+        </w:rPr>
+        <w:t>PID control algorithm</w:t>
+      </w:r>
+    </w:p>
+    <w:p>
+      <w:pPr>
+        <w:rPr>
+          <w:rFonts w:eastAsia="PMingLiU"/>
+          <w:b/>
+          <w:sz w:val="22"/>
+          <w:szCs w:val="21"/>
+          <w:lang w:eastAsia="zh-TW"/>
+        </w:rPr>
+      </w:pPr>
+    </w:p>
+    <w:p>
+      <w:pPr>
+        <w:rPr>
+          <w:rFonts w:eastAsia="PMingLiU"/>
+          <w:sz w:val="22"/>
+          <w:szCs w:val="21"/>
+          <w:lang w:eastAsia="zh-TW"/>
+        </w:rPr>
+      </w:pPr>
+      <w:r>
+        <w:rPr>
+          <w:rFonts w:eastAsia="PMingLiU"/>
+          <w:sz w:val="22"/>
+          <w:szCs w:val="21"/>
+          <w:lang w:eastAsia="zh-TW"/>
+        </w:rPr>
+        <w:t>&lt;li&gt; P-term: proportional to the error. &lt;/li&gt;</w:t>
+      </w:r>
+    </w:p>
+    <w:p>
+      <w:pPr>
+        <w:rPr>
+          <w:rFonts w:eastAsia="PMingLiU"/>
+          <w:sz w:val="22"/>
+          <w:szCs w:val="21"/>
+          <w:lang w:eastAsia="zh-TW"/>
+        </w:rPr>
+      </w:pPr>
+      <w:r>
+        <w:rPr>
+          <w:rFonts w:eastAsia="PMingLiU"/>
+          <w:sz w:val="22"/>
+          <w:szCs w:val="21"/>
+          <w:lang w:eastAsia="zh-TW"/>
+        </w:rPr>
+        <w:t>&lt;li&gt;</w:t>
+      </w:r>
+      <w:r>
+        <w:rPr>
+          <w:rFonts w:eastAsia="PMingLiU"/>
+          <w:sz w:val="22"/>
+          <w:szCs w:val="21"/>
+          <w:lang w:eastAsia="zh-TW"/>
+        </w:rPr>
+        <w:t xml:space="preserve"> I-</w:t>
+      </w:r>
+      <w:proofErr w:type="gramStart"/>
+      <w:r>
+        <w:rPr>
+          <w:rFonts w:eastAsia="PMingLiU"/>
+          <w:sz w:val="22"/>
+          <w:szCs w:val="21"/>
+          <w:lang w:eastAsia="zh-TW"/>
+        </w:rPr>
+        <w:t>term :</w:t>
+      </w:r>
+      <w:proofErr w:type="gramEnd"/>
+      <w:r>
+        <w:rPr>
+          <w:rFonts w:eastAsia="PMingLiU"/>
+          <w:sz w:val="22"/>
+          <w:szCs w:val="21"/>
+          <w:lang w:eastAsia="zh-TW"/>
+        </w:rPr>
+        <w:t xml:space="preserve"> proportional to the integral of the error, </w:t>
+      </w:r>
+      <w:r>
+        <w:rPr>
+          <w:rFonts w:eastAsia="PMingLiU"/>
+          <w:sz w:val="22"/>
+          <w:szCs w:val="21"/>
+          <w:lang w:eastAsia="zh-TW"/>
+        </w:rPr>
+        <w:t>&lt;/li&gt;</w:t>
+      </w:r>
+    </w:p>
+    <w:p>
+      <w:pPr>
+        <w:rPr>
+          <w:rFonts w:eastAsia="PMingLiU"/>
+          <w:sz w:val="22"/>
+          <w:szCs w:val="21"/>
+          <w:lang w:eastAsia="zh-TW"/>
+        </w:rPr>
+      </w:pPr>
+      <w:r>
+        <w:rPr>
+          <w:rFonts w:eastAsia="PMingLiU"/>
+          <w:sz w:val="22"/>
+          <w:szCs w:val="21"/>
+          <w:lang w:eastAsia="zh-TW"/>
+        </w:rPr>
+        <w:t>&lt;li&gt;</w:t>
+      </w:r>
+      <w:r>
+        <w:rPr>
+          <w:rFonts w:eastAsia="PMingLiU"/>
+          <w:sz w:val="22"/>
+          <w:szCs w:val="21"/>
+          <w:lang w:eastAsia="zh-TW"/>
+        </w:rPr>
+        <w:t xml:space="preserve"> D-term:</w:t>
+      </w:r>
+      <w:r>
+        <w:rPr>
+          <w:rFonts w:eastAsia="PMingLiU"/>
+          <w:sz w:val="22"/>
+          <w:szCs w:val="21"/>
+          <w:lang w:eastAsia="zh-TW"/>
+        </w:rPr>
+        <w:t xml:space="preserve"> </w:t>
+      </w:r>
+      <w:r>
+        <w:rPr>
+          <w:rFonts w:eastAsia="PMingLiU"/>
+          <w:sz w:val="22"/>
+          <w:szCs w:val="21"/>
+          <w:lang w:eastAsia="zh-TW"/>
+        </w:rPr>
+        <w:t xml:space="preserve">proportional to the derivative of the error. </w:t>
+      </w:r>
+      <w:r>
+        <w:rPr>
+          <w:rFonts w:eastAsia="PMingLiU"/>
+          <w:sz w:val="22"/>
+          <w:szCs w:val="21"/>
+          <w:lang w:eastAsia="zh-TW"/>
+        </w:rPr>
+        <w:t>&lt;/li&gt;</w:t>
+      </w:r>
+    </w:p>
+    <w:p>
+      <w:pPr>
+        <w:rPr>
+          <w:rFonts w:eastAsia="PMingLiU"/>
+          <w:sz w:val="22"/>
+          <w:szCs w:val="21"/>
+          <w:lang w:eastAsia="zh-TW"/>
+        </w:rPr>
+      </w:pPr>
+    </w:p>
+    <w:p>
+      <w:proofErr w:type="gramStart"/>
+      <w:r>
+        <w:t>Actually, not</w:t>
+      </w:r>
+      <w:proofErr w:type="gramEnd"/>
+      <w:r>
+        <w:t xml:space="preserve"> all PID controller used up three terms. To be more specific, the </w:t>
+      </w:r>
+      <w:proofErr w:type="spellStart"/>
+      <w:r>
+        <w:t>there</w:t>
+      </w:r>
+      <w:proofErr w:type="spellEnd"/>
+      <w:r>
+        <w:t xml:space="preserve"> are controllers like</w:t>
+      </w:r>
+    </w:p>
+    <w:p>
+      <w:pPr>
+        <w:rPr>
+          <w:rFonts w:eastAsia="PMingLiU"/>
+          <w:lang w:eastAsia="zh-TW"/>
+        </w:rPr>
+      </w:pPr>
+      <w:r>
+        <w:rPr>
+          <w:rFonts w:eastAsia="PMingLiU"/>
+          <w:lang w:eastAsia="zh-TW"/>
+        </w:rPr>
+        <w:t xml:space="preserve">&lt;li&gt; PD controller, which </w:t>
+      </w:r>
+      <w:proofErr w:type="spellStart"/>
+      <w:r>
+        <w:rPr>
+          <w:rFonts w:eastAsia="PMingLiU"/>
+          <w:lang w:eastAsia="zh-TW"/>
+        </w:rPr>
+        <w:t>Ti</w:t>
+      </w:r>
+      <w:proofErr w:type="spellEnd"/>
+      <w:r>
+        <w:rPr>
+          <w:rFonts w:eastAsia="PMingLiU"/>
+          <w:lang w:eastAsia="zh-TW"/>
+        </w:rPr>
+        <w:t xml:space="preserve"> is unbounded. &lt;/li&gt;</w:t>
+      </w:r>
+    </w:p>
+    <w:p>
+      <w:pPr>
+        <w:rPr>
+          <w:rFonts w:eastAsia="PMingLiU"/>
+          <w:lang w:eastAsia="zh-TW"/>
+        </w:rPr>
+      </w:pPr>
+      <w:r>
+        <w:rPr>
+          <w:rFonts w:eastAsia="PMingLiU"/>
+          <w:lang w:eastAsia="zh-TW"/>
+        </w:rPr>
+        <w:t>&lt;li&gt; PI controller, which Td is zero. &lt;/li&gt;</w:t>
+      </w:r>
+    </w:p>
+    <w:p>
+      <w:pPr>
+        <w:rPr>
+          <w:rFonts w:eastAsia="PMingLiU"/>
+          <w:lang w:eastAsia="zh-TW"/>
+        </w:rPr>
+      </w:pPr>
+      <w:r>
+        <w:rPr>
+          <w:rFonts w:eastAsia="PMingLiU"/>
+          <w:lang w:eastAsia="zh-TW"/>
+        </w:rPr>
+        <w:t xml:space="preserve">&lt;li&gt; P controller, which </w:t>
+      </w:r>
+      <w:proofErr w:type="spellStart"/>
+      <w:r>
+        <w:rPr>
+          <w:rFonts w:eastAsia="PMingLiU"/>
+          <w:lang w:eastAsia="zh-TW"/>
+        </w:rPr>
+        <w:t>Ti</w:t>
+      </w:r>
+      <w:proofErr w:type="spellEnd"/>
+      <w:r>
+        <w:rPr>
+          <w:rFonts w:eastAsia="PMingLiU"/>
+          <w:lang w:eastAsia="zh-TW"/>
+        </w:rPr>
+        <w:t xml:space="preserve"> is unbounded and Td is zero. &lt;/li&gt;</w:t>
+      </w:r>
+    </w:p>
+    <w:p>
+      <w:pPr>
+        <w:rPr>
+          <w:rFonts w:eastAsia="PMingLiU"/>
+          <w:lang w:eastAsia="zh-TW"/>
+        </w:rPr>
+      </w:pPr>
+      <w:proofErr w:type="spellStart"/>
+      <w:r>
+        <w:rPr>
+          <w:rFonts w:eastAsia="PMingLiU"/>
+          <w:lang w:eastAsia="zh-TW"/>
+        </w:rPr>
+        <w:t>Ti</w:t>
+      </w:r>
+      <w:proofErr w:type="spellEnd"/>
+      <w:r>
+        <w:rPr>
+          <w:rFonts w:eastAsia="PMingLiU"/>
+          <w:lang w:eastAsia="zh-TW"/>
+        </w:rPr>
+        <w:t xml:space="preserve"> is the period of the integration</w:t>
+      </w:r>
+      <w:r>
+        <w:rPr>
+          <w:rFonts w:eastAsia="PMingLiU"/>
+          <w:lang w:eastAsia="zh-TW"/>
+        </w:rPr>
+        <w:t xml:space="preserve"> time</w:t>
+      </w:r>
+      <w:r>
+        <w:rPr>
+          <w:rFonts w:eastAsia="PMingLiU"/>
+          <w:lang w:eastAsia="zh-TW"/>
+        </w:rPr>
+        <w:t>, and Td is the period of the oscillation</w:t>
+      </w:r>
+      <w:r>
+        <w:rPr>
+          <w:rFonts w:eastAsia="PMingLiU"/>
+          <w:lang w:eastAsia="zh-TW"/>
+        </w:rPr>
+        <w:t xml:space="preserve"> time</w:t>
+      </w:r>
+      <w:r>
+        <w:rPr>
+          <w:rFonts w:eastAsia="PMingLiU"/>
+          <w:lang w:eastAsia="zh-TW"/>
+        </w:rPr>
+        <w:t xml:space="preserve">. </w:t>
+      </w:r>
+    </w:p>
+    <w:p>
+      <w:pPr>
+        <w:rPr>
+          <w:rFonts w:eastAsia="PMingLiU" w:hint="eastAsia"/>
+          <w:lang w:eastAsia="zh-TW"/>
+        </w:rPr>
+      </w:pPr>
+      <w:proofErr w:type="gramStart"/>
+      <w:r>
+        <w:rPr>
+          <w:rFonts w:eastAsia="PMingLiU"/>
+          <w:lang w:eastAsia="zh-TW"/>
+        </w:rPr>
+        <w:t>For the reason that</w:t>
+      </w:r>
+      <w:proofErr w:type="gramEnd"/>
+      <w:r>
+        <w:rPr>
+          <w:rFonts w:eastAsia="PMingLiU"/>
+          <w:lang w:eastAsia="zh-TW"/>
+        </w:rPr>
+        <w:t xml:space="preserve"> I-term</w:t>
+      </w:r>
+      <w:r>
+        <w:rPr>
+          <w:rFonts w:eastAsia="PMingLiU"/>
+          <w:lang w:eastAsia="zh-TW"/>
+        </w:rPr>
+        <w:t xml:space="preserve"> is generally considered as dangerous when implementing </w:t>
+      </w:r>
+      <w:r>
+        <w:rPr>
+          <w:rFonts w:eastAsia="PMingLiU"/>
+          <w:lang w:eastAsia="zh-TW"/>
+        </w:rPr>
+        <w:t xml:space="preserve">PID controller, we only choose P controller and PD controller. </w:t>
+      </w:r>
+      <w:bookmarkStart w:id="0" w:name="_GoBack"/>
+      <w:r>
+        <w:rPr>
+          <w:rFonts w:eastAsia="PMingLiU"/>
+          <w:lang w:eastAsia="zh-TW"/>
+        </w:rPr>
+        <w:t xml:space="preserve">From X differential </w:t>
+      </w:r>
+      <w:bookmarkEnd w:id="0"/>
+      <w:r>
+        <w:rPr>
+          <w:rFonts w:eastAsia="PMingLiU"/>
+          <w:lang w:eastAsia="zh-TW"/>
+        </w:rPr>
+        <w:t xml:space="preserve"> </w:t>
+      </w:r>
+    </w:p>
+    <w:p>
+      <w:pPr>
+        <w:rPr>
+          <w:rFonts w:eastAsia="PMingLiU" w:hint="eastAsia"/>
+          <w:lang w:eastAsia="zh-TW"/>
+        </w:rPr>
+      </w:pPr>
+    </w:p>
     <w:p>
       <w:pPr>
         <w:numPr>
@@ -1024,11 +1525,7 @@
       </w:r>
       <w:proofErr w:type="spellEnd"/>
       <w:r>
-        <w:t xml:space="preserve"> and moving balloon and pop it, we must decrease the latency and running time of every part as far as possible. At the beginning, the recognition and the course of sending order to control the motors and servo took about 105ms, which means it only processed less </w:t>
-      </w:r>
-      <w:r>
-        <w:lastRenderedPageBreak/>
-        <w:t xml:space="preserve">than ten pictures every second and it is far away from what we should do since we need to track the moving object and we only have limited time to decide the </w:t>
+        <w:t xml:space="preserve"> and moving balloon and pop it, we must decrease the latency and running time of every part as far as possible. At the beginning, the recognition and the course of sending order to control the motors and servo took about 105ms, which means it only processed less than ten pictures every second and it is far away from what we should do since we need to track the moving object and we only have limited time to decide the </w:t>
       </w:r>
       <w:r>
         <w:t>robot</w:t>
@@ -1124,7 +1621,11 @@
       </w:r>
       <w:proofErr w:type="spellEnd"/>
       <w:r>
-        <w:t xml:space="preserve"> when controlling the DC motors. In addition, it should put the parameters of controlling servo of camera into </w:t>
+        <w:t xml:space="preserve"> when controlling the DC motors. In addition, it should put the </w:t>
+      </w:r>
+      <w:r>
+        <w:lastRenderedPageBreak/>
+        <w:t xml:space="preserve">parameters of controlling servo of camera into </w:t>
       </w:r>
       <w:proofErr w:type="spellStart"/>
       <w:r>
@@ -1365,7 +1866,68 @@
       </w:r>
     </w:p>
     <w:p/>
-    <w:p/>
+    <w:p>
+      <w:pPr>
+        <w:jc w:val="center"/>
+      </w:pPr>
+      <w:r>
+        <w:rPr>
+          <w:noProof/>
+        </w:rPr>
+        <w:lastRenderedPageBreak/>
+        <w:drawing>
+          <wp:inline distT="0" distB="0" distL="0" distR="0">
+            <wp:extent cx="4591050" cy="3683000"/>
+            <wp:effectExtent l="0" t="0" r="0" b="0"/>
+            <wp:docPr id="1" name="Picture 1"/>
+            <wp:cNvGraphicFramePr>
+              <a:graphicFrameLocks xmlns:a="http://schemas.openxmlformats.org/drawingml/2006/main" noChangeAspect="1"/>
+            </wp:cNvGraphicFramePr>
+            <a:graphic xmlns:a="http://schemas.openxmlformats.org/drawingml/2006/main">
+              <a:graphicData uri="http://schemas.openxmlformats.org/drawingml/2006/picture">
+                <pic:pic xmlns:pic="http://schemas.openxmlformats.org/drawingml/2006/picture">
+                  <pic:nvPicPr>
+                    <pic:cNvPr id="0" name="Picture 4"/>
+                    <pic:cNvPicPr>
+                      <a:picLocks noChangeAspect="1" noChangeArrowheads="1"/>
+                    </pic:cNvPicPr>
+                  </pic:nvPicPr>
+                  <pic:blipFill rotWithShape="1">
+                    <a:blip r:embed="rId11">
+                      <a:extLst>
+                        <a:ext uri="{28A0092B-C50C-407E-A947-70E740481C1C}">
+                          <a14:useLocalDpi xmlns:a14="http://schemas.microsoft.com/office/drawing/2010/main" val="0"/>
+                        </a:ext>
+                      </a:extLst>
+                    </a:blip>
+                    <a:srcRect r="138" b="515"/>
+                    <a:stretch/>
+                  </pic:blipFill>
+                  <pic:spPr bwMode="auto">
+                    <a:xfrm>
+                      <a:off x="0" y="0"/>
+                      <a:ext cx="4591050" cy="3683000"/>
+                    </a:xfrm>
+                    <a:prstGeom prst="rect">
+                      <a:avLst/>
+                    </a:prstGeom>
+                    <a:noFill/>
+                    <a:ln>
+                      <a:noFill/>
+                    </a:ln>
+                    <a:extLst>
+                      <a:ext uri="{53640926-AAD7-44D8-BBD7-CCE9431645EC}">
+                        <a14:shadowObscured xmlns:a14="http://schemas.microsoft.com/office/drawing/2010/main"/>
+                      </a:ext>
+                    </a:extLst>
+                  </pic:spPr>
+                </pic:pic>
+              </a:graphicData>
+            </a:graphic>
+          </wp:inline>
+        </w:drawing>
+      </w:r>
+    </w:p>
     <w:p>
       <w:pPr>
         <w:rPr>
@@ -1553,6 +2115,7 @@
         <w:ind w:firstLine="420"/>
       </w:pPr>
       <w:r>
+        <w:lastRenderedPageBreak/>
         <w:t xml:space="preserve">Thirdly, Building OpenCV from Source using </w:t>
       </w:r>
       <w:proofErr w:type="spellStart"/>
@@ -1629,7 +2192,6 @@
         <w:ind w:left="840"/>
       </w:pPr>
       <w:r>
-        <w:lastRenderedPageBreak/>
         <w:t xml:space="preserve"> After finishing this, we need to describe some parameters or during the process of compiling, there will be some errors. </w:t>
       </w:r>
     </w:p>
@@ -1839,7 +2401,6 @@
     </w:p>
     <w:p>
       <w:r>
-        <w:lastRenderedPageBreak/>
         <w:t xml:space="preserve">[1] install C++ </w:t>
       </w:r>
       <w:proofErr w:type="spellStart"/>
@@ -1849,7 +2410,7 @@
       <w:proofErr w:type="spellEnd"/>
     </w:p>
     <w:p>
-      <w:hyperlink r:id="rId11" w:history="1">
+      <w:hyperlink r:id="rId12" w:history="1">
         <w:r>
           <w:rPr>
             <w:rStyle w:val="Hyperlink"/>
@@ -1870,7 +2431,7 @@
       <w:proofErr w:type="spellEnd"/>
     </w:p>
     <w:p>
-      <w:hyperlink r:id="rId12" w:history="1">
+      <w:hyperlink r:id="rId13" w:history="1">
         <w:r>
           <w:rPr>
             <w:rStyle w:val="Hyperlink"/>
@@ -2101,6 +2662,7 @@
     <w:lsdException w:name="HTML Top of Form" w:semiHidden="1" w:uiPriority="99" w:unhideWhenUsed="1"/>
     <w:lsdException w:name="HTML Bottom of Form" w:semiHidden="1" w:uiPriority="99" w:unhideWhenUsed="1"/>
     <w:lsdException w:name="HTML Preformatted" w:semiHidden="1" w:unhideWhenUsed="1"/>
+    <w:lsdException w:name="Normal Table" w:semiHidden="1" w:unhideWhenUsed="1"/>
     <w:lsdException w:name="No List" w:semiHidden="1" w:uiPriority="99" w:unhideWhenUsed="1"/>
     <w:lsdException w:name="Outline List 1" w:semiHidden="1" w:uiPriority="99" w:unhideWhenUsed="1"/>
     <w:lsdException w:name="Outline List 2" w:semiHidden="1" w:uiPriority="99" w:unhideWhenUsed="1"/>
@@ -2143,8 +2705,10 @@
     <w:lsdException w:name="Table Elegant" w:semiHidden="1" w:unhideWhenUsed="1"/>
     <w:lsdException w:name="Table Professional" w:semiHidden="1" w:unhideWhenUsed="1"/>
     <w:lsdException w:name="Table Subtle 1" w:semiHidden="1" w:unhideWhenUsed="1"/>
+    <w:lsdException w:name="Table Subtle 2" w:semiHidden="1" w:unhideWhenUsed="1"/>
     <w:lsdException w:name="Table Web 1" w:semiHidden="1" w:unhideWhenUsed="1"/>
     <w:lsdException w:name="Table Web 2" w:semiHidden="1" w:unhideWhenUsed="1"/>
+    <w:lsdException w:name="Table Web 3" w:semiHidden="1" w:unhideWhenUsed="1"/>
     <w:lsdException w:name="Table Theme" w:semiHidden="1" w:unhideWhenUsed="1"/>
     <w:lsdException w:name="Placeholder Text" w:semiHidden="1" w:uiPriority="99"/>
     <w:lsdException w:name="No Spacing" w:uiPriority="99"/>
@@ -2709,7 +3273,7 @@
 </file>
 
 <file path=customXml/itemProps2.xml><?xml version="1.0" encoding="utf-8"?>
-<ds:datastoreItem xmlns:ds="http://schemas.openxmlformats.org/officeDocument/2006/customXml" ds:itemID="{07128AE6-B2AF-4DA3-8122-22D25346BA5B}">
+<ds:datastoreItem xmlns:ds="http://schemas.openxmlformats.org/officeDocument/2006/customXml" ds:itemID="{F9A3F30F-A49F-4F35-AAF6-6A476852223E}">
   <ds:schemaRefs>
     <ds:schemaRef ds:uri="http://schemas.openxmlformats.org/officeDocument/2006/bibliography"/>
   </ds:schemaRefs>

</xml_diff>

<commit_message>
adding hardward part in writeup
</commit_message>
<xml_diff>
--- a/Xiao_Pi_website/write_up.docx
+++ b/Xiao_Pi_website/write_up.docx
@@ -1,6 +1,6 @@
 
 <file path=word/document.xml><?xml version="1.0" encoding="utf-8"?>
-<w:document xmlns:wpc="http://schemas.microsoft.com/office/word/2010/wordprocessingCanvas" xmlns:cx="http://schemas.microsoft.com/office/drawing/2014/chartex" xmlns:cx1="http://schemas.microsoft.com/office/drawing/2015/9/8/chartex" xmlns:cx2="http://schemas.microsoft.com/office/drawing/2015/10/21/chartex" xmlns:cx3="http://schemas.microsoft.com/office/drawing/2016/5/9/chartex" xmlns:cx4="http://schemas.microsoft.com/office/drawing/2016/5/10/chartex" xmlns:cx5="http://schemas.microsoft.com/office/drawing/2016/5/11/chartex" xmlns:cx6="http://schemas.microsoft.com/office/drawing/2016/5/12/chartex" xmlns:cx7="http://schemas.microsoft.com/office/drawing/2016/5/13/chartex" xmlns:cx8="http://schemas.microsoft.com/office/drawing/2016/5/14/chartex" xmlns:mc="http://schemas.openxmlformats.org/markup-compatibility/2006" xmlns:aink="http://schemas.microsoft.com/office/drawing/2016/ink" xmlns:am3d="http://schemas.microsoft.com/office/drawing/2017/model3d" xmlns:o="urn:schemas-microsoft-com:office:office" xmlns:r="http://schemas.openxmlformats.org/officeDocument/2006/relationships" xmlns:m="http://schemas.openxmlformats.org/officeDocument/2006/math" xmlns:v="urn:schemas-microsoft-com:vml" xmlns:wp14="http://schemas.microsoft.com/office/word/2010/wordprocessingDrawing" xmlns:wp="http://schemas.openxmlformats.org/drawingml/2006/wordprocessingDrawing" xmlns:w10="urn:schemas-microsoft-com:office:word" xmlns:w="http://schemas.openxmlformats.org/wordprocessingml/2006/main" xmlns:w14="http://schemas.microsoft.com/office/word/2010/wordml" xmlns:w15="http://schemas.microsoft.com/office/word/2012/wordml" xmlns:w16cid="http://schemas.microsoft.com/office/word/2016/wordml/cid" xmlns:w16se="http://schemas.microsoft.com/office/word/2015/wordml/symex" xmlns:wpg="http://schemas.microsoft.com/office/word/2010/wordprocessingGroup" xmlns:wpi="http://schemas.microsoft.com/office/word/2010/wordprocessingInk" xmlns:wne="http://schemas.microsoft.com/office/word/2006/wordml" xmlns:wps="http://schemas.microsoft.com/office/word/2010/wordprocessingShape" mc:Ignorable="w14 w15 w16se w16cid wp14">
+<w:document xmlns:wpc="http://schemas.microsoft.com/office/word/2010/wordprocessingCanvas" xmlns:cx="http://schemas.microsoft.com/office/drawing/2014/chartex" xmlns:mc="http://schemas.openxmlformats.org/markup-compatibility/2006" xmlns:o="urn:schemas-microsoft-com:office:office" xmlns:r="http://schemas.openxmlformats.org/officeDocument/2006/relationships" xmlns:m="http://schemas.openxmlformats.org/officeDocument/2006/math" xmlns:v="urn:schemas-microsoft-com:vml" xmlns:wp14="http://schemas.microsoft.com/office/word/2010/wordprocessingDrawing" xmlns:wp="http://schemas.openxmlformats.org/drawingml/2006/wordprocessingDrawing" xmlns:w10="urn:schemas-microsoft-com:office:word" xmlns:w="http://schemas.openxmlformats.org/wordprocessingml/2006/main" xmlns:w14="http://schemas.microsoft.com/office/word/2010/wordml" xmlns:w15="http://schemas.microsoft.com/office/word/2012/wordml" xmlns:w16se="http://schemas.microsoft.com/office/word/2015/wordml/symex" xmlns:wpg="http://schemas.microsoft.com/office/word/2010/wordprocessingGroup" xmlns:wpi="http://schemas.microsoft.com/office/word/2010/wordprocessingInk" xmlns:wne="http://schemas.microsoft.com/office/word/2006/wordml" xmlns:wps="http://schemas.microsoft.com/office/word/2010/wordprocessingShape" mc:Ignorable="w14 w15 w16se wp14">
   <w:body>
     <w:p>
       <w:pPr>
@@ -400,7 +400,7 @@
             <v:path o:extrusionok="f" gradientshapeok="t" o:connecttype="rect"/>
             <o:lock v:ext="edit" aspectratio="t"/>
           </v:shapetype>
-          <v:shape id="_x0000_i1025" type="#_x0000_t75" style="width:415pt;height:311.5pt">
+          <v:shape id="_x0000_i1025" type="#_x0000_t75" style="width:415.5pt;height:311.25pt">
             <v:imagedata r:id="rId7" o:title="car4"/>
           </v:shape>
         </w:pict>
@@ -435,7 +435,7 @@
     </w:p>
     <w:p>
       <w:pPr>
-        <w:pStyle w:val="ListParagraph"/>
+        <w:pStyle w:val="a4"/>
         <w:numPr>
           <w:ilvl w:val="0"/>
           <w:numId w:val="6"/>
@@ -509,7 +509,7 @@
         </w:rPr>
         <w:lastRenderedPageBreak/>
         <w:pict>
-          <v:shape id="_x0000_i1026" type="#_x0000_t75" style="width:219pt;height:189.5pt">
+          <v:shape id="_x0000_i1026" type="#_x0000_t75" style="width:219pt;height:189.75pt">
             <v:imagedata r:id="rId8" o:title="Motor_bracket_assemble"/>
           </v:shape>
         </w:pict>
@@ -529,7 +529,7 @@
     <w:p/>
     <w:p>
       <w:pPr>
-        <w:pStyle w:val="ListParagraph"/>
+        <w:pStyle w:val="a4"/>
         <w:numPr>
           <w:ilvl w:val="0"/>
           <w:numId w:val="6"/>
@@ -541,10 +541,43 @@
     </w:p>
     <w:p>
       <w:r>
+        <w:t>Due to the speed limit, the Parallax continuous rotation servo is replaced by TT DC Gearbox Motor with higher rpm (200RPM). However, unlike Parallax continuous rotation servo, we can’t control the DC motor with PWM commands. The DC motor is powered from 3VDC to 6VDC. The higher voltage, the faster it goes. As a result, we bought a motor driver – “</w:t>
+      </w:r>
+      <w:proofErr w:type="spellStart"/>
+      <w:r>
+        <w:t>RasPi</w:t>
+      </w:r>
+      <w:proofErr w:type="spellEnd"/>
+      <w:r>
+        <w:t xml:space="preserve"> Robot Board v3”. It could transform the PWM signal into voltage level and thereby control our DC motors. </w:t>
+      </w:r>
+    </w:p>
+    <w:p/>
+    <w:p>
+      <w:r>
+        <w:t xml:space="preserve">The driver is best required with 9VDC input to supply the motors, although a motor only required 5DV input. This is because if the voltage input is lower than 9VDC, the driver could be malfunctioning. Any unexpected result would come out of nowhere and it’s a painful bug to be realized when developing the robot. </w:t>
+      </w:r>
+    </w:p>
+    <w:p/>
+    <w:p>
+      <w:pPr>
+        <w:rPr>
+          <w:rFonts w:hint="eastAsia"/>
+        </w:rPr>
+      </w:pPr>
+      <w:r>
+        <w:t>Also, keep in mind that although 6VDC is its maximum speed limit, it is when the DC motor is unloaded. Moreover, the higher voltage it required, the more current it would need as well. In terms of that means it’s more power consumption than normal, and we need to keep changing the batteries for stable speed outcome and high rpm.</w:t>
+      </w:r>
+    </w:p>
+    <w:p>
+      <w:bookmarkStart w:id="0" w:name="_GoBack"/>
+      <w:bookmarkEnd w:id="0"/>
+      <w:r>
         <w:rPr>
           <w:noProof/>
-          <w:lang w:eastAsia="en-US"/>
-        </w:rPr>
+          <w:lang w:eastAsia="zh-TW"/>
+        </w:rPr>
+        <w:lastRenderedPageBreak/>
         <w:drawing>
           <wp:inline distT="0" distB="0" distL="0" distR="0">
             <wp:extent cx="5274310" cy="3958089"/>
@@ -660,11 +693,7 @@
       </w:r>
       <w:proofErr w:type="spellEnd"/>
       <w:r>
-        <w:t xml:space="preserve"> </w:t>
-      </w:r>
-      <w:r>
-        <w:lastRenderedPageBreak/>
-        <w:t>library. The easiest and direct method is to run the command “</w:t>
+        <w:t xml:space="preserve"> library. The easiest and direct method is to run the command “</w:t>
       </w:r>
       <w:r>
         <w:rPr>
@@ -724,17 +753,7 @@
           <w:sz w:val="24"/>
           <w:szCs w:val="24"/>
         </w:rPr>
-        <w:t>“</w:t>
-      </w:r>
-      <w:proofErr w:type="gramStart"/>
-      <w:r>
-        <w:rPr>
-          <w:b/>
-          <w:bCs/>
-          <w:sz w:val="24"/>
-          <w:szCs w:val="24"/>
-        </w:rPr>
-        <w:t>2.4.9.1”</w:t>
+        <w:t>“2.4.9.1”</w:t>
       </w:r>
       <w:r>
         <w:rPr>
@@ -748,7 +767,6 @@
         </w:rPr>
         <w:t>。</w:t>
       </w:r>
-      <w:proofErr w:type="gramEnd"/>
       <w:r>
         <w:rPr>
           <w:rFonts w:hint="eastAsia"/>
@@ -837,6 +855,7 @@
         </w:numPr>
       </w:pPr>
       <w:r>
+        <w:lastRenderedPageBreak/>
         <w:t xml:space="preserve">We set the </w:t>
       </w:r>
       <w:proofErr w:type="spellStart"/>
@@ -1180,16 +1199,7 @@
           <w:szCs w:val="21"/>
           <w:lang w:eastAsia="zh-TW"/>
         </w:rPr>
-        <w:t>&lt;li&gt;</w:t>
-      </w:r>
-      <w:r>
-        <w:rPr>
-          <w:rFonts w:eastAsia="PMingLiU"/>
-          <w:sz w:val="22"/>
-          <w:szCs w:val="21"/>
-          <w:lang w:eastAsia="zh-TW"/>
-        </w:rPr>
-        <w:t xml:space="preserve"> I-</w:t>
+        <w:t>&lt;li&gt; I-</w:t>
       </w:r>
       <w:proofErr w:type="gramStart"/>
       <w:r>
@@ -1209,44 +1219,26 @@
           <w:szCs w:val="21"/>
           <w:lang w:eastAsia="zh-TW"/>
         </w:rPr>
-        <w:t xml:space="preserve"> proportional to the integral of the error, </w:t>
-      </w:r>
-      <w:r>
-        <w:rPr>
-          <w:rFonts w:eastAsia="PMingLiU"/>
-          <w:sz w:val="22"/>
-          <w:szCs w:val="21"/>
-          <w:lang w:eastAsia="zh-TW"/>
-        </w:rPr>
-        <w:t>&lt;/li&gt;</w:t>
-      </w:r>
-    </w:p>
-    <w:p>
-      <w:pPr>
-        <w:rPr>
-          <w:rFonts w:eastAsia="PMingLiU"/>
-          <w:sz w:val="22"/>
-          <w:szCs w:val="21"/>
-          <w:lang w:eastAsia="zh-TW"/>
-        </w:rPr>
-      </w:pPr>
-      <w:r>
-        <w:rPr>
-          <w:rFonts w:eastAsia="PMingLiU"/>
-          <w:sz w:val="22"/>
-          <w:szCs w:val="21"/>
-          <w:lang w:eastAsia="zh-TW"/>
-        </w:rPr>
-        <w:t>&lt;li&gt;</w:t>
-      </w:r>
-      <w:r>
-        <w:rPr>
-          <w:rFonts w:eastAsia="PMingLiU"/>
-          <w:sz w:val="22"/>
-          <w:szCs w:val="21"/>
-          <w:lang w:eastAsia="zh-TW"/>
-        </w:rPr>
-        <w:t xml:space="preserve"> D-term:</w:t>
+        <w:t xml:space="preserve"> proportional to the integral of the error, &lt;/li&gt;</w:t>
+      </w:r>
+    </w:p>
+    <w:p>
+      <w:pPr>
+        <w:rPr>
+          <w:rFonts w:eastAsia="PMingLiU"/>
+          <w:sz w:val="22"/>
+          <w:szCs w:val="21"/>
+          <w:lang w:eastAsia="zh-TW"/>
+        </w:rPr>
+      </w:pPr>
+      <w:r>
+        <w:rPr>
+          <w:rFonts w:eastAsia="PMingLiU"/>
+          <w:sz w:val="22"/>
+          <w:szCs w:val="21"/>
+          <w:lang w:eastAsia="zh-TW"/>
+        </w:rPr>
+        <w:t>&lt;li&gt; D-term:</w:t>
       </w:r>
       <w:r>
         <w:rPr>
@@ -1264,36 +1256,22 @@
           <w:szCs w:val="21"/>
           <w:lang w:eastAsia="zh-TW"/>
         </w:rPr>
-        <w:t xml:space="preserve">proportional to the derivative of the error. </w:t>
-      </w:r>
-      <w:r>
-        <w:rPr>
-          <w:rFonts w:eastAsia="PMingLiU"/>
-          <w:sz w:val="22"/>
-          <w:szCs w:val="21"/>
-          <w:lang w:eastAsia="zh-TW"/>
-        </w:rPr>
-        <w:t>&lt;/li&gt;</w:t>
-      </w:r>
-    </w:p>
-    <w:p>
-      <w:pPr>
-        <w:rPr>
-          <w:rFonts w:eastAsia="PMingLiU"/>
-          <w:sz w:val="22"/>
-          <w:szCs w:val="21"/>
-          <w:lang w:eastAsia="zh-TW"/>
-        </w:rPr>
-      </w:pPr>
-    </w:p>
-    <w:p>
-      <w:proofErr w:type="gramStart"/>
-      <w:r>
-        <w:t>Actually, not</w:t>
-      </w:r>
-      <w:proofErr w:type="gramEnd"/>
-      <w:r>
-        <w:t xml:space="preserve"> all PID controller used up three terms. To be more specific, the </w:t>
+        <w:t>proportional to the derivative of the error. &lt;/li&gt;</w:t>
+      </w:r>
+    </w:p>
+    <w:p>
+      <w:pPr>
+        <w:rPr>
+          <w:rFonts w:eastAsia="PMingLiU"/>
+          <w:sz w:val="22"/>
+          <w:szCs w:val="21"/>
+          <w:lang w:eastAsia="zh-TW"/>
+        </w:rPr>
+      </w:pPr>
+    </w:p>
+    <w:p>
+      <w:r>
+        <w:t xml:space="preserve">Actually, not all PID controller used up three terms. To be more specific, the </w:t>
       </w:r>
       <w:proofErr w:type="spellStart"/>
       <w:r>
@@ -1316,6 +1294,7 @@
           <w:rFonts w:eastAsia="PMingLiU"/>
           <w:lang w:eastAsia="zh-TW"/>
         </w:rPr>
+        <w:lastRenderedPageBreak/>
         <w:t xml:space="preserve">&lt;li&gt; PD controller, which </w:t>
       </w:r>
       <w:proofErr w:type="spellStart"/>
@@ -1436,25 +1415,16 @@
     <w:p>
       <w:pPr>
         <w:rPr>
-          <w:rFonts w:eastAsia="PMingLiU" w:hint="eastAsia"/>
-          <w:lang w:eastAsia="zh-TW"/>
-        </w:rPr>
-      </w:pPr>
-      <w:proofErr w:type="gramStart"/>
-      <w:r>
-        <w:rPr>
-          <w:rFonts w:eastAsia="PMingLiU"/>
-          <w:lang w:eastAsia="zh-TW"/>
-        </w:rPr>
-        <w:t>For the reason that</w:t>
-      </w:r>
-      <w:proofErr w:type="gramEnd"/>
-      <w:r>
-        <w:rPr>
-          <w:rFonts w:eastAsia="PMingLiU"/>
-          <w:lang w:eastAsia="zh-TW"/>
-        </w:rPr>
-        <w:t xml:space="preserve"> I-term</w:t>
+          <w:rFonts w:eastAsia="PMingLiU"/>
+          <w:lang w:eastAsia="zh-TW"/>
+        </w:rPr>
+      </w:pPr>
+      <w:r>
+        <w:rPr>
+          <w:rFonts w:eastAsia="PMingLiU"/>
+          <w:lang w:eastAsia="zh-TW"/>
+        </w:rPr>
+        <w:t>For the reason that I-term</w:t>
       </w:r>
       <w:r>
         <w:rPr>
@@ -1470,7 +1440,6 @@
         </w:rPr>
         <w:t xml:space="preserve">PID controller, we only choose P controller and PD controller. </w:t>
       </w:r>
-      <w:bookmarkStart w:id="0" w:name="_GoBack"/>
       <w:r>
         <w:rPr>
           <w:rFonts w:eastAsia="PMingLiU"/>
@@ -1478,7 +1447,6 @@
         </w:rPr>
         <w:t xml:space="preserve">From X differential </w:t>
       </w:r>
-      <w:bookmarkEnd w:id="0"/>
       <w:r>
         <w:rPr>
           <w:rFonts w:eastAsia="PMingLiU"/>
@@ -1490,7 +1458,7 @@
     <w:p>
       <w:pPr>
         <w:rPr>
-          <w:rFonts w:eastAsia="PMingLiU" w:hint="eastAsia"/>
+          <w:rFonts w:eastAsia="PMingLiU"/>
           <w:lang w:eastAsia="zh-TW"/>
         </w:rPr>
       </w:pPr>
@@ -1621,11 +1589,7 @@
       </w:r>
       <w:proofErr w:type="spellEnd"/>
       <w:r>
-        <w:t xml:space="preserve"> when controlling the DC motors. In addition, it should put the </w:t>
-      </w:r>
-      <w:r>
-        <w:lastRenderedPageBreak/>
-        <w:t xml:space="preserve">parameters of controlling servo of camera into </w:t>
+        <w:t xml:space="preserve"> when controlling the DC motors. In addition, it should put the parameters of controlling servo of camera into </w:t>
       </w:r>
       <w:proofErr w:type="spellStart"/>
       <w:r>
@@ -1674,15 +1638,7 @@
     <w:p/>
     <w:p>
       <w:r>
-        <w:t xml:space="preserve">This describes the tasks that every core executes and the time they spend. The longest time is up to the frequency of the Pi camera, which is unchangeable to some degree. </w:t>
-      </w:r>
-      <w:proofErr w:type="gramStart"/>
-      <w:r>
-        <w:t>So</w:t>
-      </w:r>
-      <w:proofErr w:type="gramEnd"/>
-      <w:r>
-        <w:t xml:space="preserve"> this multiprocessing system has optimized the entire program and decrease the running time every loop from 105 </w:t>
+        <w:t xml:space="preserve">This describes the tasks that every core executes and the time they spend. The longest time is up to the frequency of the Pi camera, which is unchangeable to some degree. So this multiprocessing system has optimized the entire program and decrease the running time every loop from 105 </w:t>
       </w:r>
       <w:proofErr w:type="spellStart"/>
       <w:r>
@@ -1873,8 +1829,8 @@
       <w:r>
         <w:rPr>
           <w:noProof/>
-        </w:rPr>
-        <w:lastRenderedPageBreak/>
+          <w:lang w:eastAsia="zh-TW"/>
+        </w:rPr>
         <w:drawing>
           <wp:inline distT="0" distB="0" distL="0" distR="0">
             <wp:extent cx="4591050" cy="3683000"/>
@@ -1945,6 +1901,7 @@
           <w:sz w:val="28"/>
           <w:szCs w:val="28"/>
         </w:rPr>
+        <w:lastRenderedPageBreak/>
         <w:t>此处需要</w:t>
       </w:r>
       <w:proofErr w:type="spellStart"/>
@@ -2060,13 +2017,8 @@
       <w:pPr>
         <w:ind w:firstLine="420"/>
       </w:pPr>
-      <w:proofErr w:type="gramStart"/>
-      <w:r>
-        <w:t>First of all</w:t>
-      </w:r>
-      <w:proofErr w:type="gramEnd"/>
-      <w:r>
-        <w:t xml:space="preserve">, we need to install several required packages that we have not installed before such as </w:t>
+      <w:r>
+        <w:t xml:space="preserve">First of all, we need to install several required packages that we have not installed before such as </w:t>
       </w:r>
       <w:proofErr w:type="spellStart"/>
       <w:r>
@@ -2115,7 +2067,6 @@
         <w:ind w:firstLine="420"/>
       </w:pPr>
       <w:r>
-        <w:lastRenderedPageBreak/>
         <w:t xml:space="preserve">Thirdly, Building OpenCV from Source using </w:t>
       </w:r>
       <w:proofErr w:type="spellStart"/>
@@ -2274,7 +2225,11 @@
       </w:r>
       <w:proofErr w:type="spellEnd"/>
       <w:r>
-        <w:t xml:space="preserve"> the v412 driver on the bcm2835. We thought it is one time install but when the R-Pi reboot, the same error appeared again. Therefore, we add this command into /</w:t>
+        <w:t xml:space="preserve"> the v412 driver on the bcm2835. We thought it is one time install but when the R-Pi </w:t>
+      </w:r>
+      <w:r>
+        <w:lastRenderedPageBreak/>
+        <w:t>reboot, the same error appeared again. Therefore, we add this command into /</w:t>
       </w:r>
       <w:proofErr w:type="spellStart"/>
       <w:r>
@@ -2413,7 +2368,7 @@
       <w:hyperlink r:id="rId12" w:history="1">
         <w:r>
           <w:rPr>
-            <w:rStyle w:val="Hyperlink"/>
+            <w:rStyle w:val="a5"/>
             <w:rFonts w:hint="eastAsia"/>
           </w:rPr>
           <w:t>https://docs.opencv.org/master/d7/d9f/tutorial_linux_install.html</w:t>
@@ -2434,7 +2389,7 @@
       <w:hyperlink r:id="rId13" w:history="1">
         <w:r>
           <w:rPr>
-            <w:rStyle w:val="Hyperlink"/>
+            <w:rStyle w:val="a5"/>
           </w:rPr>
           <w:t>https://www.adafruit.com/product/1940</w:t>
         </w:r>
@@ -2456,7 +2411,7 @@
 </file>
 
 <file path=word/numbering.xml><?xml version="1.0" encoding="utf-8"?>
-<w:numbering xmlns:wpc="http://schemas.microsoft.com/office/word/2010/wordprocessingCanvas" xmlns:cx="http://schemas.microsoft.com/office/drawing/2014/chartex" xmlns:cx1="http://schemas.microsoft.com/office/drawing/2015/9/8/chartex" xmlns:cx2="http://schemas.microsoft.com/office/drawing/2015/10/21/chartex" xmlns:cx3="http://schemas.microsoft.com/office/drawing/2016/5/9/chartex" xmlns:cx4="http://schemas.microsoft.com/office/drawing/2016/5/10/chartex" xmlns:cx5="http://schemas.microsoft.com/office/drawing/2016/5/11/chartex" xmlns:cx6="http://schemas.microsoft.com/office/drawing/2016/5/12/chartex" xmlns:cx7="http://schemas.microsoft.com/office/drawing/2016/5/13/chartex" xmlns:cx8="http://schemas.microsoft.com/office/drawing/2016/5/14/chartex" xmlns:mc="http://schemas.openxmlformats.org/markup-compatibility/2006" xmlns:aink="http://schemas.microsoft.com/office/drawing/2016/ink" xmlns:am3d="http://schemas.microsoft.com/office/drawing/2017/model3d" xmlns:o="urn:schemas-microsoft-com:office:office" xmlns:r="http://schemas.openxmlformats.org/officeDocument/2006/relationships" xmlns:m="http://schemas.openxmlformats.org/officeDocument/2006/math" xmlns:v="urn:schemas-microsoft-com:vml" xmlns:wp14="http://schemas.microsoft.com/office/word/2010/wordprocessingDrawing" xmlns:wp="http://schemas.openxmlformats.org/drawingml/2006/wordprocessingDrawing" xmlns:w10="urn:schemas-microsoft-com:office:word" xmlns:w="http://schemas.openxmlformats.org/wordprocessingml/2006/main" xmlns:w14="http://schemas.microsoft.com/office/word/2010/wordml" xmlns:w15="http://schemas.microsoft.com/office/word/2012/wordml" xmlns:w16cid="http://schemas.microsoft.com/office/word/2016/wordml/cid" xmlns:w16se="http://schemas.microsoft.com/office/word/2015/wordml/symex" xmlns:wpg="http://schemas.microsoft.com/office/word/2010/wordprocessingGroup" xmlns:wpi="http://schemas.microsoft.com/office/word/2010/wordprocessingInk" xmlns:wne="http://schemas.microsoft.com/office/word/2006/wordml" xmlns:wps="http://schemas.microsoft.com/office/word/2010/wordprocessingShape" mc:Ignorable="w14 w15 w16se w16cid wp14">
+<w:numbering xmlns:wpc="http://schemas.microsoft.com/office/word/2010/wordprocessingCanvas" xmlns:cx="http://schemas.microsoft.com/office/drawing/2014/chartex" xmlns:mc="http://schemas.openxmlformats.org/markup-compatibility/2006" xmlns:o="urn:schemas-microsoft-com:office:office" xmlns:r="http://schemas.openxmlformats.org/officeDocument/2006/relationships" xmlns:m="http://schemas.openxmlformats.org/officeDocument/2006/math" xmlns:v="urn:schemas-microsoft-com:vml" xmlns:wp14="http://schemas.microsoft.com/office/word/2010/wordprocessingDrawing" xmlns:wp="http://schemas.openxmlformats.org/drawingml/2006/wordprocessingDrawing" xmlns:w10="urn:schemas-microsoft-com:office:word" xmlns:w="http://schemas.openxmlformats.org/wordprocessingml/2006/main" xmlns:w14="http://schemas.microsoft.com/office/word/2010/wordml" xmlns:w15="http://schemas.microsoft.com/office/word/2012/wordml" xmlns:w16se="http://schemas.microsoft.com/office/word/2015/wordml/symex" xmlns:wpg="http://schemas.microsoft.com/office/word/2010/wordprocessingGroup" xmlns:wpi="http://schemas.microsoft.com/office/word/2010/wordprocessingInk" xmlns:wne="http://schemas.microsoft.com/office/word/2006/wordml" xmlns:wps="http://schemas.microsoft.com/office/word/2010/wordprocessingShape" mc:Ignorable="w14 w15 w16se wp14">
   <w:abstractNum w:abstractNumId="0" w15:restartNumberingAfterBreak="0">
     <w:nsid w:val="B02B0951"/>
     <w:multiLevelType w:val="singleLevel"/>
@@ -2628,7 +2583,7 @@
 </file>
 
 <file path=word/styles.xml><?xml version="1.0" encoding="utf-8"?>
-<w:styles xmlns:mc="http://schemas.openxmlformats.org/markup-compatibility/2006" xmlns:r="http://schemas.openxmlformats.org/officeDocument/2006/relationships" xmlns:w="http://schemas.openxmlformats.org/wordprocessingml/2006/main" xmlns:w14="http://schemas.microsoft.com/office/word/2010/wordml" xmlns:w15="http://schemas.microsoft.com/office/word/2012/wordml" xmlns:w16cid="http://schemas.microsoft.com/office/word/2016/wordml/cid" xmlns:w16se="http://schemas.microsoft.com/office/word/2015/wordml/symex" mc:Ignorable="w14 w15 w16se w16cid">
+<w:styles xmlns:mc="http://schemas.openxmlformats.org/markup-compatibility/2006" xmlns:r="http://schemas.openxmlformats.org/officeDocument/2006/relationships" xmlns:w="http://schemas.openxmlformats.org/wordprocessingml/2006/main" xmlns:w14="http://schemas.microsoft.com/office/word/2010/wordml" xmlns:w15="http://schemas.microsoft.com/office/word/2012/wordml" xmlns:w16se="http://schemas.microsoft.com/office/word/2015/wordml/symex" mc:Ignorable="w14 w15 w16se">
   <w:docDefaults>
     <w:rPrDefault>
       <w:rPr>
@@ -2642,7 +2597,7 @@
       </w:pPr>
     </w:pPrDefault>
   </w:docDefaults>
-  <w:latentStyles w:defLockedState="0" w:defUIPriority="0" w:defSemiHidden="0" w:defUnhideWhenUsed="0" w:defQFormat="0" w:count="375">
+  <w:latentStyles w:defLockedState="0" w:defUIPriority="0" w:defSemiHidden="0" w:defUnhideWhenUsed="0" w:defQFormat="0" w:count="371">
     <w:lsdException w:name="Normal" w:qFormat="1"/>
     <w:lsdException w:name="heading 1" w:qFormat="1"/>
     <w:lsdException w:name="heading 2" w:semiHidden="1" w:unhideWhenUsed="1" w:qFormat="1"/>
@@ -2925,12 +2880,8 @@
     <w:lsdException w:name="List Table 5 Dark Accent 6" w:uiPriority="50"/>
     <w:lsdException w:name="List Table 6 Colorful Accent 6" w:uiPriority="51"/>
     <w:lsdException w:name="List Table 7 Colorful Accent 6" w:uiPriority="52"/>
-    <w:lsdException w:name="Mention" w:semiHidden="1" w:uiPriority="99" w:unhideWhenUsed="1"/>
-    <w:lsdException w:name="Smart Hyperlink" w:semiHidden="1" w:uiPriority="99" w:unhideWhenUsed="1"/>
-    <w:lsdException w:name="Hashtag" w:semiHidden="1" w:uiPriority="99" w:unhideWhenUsed="1"/>
-    <w:lsdException w:name="Unresolved Mention" w:semiHidden="1" w:uiPriority="99" w:unhideWhenUsed="1"/>
   </w:latentStyles>
-  <w:style w:type="paragraph" w:default="1" w:styleId="Normal">
+  <w:style w:type="paragraph" w:default="1" w:styleId="a">
     <w:name w:val="Normal"/>
     <w:qFormat/>
     <w:rPr>
@@ -2938,13 +2889,13 @@
       <w:lang w:eastAsia="zh-CN"/>
     </w:rPr>
   </w:style>
-  <w:style w:type="character" w:default="1" w:styleId="DefaultParagraphFont">
+  <w:style w:type="character" w:default="1" w:styleId="a0">
     <w:name w:val="Default Paragraph Font"/>
     <w:uiPriority w:val="1"/>
     <w:semiHidden/>
     <w:unhideWhenUsed/>
   </w:style>
-  <w:style w:type="table" w:default="1" w:styleId="TableNormal">
+  <w:style w:type="table" w:default="1" w:styleId="a1">
     <w:name w:val="Normal Table"/>
     <w:uiPriority w:val="99"/>
     <w:semiHidden/>
@@ -2959,24 +2910,24 @@
       </w:tblCellMar>
     </w:tblPr>
   </w:style>
-  <w:style w:type="numbering" w:default="1" w:styleId="NoList">
+  <w:style w:type="numbering" w:default="1" w:styleId="a2">
     <w:name w:val="No List"/>
     <w:uiPriority w:val="99"/>
     <w:semiHidden/>
     <w:unhideWhenUsed/>
   </w:style>
-  <w:style w:type="character" w:styleId="Strong">
+  <w:style w:type="character" w:styleId="a3">
     <w:name w:val="Strong"/>
-    <w:basedOn w:val="DefaultParagraphFont"/>
+    <w:basedOn w:val="a0"/>
     <w:qFormat/>
     <w:rPr>
       <w:b/>
       <w:bCs/>
     </w:rPr>
   </w:style>
-  <w:style w:type="paragraph" w:styleId="ListParagraph">
+  <w:style w:type="paragraph" w:styleId="a4">
     <w:name w:val="List Paragraph"/>
-    <w:basedOn w:val="Normal"/>
+    <w:basedOn w:val="a"/>
     <w:uiPriority w:val="99"/>
     <w:rsid w:val="00337E39"/>
     <w:pPr>
@@ -2984,9 +2935,9 @@
       <w:contextualSpacing/>
     </w:pPr>
   </w:style>
-  <w:style w:type="character" w:styleId="Hyperlink">
+  <w:style w:type="character" w:styleId="a5">
     <w:name w:val="Hyperlink"/>
-    <w:basedOn w:val="DefaultParagraphFont"/>
+    <w:basedOn w:val="a0"/>
     <w:rsid w:val="002C72D2"/>
     <w:rPr>
       <w:color w:val="0563C1" w:themeColor="hyperlink"/>
@@ -3273,7 +3224,7 @@
 </file>
 
 <file path=customXml/itemProps2.xml><?xml version="1.0" encoding="utf-8"?>
-<ds:datastoreItem xmlns:ds="http://schemas.openxmlformats.org/officeDocument/2006/customXml" ds:itemID="{F9A3F30F-A49F-4F35-AAF6-6A476852223E}">
+<ds:datastoreItem xmlns:ds="http://schemas.openxmlformats.org/officeDocument/2006/customXml" ds:itemID="{BE2FCD28-DC65-41A7-AC29-22F8054101E9}">
   <ds:schemaRefs>
     <ds:schemaRef ds:uri="http://schemas.openxmlformats.org/officeDocument/2006/bibliography"/>
   </ds:schemaRefs>

</xml_diff>

<commit_message>
Add the hardware part
</commit_message>
<xml_diff>
--- a/Xiao_Pi_website/write_up.docx
+++ b/Xiao_Pi_website/write_up.docx
@@ -1,6 +1,6 @@
 
 <file path=word/document.xml><?xml version="1.0" encoding="utf-8"?>
-<w:document xmlns:wpc="http://schemas.microsoft.com/office/word/2010/wordprocessingCanvas" xmlns:cx="http://schemas.microsoft.com/office/drawing/2014/chartex" xmlns:cx1="http://schemas.microsoft.com/office/drawing/2015/9/8/chartex" xmlns:cx2="http://schemas.microsoft.com/office/drawing/2015/10/21/chartex" xmlns:cx3="http://schemas.microsoft.com/office/drawing/2016/5/9/chartex" xmlns:cx4="http://schemas.microsoft.com/office/drawing/2016/5/10/chartex" xmlns:cx5="http://schemas.microsoft.com/office/drawing/2016/5/11/chartex" xmlns:cx6="http://schemas.microsoft.com/office/drawing/2016/5/12/chartex" xmlns:cx7="http://schemas.microsoft.com/office/drawing/2016/5/13/chartex" xmlns:cx8="http://schemas.microsoft.com/office/drawing/2016/5/14/chartex" xmlns:mc="http://schemas.openxmlformats.org/markup-compatibility/2006" xmlns:aink="http://schemas.microsoft.com/office/drawing/2016/ink" xmlns:am3d="http://schemas.microsoft.com/office/drawing/2017/model3d" xmlns:o="urn:schemas-microsoft-com:office:office" xmlns:r="http://schemas.openxmlformats.org/officeDocument/2006/relationships" xmlns:m="http://schemas.openxmlformats.org/officeDocument/2006/math" xmlns:v="urn:schemas-microsoft-com:vml" xmlns:wp14="http://schemas.microsoft.com/office/word/2010/wordprocessingDrawing" xmlns:wp="http://schemas.openxmlformats.org/drawingml/2006/wordprocessingDrawing" xmlns:w10="urn:schemas-microsoft-com:office:word" xmlns:w="http://schemas.openxmlformats.org/wordprocessingml/2006/main" xmlns:w14="http://schemas.microsoft.com/office/word/2010/wordml" xmlns:w15="http://schemas.microsoft.com/office/word/2012/wordml" xmlns:w16cid="http://schemas.microsoft.com/office/word/2016/wordml/cid" xmlns:w16se="http://schemas.microsoft.com/office/word/2015/wordml/symex" xmlns:wpg="http://schemas.microsoft.com/office/word/2010/wordprocessingGroup" xmlns:wpi="http://schemas.microsoft.com/office/word/2010/wordprocessingInk" xmlns:wne="http://schemas.microsoft.com/office/word/2006/wordml" xmlns:wps="http://schemas.microsoft.com/office/word/2010/wordprocessingShape" mc:Ignorable="w14 w15 w16se w16cid wp14">
+<w:document xmlns:wpc="http://schemas.microsoft.com/office/word/2010/wordprocessingCanvas" xmlns:cx="http://schemas.microsoft.com/office/drawing/2014/chartex" xmlns:mc="http://schemas.openxmlformats.org/markup-compatibility/2006" xmlns:o="urn:schemas-microsoft-com:office:office" xmlns:r="http://schemas.openxmlformats.org/officeDocument/2006/relationships" xmlns:m="http://schemas.openxmlformats.org/officeDocument/2006/math" xmlns:v="urn:schemas-microsoft-com:vml" xmlns:wp14="http://schemas.microsoft.com/office/word/2010/wordprocessingDrawing" xmlns:wp="http://schemas.openxmlformats.org/drawingml/2006/wordprocessingDrawing" xmlns:w10="urn:schemas-microsoft-com:office:word" xmlns:w="http://schemas.openxmlformats.org/wordprocessingml/2006/main" xmlns:w14="http://schemas.microsoft.com/office/word/2010/wordml" xmlns:w15="http://schemas.microsoft.com/office/word/2012/wordml" xmlns:w16se="http://schemas.microsoft.com/office/word/2015/wordml/symex" xmlns:wpg="http://schemas.microsoft.com/office/word/2010/wordprocessingGroup" xmlns:wpi="http://schemas.microsoft.com/office/word/2010/wordprocessingInk" xmlns:wne="http://schemas.microsoft.com/office/word/2006/wordml" xmlns:wps="http://schemas.microsoft.com/office/word/2010/wordprocessingShape" mc:Ignorable="w14 w15 w16se wp14">
   <w:body>
     <w:p>
       <w:pPr>
@@ -400,7 +400,7 @@
             <v:path o:extrusionok="f" gradientshapeok="t" o:connecttype="rect"/>
             <o:lock v:ext="edit" aspectratio="t"/>
           </v:shapetype>
-          <v:shape id="_x0000_i1025" type="#_x0000_t75" style="width:415pt;height:311.5pt">
+          <v:shape id="_x0000_i1025" type="#_x0000_t75" style="width:415.5pt;height:311.25pt">
             <v:imagedata r:id="rId7" o:title="car4"/>
           </v:shape>
         </w:pict>
@@ -435,7 +435,7 @@
     </w:p>
     <w:p>
       <w:pPr>
-        <w:pStyle w:val="ListParagraph"/>
+        <w:pStyle w:val="a4"/>
         <w:numPr>
           <w:ilvl w:val="0"/>
           <w:numId w:val="6"/>
@@ -509,7 +509,7 @@
         </w:rPr>
         <w:lastRenderedPageBreak/>
         <w:pict>
-          <v:shape id="_x0000_i1026" type="#_x0000_t75" style="width:219pt;height:189.5pt">
+          <v:shape id="_x0000_i1026" type="#_x0000_t75" style="width:219pt;height:189.75pt">
             <v:imagedata r:id="rId8" o:title="Motor_bracket_assemble"/>
           </v:shape>
         </w:pict>
@@ -529,7 +529,7 @@
     <w:p/>
     <w:p>
       <w:pPr>
-        <w:pStyle w:val="ListParagraph"/>
+        <w:pStyle w:val="a4"/>
         <w:numPr>
           <w:ilvl w:val="0"/>
           <w:numId w:val="6"/>
@@ -541,10 +541,43 @@
     </w:p>
     <w:p>
       <w:r>
+        <w:t>Due to the speed limit, the Parallax continuous rotation servo is replaced by TT DC Gearbox Motor with higher rpm (200RPM). However, unlike Parallax continuous rotation servo, we can’t control the DC motor with PWM commands. The DC motor is powered from 3VDC to 6VDC. The higher voltage, the faster it goes. As a result, we bought a motor driver – “</w:t>
+      </w:r>
+      <w:proofErr w:type="spellStart"/>
+      <w:r>
+        <w:t>RasPi</w:t>
+      </w:r>
+      <w:proofErr w:type="spellEnd"/>
+      <w:r>
+        <w:t xml:space="preserve"> Robot Board v3”. It could transform the PWM signal into voltage level and thereby control our DC motors. </w:t>
+      </w:r>
+    </w:p>
+    <w:p/>
+    <w:p>
+      <w:r>
+        <w:t xml:space="preserve">The driver is best required with 9VDC input to supply the motors, although a motor only required 5DV input. This is because if the voltage input is lower than 9VDC, the driver could be malfunctioning. Any unexpected result would come out of nowhere and it’s a painful bug to be realized when developing the robot. </w:t>
+      </w:r>
+    </w:p>
+    <w:p/>
+    <w:p>
+      <w:pPr>
+        <w:rPr>
+          <w:rFonts w:hint="eastAsia"/>
+        </w:rPr>
+      </w:pPr>
+      <w:r>
+        <w:t>Also, keep in mind that although 6VDC is its maximum speed limit, it is when the DC motor is unloaded. Moreover, the higher voltage it required, the more current it would need as well. In terms of that means it’s more power consumption than normal, and we need to keep changing the batteries for stable speed outcome and high rpm.</w:t>
+      </w:r>
+    </w:p>
+    <w:p>
+      <w:bookmarkStart w:id="0" w:name="_GoBack"/>
+      <w:bookmarkEnd w:id="0"/>
+      <w:r>
         <w:rPr>
           <w:noProof/>
-          <w:lang w:eastAsia="en-US"/>
-        </w:rPr>
+          <w:lang w:eastAsia="zh-TW"/>
+        </w:rPr>
+        <w:lastRenderedPageBreak/>
         <w:drawing>
           <wp:inline distT="0" distB="0" distL="0" distR="0">
             <wp:extent cx="5274310" cy="3958089"/>
@@ -660,11 +693,7 @@
       </w:r>
       <w:proofErr w:type="spellEnd"/>
       <w:r>
-        <w:t xml:space="preserve"> </w:t>
-      </w:r>
-      <w:r>
-        <w:lastRenderedPageBreak/>
-        <w:t>library. The easiest and direct method is to run the command “</w:t>
+        <w:t xml:space="preserve"> library. The easiest and direct method is to run the command “</w:t>
       </w:r>
       <w:r>
         <w:rPr>
@@ -724,17 +753,7 @@
           <w:sz w:val="24"/>
           <w:szCs w:val="24"/>
         </w:rPr>
-        <w:t>“</w:t>
-      </w:r>
-      <w:proofErr w:type="gramStart"/>
-      <w:r>
-        <w:rPr>
-          <w:b/>
-          <w:bCs/>
-          <w:sz w:val="24"/>
-          <w:szCs w:val="24"/>
-        </w:rPr>
-        <w:t>2.4.9.1”</w:t>
+        <w:t>“2.4.9.1”</w:t>
       </w:r>
       <w:r>
         <w:rPr>
@@ -748,7 +767,6 @@
         </w:rPr>
         <w:t>。</w:t>
       </w:r>
-      <w:proofErr w:type="gramEnd"/>
       <w:r>
         <w:rPr>
           <w:rFonts w:hint="eastAsia"/>
@@ -837,6 +855,7 @@
         </w:numPr>
       </w:pPr>
       <w:r>
+        <w:lastRenderedPageBreak/>
         <w:t xml:space="preserve">We set the </w:t>
       </w:r>
       <w:proofErr w:type="spellStart"/>
@@ -1180,16 +1199,7 @@
           <w:szCs w:val="21"/>
           <w:lang w:eastAsia="zh-TW"/>
         </w:rPr>
-        <w:t>&lt;li&gt;</w:t>
-      </w:r>
-      <w:r>
-        <w:rPr>
-          <w:rFonts w:eastAsia="PMingLiU"/>
-          <w:sz w:val="22"/>
-          <w:szCs w:val="21"/>
-          <w:lang w:eastAsia="zh-TW"/>
-        </w:rPr>
-        <w:t xml:space="preserve"> I-</w:t>
+        <w:t>&lt;li&gt; I-</w:t>
       </w:r>
       <w:proofErr w:type="gramStart"/>
       <w:r>
@@ -1209,44 +1219,26 @@
           <w:szCs w:val="21"/>
           <w:lang w:eastAsia="zh-TW"/>
         </w:rPr>
-        <w:t xml:space="preserve"> proportional to the integral of the error, </w:t>
-      </w:r>
-      <w:r>
-        <w:rPr>
-          <w:rFonts w:eastAsia="PMingLiU"/>
-          <w:sz w:val="22"/>
-          <w:szCs w:val="21"/>
-          <w:lang w:eastAsia="zh-TW"/>
-        </w:rPr>
-        <w:t>&lt;/li&gt;</w:t>
-      </w:r>
-    </w:p>
-    <w:p>
-      <w:pPr>
-        <w:rPr>
-          <w:rFonts w:eastAsia="PMingLiU"/>
-          <w:sz w:val="22"/>
-          <w:szCs w:val="21"/>
-          <w:lang w:eastAsia="zh-TW"/>
-        </w:rPr>
-      </w:pPr>
-      <w:r>
-        <w:rPr>
-          <w:rFonts w:eastAsia="PMingLiU"/>
-          <w:sz w:val="22"/>
-          <w:szCs w:val="21"/>
-          <w:lang w:eastAsia="zh-TW"/>
-        </w:rPr>
-        <w:t>&lt;li&gt;</w:t>
-      </w:r>
-      <w:r>
-        <w:rPr>
-          <w:rFonts w:eastAsia="PMingLiU"/>
-          <w:sz w:val="22"/>
-          <w:szCs w:val="21"/>
-          <w:lang w:eastAsia="zh-TW"/>
-        </w:rPr>
-        <w:t xml:space="preserve"> D-term:</w:t>
+        <w:t xml:space="preserve"> proportional to the integral of the error, &lt;/li&gt;</w:t>
+      </w:r>
+    </w:p>
+    <w:p>
+      <w:pPr>
+        <w:rPr>
+          <w:rFonts w:eastAsia="PMingLiU"/>
+          <w:sz w:val="22"/>
+          <w:szCs w:val="21"/>
+          <w:lang w:eastAsia="zh-TW"/>
+        </w:rPr>
+      </w:pPr>
+      <w:r>
+        <w:rPr>
+          <w:rFonts w:eastAsia="PMingLiU"/>
+          <w:sz w:val="22"/>
+          <w:szCs w:val="21"/>
+          <w:lang w:eastAsia="zh-TW"/>
+        </w:rPr>
+        <w:t>&lt;li&gt; D-term:</w:t>
       </w:r>
       <w:r>
         <w:rPr>
@@ -1264,36 +1256,22 @@
           <w:szCs w:val="21"/>
           <w:lang w:eastAsia="zh-TW"/>
         </w:rPr>
-        <w:t xml:space="preserve">proportional to the derivative of the error. </w:t>
-      </w:r>
-      <w:r>
-        <w:rPr>
-          <w:rFonts w:eastAsia="PMingLiU"/>
-          <w:sz w:val="22"/>
-          <w:szCs w:val="21"/>
-          <w:lang w:eastAsia="zh-TW"/>
-        </w:rPr>
-        <w:t>&lt;/li&gt;</w:t>
-      </w:r>
-    </w:p>
-    <w:p>
-      <w:pPr>
-        <w:rPr>
-          <w:rFonts w:eastAsia="PMingLiU"/>
-          <w:sz w:val="22"/>
-          <w:szCs w:val="21"/>
-          <w:lang w:eastAsia="zh-TW"/>
-        </w:rPr>
-      </w:pPr>
-    </w:p>
-    <w:p>
-      <w:proofErr w:type="gramStart"/>
-      <w:r>
-        <w:t>Actually, not</w:t>
-      </w:r>
-      <w:proofErr w:type="gramEnd"/>
-      <w:r>
-        <w:t xml:space="preserve"> all PID controller used up three terms. To be more specific, the </w:t>
+        <w:t>proportional to the derivative of the error. &lt;/li&gt;</w:t>
+      </w:r>
+    </w:p>
+    <w:p>
+      <w:pPr>
+        <w:rPr>
+          <w:rFonts w:eastAsia="PMingLiU"/>
+          <w:sz w:val="22"/>
+          <w:szCs w:val="21"/>
+          <w:lang w:eastAsia="zh-TW"/>
+        </w:rPr>
+      </w:pPr>
+    </w:p>
+    <w:p>
+      <w:r>
+        <w:t xml:space="preserve">Actually, not all PID controller used up three terms. To be more specific, the </w:t>
       </w:r>
       <w:proofErr w:type="spellStart"/>
       <w:r>
@@ -1316,6 +1294,7 @@
           <w:rFonts w:eastAsia="PMingLiU"/>
           <w:lang w:eastAsia="zh-TW"/>
         </w:rPr>
+        <w:lastRenderedPageBreak/>
         <w:t xml:space="preserve">&lt;li&gt; PD controller, which </w:t>
       </w:r>
       <w:proofErr w:type="spellStart"/>
@@ -1436,25 +1415,16 @@
     <w:p>
       <w:pPr>
         <w:rPr>
-          <w:rFonts w:eastAsia="PMingLiU" w:hint="eastAsia"/>
-          <w:lang w:eastAsia="zh-TW"/>
-        </w:rPr>
-      </w:pPr>
-      <w:proofErr w:type="gramStart"/>
-      <w:r>
-        <w:rPr>
-          <w:rFonts w:eastAsia="PMingLiU"/>
-          <w:lang w:eastAsia="zh-TW"/>
-        </w:rPr>
-        <w:t>For the reason that</w:t>
-      </w:r>
-      <w:proofErr w:type="gramEnd"/>
-      <w:r>
-        <w:rPr>
-          <w:rFonts w:eastAsia="PMingLiU"/>
-          <w:lang w:eastAsia="zh-TW"/>
-        </w:rPr>
-        <w:t xml:space="preserve"> I-term</w:t>
+          <w:rFonts w:eastAsia="PMingLiU"/>
+          <w:lang w:eastAsia="zh-TW"/>
+        </w:rPr>
+      </w:pPr>
+      <w:r>
+        <w:rPr>
+          <w:rFonts w:eastAsia="PMingLiU"/>
+          <w:lang w:eastAsia="zh-TW"/>
+        </w:rPr>
+        <w:t>For the reason that I-term</w:t>
       </w:r>
       <w:r>
         <w:rPr>
@@ -1470,7 +1440,6 @@
         </w:rPr>
         <w:t xml:space="preserve">PID controller, we only choose P controller and PD controller. </w:t>
       </w:r>
-      <w:bookmarkStart w:id="0" w:name="_GoBack"/>
       <w:r>
         <w:rPr>
           <w:rFonts w:eastAsia="PMingLiU"/>
@@ -1478,7 +1447,6 @@
         </w:rPr>
         <w:t xml:space="preserve">From X differential </w:t>
       </w:r>
-      <w:bookmarkEnd w:id="0"/>
       <w:r>
         <w:rPr>
           <w:rFonts w:eastAsia="PMingLiU"/>
@@ -1490,7 +1458,7 @@
     <w:p>
       <w:pPr>
         <w:rPr>
-          <w:rFonts w:eastAsia="PMingLiU" w:hint="eastAsia"/>
+          <w:rFonts w:eastAsia="PMingLiU"/>
           <w:lang w:eastAsia="zh-TW"/>
         </w:rPr>
       </w:pPr>
@@ -1621,11 +1589,7 @@
       </w:r>
       <w:proofErr w:type="spellEnd"/>
       <w:r>
-        <w:t xml:space="preserve"> when controlling the DC motors. In addition, it should put the </w:t>
-      </w:r>
-      <w:r>
-        <w:lastRenderedPageBreak/>
-        <w:t xml:space="preserve">parameters of controlling servo of camera into </w:t>
+        <w:t xml:space="preserve"> when controlling the DC motors. In addition, it should put the parameters of controlling servo of camera into </w:t>
       </w:r>
       <w:proofErr w:type="spellStart"/>
       <w:r>
@@ -1674,15 +1638,7 @@
     <w:p/>
     <w:p>
       <w:r>
-        <w:t xml:space="preserve">This describes the tasks that every core executes and the time they spend. The longest time is up to the frequency of the Pi camera, which is unchangeable to some degree. </w:t>
-      </w:r>
-      <w:proofErr w:type="gramStart"/>
-      <w:r>
-        <w:t>So</w:t>
-      </w:r>
-      <w:proofErr w:type="gramEnd"/>
-      <w:r>
-        <w:t xml:space="preserve"> this multiprocessing system has optimized the entire program and decrease the running time every loop from 105 </w:t>
+        <w:t xml:space="preserve">This describes the tasks that every core executes and the time they spend. The longest time is up to the frequency of the Pi camera, which is unchangeable to some degree. So this multiprocessing system has optimized the entire program and decrease the running time every loop from 105 </w:t>
       </w:r>
       <w:proofErr w:type="spellStart"/>
       <w:r>
@@ -1873,8 +1829,8 @@
       <w:r>
         <w:rPr>
           <w:noProof/>
-        </w:rPr>
-        <w:lastRenderedPageBreak/>
+          <w:lang w:eastAsia="zh-TW"/>
+        </w:rPr>
         <w:drawing>
           <wp:inline distT="0" distB="0" distL="0" distR="0">
             <wp:extent cx="4591050" cy="3683000"/>
@@ -1945,6 +1901,7 @@
           <w:sz w:val="28"/>
           <w:szCs w:val="28"/>
         </w:rPr>
+        <w:lastRenderedPageBreak/>
         <w:t>此处需要</w:t>
       </w:r>
       <w:proofErr w:type="spellStart"/>
@@ -2060,13 +2017,8 @@
       <w:pPr>
         <w:ind w:firstLine="420"/>
       </w:pPr>
-      <w:proofErr w:type="gramStart"/>
-      <w:r>
-        <w:t>First of all</w:t>
-      </w:r>
-      <w:proofErr w:type="gramEnd"/>
-      <w:r>
-        <w:t xml:space="preserve">, we need to install several required packages that we have not installed before such as </w:t>
+      <w:r>
+        <w:t xml:space="preserve">First of all, we need to install several required packages that we have not installed before such as </w:t>
       </w:r>
       <w:proofErr w:type="spellStart"/>
       <w:r>
@@ -2115,7 +2067,6 @@
         <w:ind w:firstLine="420"/>
       </w:pPr>
       <w:r>
-        <w:lastRenderedPageBreak/>
         <w:t xml:space="preserve">Thirdly, Building OpenCV from Source using </w:t>
       </w:r>
       <w:proofErr w:type="spellStart"/>
@@ -2274,7 +2225,11 @@
       </w:r>
       <w:proofErr w:type="spellEnd"/>
       <w:r>
-        <w:t xml:space="preserve"> the v412 driver on the bcm2835. We thought it is one time install but when the R-Pi reboot, the same error appeared again. Therefore, we add this command into /</w:t>
+        <w:t xml:space="preserve"> the v412 driver on the bcm2835. We thought it is one time install but when the R-Pi </w:t>
+      </w:r>
+      <w:r>
+        <w:lastRenderedPageBreak/>
+        <w:t>reboot, the same error appeared again. Therefore, we add this command into /</w:t>
       </w:r>
       <w:proofErr w:type="spellStart"/>
       <w:r>
@@ -2413,7 +2368,7 @@
       <w:hyperlink r:id="rId12" w:history="1">
         <w:r>
           <w:rPr>
-            <w:rStyle w:val="Hyperlink"/>
+            <w:rStyle w:val="a5"/>
             <w:rFonts w:hint="eastAsia"/>
           </w:rPr>
           <w:t>https://docs.opencv.org/master/d7/d9f/tutorial_linux_install.html</w:t>
@@ -2434,7 +2389,7 @@
       <w:hyperlink r:id="rId13" w:history="1">
         <w:r>
           <w:rPr>
-            <w:rStyle w:val="Hyperlink"/>
+            <w:rStyle w:val="a5"/>
           </w:rPr>
           <w:t>https://www.adafruit.com/product/1940</w:t>
         </w:r>
@@ -2456,7 +2411,7 @@
 </file>
 
 <file path=word/numbering.xml><?xml version="1.0" encoding="utf-8"?>
-<w:numbering xmlns:wpc="http://schemas.microsoft.com/office/word/2010/wordprocessingCanvas" xmlns:cx="http://schemas.microsoft.com/office/drawing/2014/chartex" xmlns:cx1="http://schemas.microsoft.com/office/drawing/2015/9/8/chartex" xmlns:cx2="http://schemas.microsoft.com/office/drawing/2015/10/21/chartex" xmlns:cx3="http://schemas.microsoft.com/office/drawing/2016/5/9/chartex" xmlns:cx4="http://schemas.microsoft.com/office/drawing/2016/5/10/chartex" xmlns:cx5="http://schemas.microsoft.com/office/drawing/2016/5/11/chartex" xmlns:cx6="http://schemas.microsoft.com/office/drawing/2016/5/12/chartex" xmlns:cx7="http://schemas.microsoft.com/office/drawing/2016/5/13/chartex" xmlns:cx8="http://schemas.microsoft.com/office/drawing/2016/5/14/chartex" xmlns:mc="http://schemas.openxmlformats.org/markup-compatibility/2006" xmlns:aink="http://schemas.microsoft.com/office/drawing/2016/ink" xmlns:am3d="http://schemas.microsoft.com/office/drawing/2017/model3d" xmlns:o="urn:schemas-microsoft-com:office:office" xmlns:r="http://schemas.openxmlformats.org/officeDocument/2006/relationships" xmlns:m="http://schemas.openxmlformats.org/officeDocument/2006/math" xmlns:v="urn:schemas-microsoft-com:vml" xmlns:wp14="http://schemas.microsoft.com/office/word/2010/wordprocessingDrawing" xmlns:wp="http://schemas.openxmlformats.org/drawingml/2006/wordprocessingDrawing" xmlns:w10="urn:schemas-microsoft-com:office:word" xmlns:w="http://schemas.openxmlformats.org/wordprocessingml/2006/main" xmlns:w14="http://schemas.microsoft.com/office/word/2010/wordml" xmlns:w15="http://schemas.microsoft.com/office/word/2012/wordml" xmlns:w16cid="http://schemas.microsoft.com/office/word/2016/wordml/cid" xmlns:w16se="http://schemas.microsoft.com/office/word/2015/wordml/symex" xmlns:wpg="http://schemas.microsoft.com/office/word/2010/wordprocessingGroup" xmlns:wpi="http://schemas.microsoft.com/office/word/2010/wordprocessingInk" xmlns:wne="http://schemas.microsoft.com/office/word/2006/wordml" xmlns:wps="http://schemas.microsoft.com/office/word/2010/wordprocessingShape" mc:Ignorable="w14 w15 w16se w16cid wp14">
+<w:numbering xmlns:wpc="http://schemas.microsoft.com/office/word/2010/wordprocessingCanvas" xmlns:cx="http://schemas.microsoft.com/office/drawing/2014/chartex" xmlns:mc="http://schemas.openxmlformats.org/markup-compatibility/2006" xmlns:o="urn:schemas-microsoft-com:office:office" xmlns:r="http://schemas.openxmlformats.org/officeDocument/2006/relationships" xmlns:m="http://schemas.openxmlformats.org/officeDocument/2006/math" xmlns:v="urn:schemas-microsoft-com:vml" xmlns:wp14="http://schemas.microsoft.com/office/word/2010/wordprocessingDrawing" xmlns:wp="http://schemas.openxmlformats.org/drawingml/2006/wordprocessingDrawing" xmlns:w10="urn:schemas-microsoft-com:office:word" xmlns:w="http://schemas.openxmlformats.org/wordprocessingml/2006/main" xmlns:w14="http://schemas.microsoft.com/office/word/2010/wordml" xmlns:w15="http://schemas.microsoft.com/office/word/2012/wordml" xmlns:w16se="http://schemas.microsoft.com/office/word/2015/wordml/symex" xmlns:wpg="http://schemas.microsoft.com/office/word/2010/wordprocessingGroup" xmlns:wpi="http://schemas.microsoft.com/office/word/2010/wordprocessingInk" xmlns:wne="http://schemas.microsoft.com/office/word/2006/wordml" xmlns:wps="http://schemas.microsoft.com/office/word/2010/wordprocessingShape" mc:Ignorable="w14 w15 w16se wp14">
   <w:abstractNum w:abstractNumId="0" w15:restartNumberingAfterBreak="0">
     <w:nsid w:val="B02B0951"/>
     <w:multiLevelType w:val="singleLevel"/>
@@ -2628,7 +2583,7 @@
 </file>
 
 <file path=word/styles.xml><?xml version="1.0" encoding="utf-8"?>
-<w:styles xmlns:mc="http://schemas.openxmlformats.org/markup-compatibility/2006" xmlns:r="http://schemas.openxmlformats.org/officeDocument/2006/relationships" xmlns:w="http://schemas.openxmlformats.org/wordprocessingml/2006/main" xmlns:w14="http://schemas.microsoft.com/office/word/2010/wordml" xmlns:w15="http://schemas.microsoft.com/office/word/2012/wordml" xmlns:w16cid="http://schemas.microsoft.com/office/word/2016/wordml/cid" xmlns:w16se="http://schemas.microsoft.com/office/word/2015/wordml/symex" mc:Ignorable="w14 w15 w16se w16cid">
+<w:styles xmlns:mc="http://schemas.openxmlformats.org/markup-compatibility/2006" xmlns:r="http://schemas.openxmlformats.org/officeDocument/2006/relationships" xmlns:w="http://schemas.openxmlformats.org/wordprocessingml/2006/main" xmlns:w14="http://schemas.microsoft.com/office/word/2010/wordml" xmlns:w15="http://schemas.microsoft.com/office/word/2012/wordml" xmlns:w16se="http://schemas.microsoft.com/office/word/2015/wordml/symex" mc:Ignorable="w14 w15 w16se">
   <w:docDefaults>
     <w:rPrDefault>
       <w:rPr>
@@ -2642,7 +2597,7 @@
       </w:pPr>
     </w:pPrDefault>
   </w:docDefaults>
-  <w:latentStyles w:defLockedState="0" w:defUIPriority="0" w:defSemiHidden="0" w:defUnhideWhenUsed="0" w:defQFormat="0" w:count="375">
+  <w:latentStyles w:defLockedState="0" w:defUIPriority="0" w:defSemiHidden="0" w:defUnhideWhenUsed="0" w:defQFormat="0" w:count="371">
     <w:lsdException w:name="Normal" w:qFormat="1"/>
     <w:lsdException w:name="heading 1" w:qFormat="1"/>
     <w:lsdException w:name="heading 2" w:semiHidden="1" w:unhideWhenUsed="1" w:qFormat="1"/>
@@ -2925,12 +2880,8 @@
     <w:lsdException w:name="List Table 5 Dark Accent 6" w:uiPriority="50"/>
     <w:lsdException w:name="List Table 6 Colorful Accent 6" w:uiPriority="51"/>
     <w:lsdException w:name="List Table 7 Colorful Accent 6" w:uiPriority="52"/>
-    <w:lsdException w:name="Mention" w:semiHidden="1" w:uiPriority="99" w:unhideWhenUsed="1"/>
-    <w:lsdException w:name="Smart Hyperlink" w:semiHidden="1" w:uiPriority="99" w:unhideWhenUsed="1"/>
-    <w:lsdException w:name="Hashtag" w:semiHidden="1" w:uiPriority="99" w:unhideWhenUsed="1"/>
-    <w:lsdException w:name="Unresolved Mention" w:semiHidden="1" w:uiPriority="99" w:unhideWhenUsed="1"/>
   </w:latentStyles>
-  <w:style w:type="paragraph" w:default="1" w:styleId="Normal">
+  <w:style w:type="paragraph" w:default="1" w:styleId="a">
     <w:name w:val="Normal"/>
     <w:qFormat/>
     <w:rPr>
@@ -2938,13 +2889,13 @@
       <w:lang w:eastAsia="zh-CN"/>
     </w:rPr>
   </w:style>
-  <w:style w:type="character" w:default="1" w:styleId="DefaultParagraphFont">
+  <w:style w:type="character" w:default="1" w:styleId="a0">
     <w:name w:val="Default Paragraph Font"/>
     <w:uiPriority w:val="1"/>
     <w:semiHidden/>
     <w:unhideWhenUsed/>
   </w:style>
-  <w:style w:type="table" w:default="1" w:styleId="TableNormal">
+  <w:style w:type="table" w:default="1" w:styleId="a1">
     <w:name w:val="Normal Table"/>
     <w:uiPriority w:val="99"/>
     <w:semiHidden/>
@@ -2959,24 +2910,24 @@
       </w:tblCellMar>
     </w:tblPr>
   </w:style>
-  <w:style w:type="numbering" w:default="1" w:styleId="NoList">
+  <w:style w:type="numbering" w:default="1" w:styleId="a2">
     <w:name w:val="No List"/>
     <w:uiPriority w:val="99"/>
     <w:semiHidden/>
     <w:unhideWhenUsed/>
   </w:style>
-  <w:style w:type="character" w:styleId="Strong">
+  <w:style w:type="character" w:styleId="a3">
     <w:name w:val="Strong"/>
-    <w:basedOn w:val="DefaultParagraphFont"/>
+    <w:basedOn w:val="a0"/>
     <w:qFormat/>
     <w:rPr>
       <w:b/>
       <w:bCs/>
     </w:rPr>
   </w:style>
-  <w:style w:type="paragraph" w:styleId="ListParagraph">
+  <w:style w:type="paragraph" w:styleId="a4">
     <w:name w:val="List Paragraph"/>
-    <w:basedOn w:val="Normal"/>
+    <w:basedOn w:val="a"/>
     <w:uiPriority w:val="99"/>
     <w:rsid w:val="00337E39"/>
     <w:pPr>
@@ -2984,9 +2935,9 @@
       <w:contextualSpacing/>
     </w:pPr>
   </w:style>
-  <w:style w:type="character" w:styleId="Hyperlink">
+  <w:style w:type="character" w:styleId="a5">
     <w:name w:val="Hyperlink"/>
-    <w:basedOn w:val="DefaultParagraphFont"/>
+    <w:basedOn w:val="a0"/>
     <w:rsid w:val="002C72D2"/>
     <w:rPr>
       <w:color w:val="0563C1" w:themeColor="hyperlink"/>
@@ -3273,7 +3224,7 @@
 </file>
 
 <file path=customXml/itemProps2.xml><?xml version="1.0" encoding="utf-8"?>
-<ds:datastoreItem xmlns:ds="http://schemas.openxmlformats.org/officeDocument/2006/customXml" ds:itemID="{F9A3F30F-A49F-4F35-AAF6-6A476852223E}">
+<ds:datastoreItem xmlns:ds="http://schemas.openxmlformats.org/officeDocument/2006/customXml" ds:itemID="{BE2FCD28-DC65-41A7-AC29-22F8054101E9}">
   <ds:schemaRefs>
     <ds:schemaRef ds:uri="http://schemas.openxmlformats.org/officeDocument/2006/bibliography"/>
   </ds:schemaRefs>

</xml_diff>

<commit_message>
add results and the future work
</commit_message>
<xml_diff>
--- a/Xiao_Pi_website/write_up.docx
+++ b/Xiao_Pi_website/write_up.docx
@@ -1569,24 +1569,8 @@
           <w:rFonts w:eastAsia="PMingLiU"/>
           <w:lang w:eastAsia="zh-TW"/>
         </w:rPr>
-        <w:t xml:space="preserve">image center. The camera tile motor is depending on the Y axis </w:t>
-      </w:r>
-      <w:r>
-        <w:rPr>
-          <w:rFonts w:eastAsia="PMingLiU"/>
-          <w:lang w:eastAsia="zh-TW"/>
-        </w:rPr>
-        <w:t>differential of from the image center</w:t>
-      </w:r>
-      <w:r>
-        <w:rPr>
-          <w:rFonts w:eastAsia="PMingLiU"/>
-          <w:lang w:eastAsia="zh-TW"/>
-        </w:rPr>
-        <w:t xml:space="preserve">. </w:t>
-      </w:r>
-      <w:bookmarkStart w:id="0" w:name="_GoBack"/>
-      <w:bookmarkEnd w:id="0"/>
+        <w:t xml:space="preserve">image center. The camera tile motor is depending on the Y axis differential of from the image center. </w:t>
+      </w:r>
     </w:p>
     <w:p>
       <w:pPr>
@@ -2464,7 +2448,186 @@
     </w:p>
     <w:p/>
     <w:p/>
-    <w:p/>
+    <w:p>
+      <w:pPr>
+        <w:rPr>
+          <w:b/>
+        </w:rPr>
+      </w:pPr>
+      <w:r>
+        <w:rPr>
+          <w:b/>
+        </w:rPr>
+        <w:t xml:space="preserve">Results: </w:t>
+      </w:r>
+    </w:p>
+    <w:p>
+      <w:pPr>
+        <w:rPr>
+          <w:b/>
+        </w:rPr>
+      </w:pPr>
+      <w:r>
+        <w:rPr>
+          <w:b/>
+        </w:rPr>
+        <w:t>Did everything perform as planned? Did your team meet the goals outlined in the description?</w:t>
+      </w:r>
+    </w:p>
+    <w:p>
+      <w:r>
+        <w:t xml:space="preserve">Initially, we were very concerned about that torque and speed of our motor. Since tossing a ball and catch it before </w:t>
+      </w:r>
+      <w:proofErr w:type="gramStart"/>
+      <w:r>
+        <w:t>it</w:t>
+      </w:r>
+      <w:proofErr w:type="gramEnd"/>
+      <w:r>
+        <w:t xml:space="preserve"> lands is a hard job to achieve, the robot would require a high speed motor and high speed object detection. </w:t>
+      </w:r>
+      <w:r>
+        <w:t xml:space="preserve">To achieve this goal, we were thinking about designing a new gear box with lower reduction ratio. By lowering the reduction ration, the motor would have higher speed but lower torque. It is possible that the new designed gear box wouldn’t work out and ended up consuming us a lot of time. </w:t>
+      </w:r>
+      <w:r>
+        <w:t>Also, b</w:t>
+      </w:r>
+      <w:r>
+        <w:t xml:space="preserve">oth of us had few </w:t>
+      </w:r>
+      <w:r>
+        <w:t>knowledges</w:t>
+      </w:r>
+      <w:r>
+        <w:t xml:space="preserve"> about designing a 3d object, not to mention designing a gear box. </w:t>
+      </w:r>
+      <w:r>
+        <w:t xml:space="preserve">As a result, we decided to stay with the original reduction ratio and take the easier task to design the motors’ bracket. </w:t>
+      </w:r>
+    </w:p>
+    <w:p>
+      <w:r>
+        <w:t xml:space="preserve">Over all, we </w:t>
+      </w:r>
+      <w:r>
+        <w:t xml:space="preserve">approximately meet the goals outlined in the description. </w:t>
+      </w:r>
+      <w:r>
+        <w:t>Still, there are several changes that allow us to finish the project in a short time.</w:t>
+      </w:r>
+      <w:r>
+        <w:t xml:space="preserve"> </w:t>
+      </w:r>
+      <w:r>
+        <w:t>First, r</w:t>
+      </w:r>
+      <w:r>
+        <w:t xml:space="preserve">ather than installing two cameras for object distance detection, we represent the distance from the object area in an image. </w:t>
+      </w:r>
+      <w:r>
+        <w:t>Second</w:t>
+      </w:r>
+      <w:r>
+        <w:t>, rather than catching the balloon into a bucket, we use needles to pop the balloon which would dramatically show the catching result</w:t>
+      </w:r>
+    </w:p>
+    <w:p>
+      <w:pPr>
+        <w:rPr>
+          <w:b/>
+        </w:rPr>
+      </w:pPr>
+      <w:bookmarkStart w:id="0" w:name="_GoBack"/>
+      <w:bookmarkEnd w:id="0"/>
+      <w:r>
+        <w:rPr>
+          <w:b/>
+        </w:rPr>
+        <w:t xml:space="preserve">Conclusions: </w:t>
+      </w:r>
+    </w:p>
+    <w:p>
+      <w:pPr>
+        <w:rPr>
+          <w:b/>
+        </w:rPr>
+      </w:pPr>
+      <w:r>
+        <w:rPr>
+          <w:b/>
+        </w:rPr>
+        <w:t xml:space="preserve">What results did you project achieve?  What did you discover that </w:t>
+      </w:r>
+      <w:proofErr w:type="gramStart"/>
+      <w:r>
+        <w:rPr>
+          <w:b/>
+        </w:rPr>
+        <w:t>definitely did</w:t>
+      </w:r>
+      <w:proofErr w:type="gramEnd"/>
+      <w:r>
+        <w:rPr>
+          <w:b/>
+        </w:rPr>
+        <w:t xml:space="preserve"> not work?</w:t>
+      </w:r>
+    </w:p>
+    <w:p/>
+    <w:p>
+      <w:pPr>
+        <w:rPr>
+          <w:b/>
+        </w:rPr>
+      </w:pPr>
+      <w:r>
+        <w:rPr>
+          <w:b/>
+        </w:rPr>
+        <w:t xml:space="preserve">Future work:  </w:t>
+      </w:r>
+    </w:p>
+    <w:p>
+      <w:pPr>
+        <w:rPr>
+          <w:b/>
+        </w:rPr>
+      </w:pPr>
+      <w:r>
+        <w:rPr>
+          <w:b/>
+        </w:rPr>
+        <w:t>What would you explore if you had more time to work on the project?</w:t>
+      </w:r>
+    </w:p>
+    <w:p>
+      <w:r>
+        <w:t xml:space="preserve">We would spend more time on developing the algorithm for estimating an object’s trajectory. Because there were times that the robot couldn’t track the balloon if it suddenly moved away, we </w:t>
+      </w:r>
+      <w:r>
+        <w:t xml:space="preserve">would </w:t>
+      </w:r>
+      <w:r>
+        <w:t>need a</w:t>
+      </w:r>
+      <w:r>
+        <w:t xml:space="preserve"> trajectory </w:t>
+      </w:r>
+      <w:r>
+        <w:t>prediction algorithm</w:t>
+      </w:r>
+      <w:r>
+        <w:t xml:space="preserve"> to overcome this issue. </w:t>
+      </w:r>
+    </w:p>
+    <w:p>
+      <w:r>
+        <w:t xml:space="preserve">Also, during tracking mode the robot </w:t>
+      </w:r>
+      <w:r>
+        <w:t xml:space="preserve">wasn’t performing its rotation obviously. We would refine the speed controller for faster response when it is moving forward and rotating. </w:t>
+      </w:r>
+    </w:p>
     <w:p/>
     <w:p/>
     <w:p>
@@ -2751,6 +2914,7 @@
     <w:lsdException w:name="HTML Top of Form" w:semiHidden="1" w:uiPriority="99" w:unhideWhenUsed="1"/>
     <w:lsdException w:name="HTML Bottom of Form" w:semiHidden="1" w:uiPriority="99" w:unhideWhenUsed="1"/>
     <w:lsdException w:name="HTML Preformatted" w:semiHidden="1" w:unhideWhenUsed="1"/>
+    <w:lsdException w:name="Normal Table" w:semiHidden="1" w:unhideWhenUsed="1"/>
     <w:lsdException w:name="No List" w:semiHidden="1" w:uiPriority="99" w:unhideWhenUsed="1"/>
     <w:lsdException w:name="Outline List 1" w:semiHidden="1" w:uiPriority="99" w:unhideWhenUsed="1"/>
     <w:lsdException w:name="Outline List 2" w:semiHidden="1" w:uiPriority="99" w:unhideWhenUsed="1"/>
@@ -2793,8 +2957,10 @@
     <w:lsdException w:name="Table Elegant" w:semiHidden="1" w:unhideWhenUsed="1"/>
     <w:lsdException w:name="Table Professional" w:semiHidden="1" w:unhideWhenUsed="1"/>
     <w:lsdException w:name="Table Subtle 1" w:semiHidden="1" w:unhideWhenUsed="1"/>
+    <w:lsdException w:name="Table Subtle 2" w:semiHidden="1" w:unhideWhenUsed="1"/>
     <w:lsdException w:name="Table Web 1" w:semiHidden="1" w:unhideWhenUsed="1"/>
     <w:lsdException w:name="Table Web 2" w:semiHidden="1" w:unhideWhenUsed="1"/>
+    <w:lsdException w:name="Table Web 3" w:semiHidden="1" w:unhideWhenUsed="1"/>
     <w:lsdException w:name="Table Theme" w:semiHidden="1" w:unhideWhenUsed="1"/>
     <w:lsdException w:name="Placeholder Text" w:semiHidden="1" w:uiPriority="99"/>
     <w:lsdException w:name="No Spacing" w:uiPriority="99"/>
@@ -3359,7 +3525,7 @@
 </file>
 
 <file path=customXml/itemProps2.xml><?xml version="1.0" encoding="utf-8"?>
-<ds:datastoreItem xmlns:ds="http://schemas.openxmlformats.org/officeDocument/2006/customXml" ds:itemID="{B45B8BFD-77A8-4BB2-95EC-D75A6BCFF6C3}">
+<ds:datastoreItem xmlns:ds="http://schemas.openxmlformats.org/officeDocument/2006/customXml" ds:itemID="{31E92654-99D9-4D8E-BC7C-7E684F5FEB5C}">
   <ds:schemaRefs>
     <ds:schemaRef ds:uri="http://schemas.openxmlformats.org/officeDocument/2006/bibliography"/>
   </ds:schemaRefs>

</xml_diff>

<commit_message>
adding conclusion to the writeup
</commit_message>
<xml_diff>
--- a/Xiao_Pi_website/write_up.docx
+++ b/Xiao_Pi_website/write_up.docx
@@ -2537,43 +2537,94 @@
           <w:b/>
         </w:rPr>
       </w:pPr>
+      <w:r>
+        <w:rPr>
+          <w:b/>
+        </w:rPr>
+        <w:t xml:space="preserve">Conclusions: </w:t>
+      </w:r>
+    </w:p>
+    <w:p>
+      <w:pPr>
+        <w:rPr>
+          <w:b/>
+        </w:rPr>
+      </w:pPr>
+      <w:r>
+        <w:rPr>
+          <w:b/>
+        </w:rPr>
+        <w:t xml:space="preserve">What results did you project achieve?  What did you discover that </w:t>
+      </w:r>
+      <w:proofErr w:type="gramStart"/>
+      <w:r>
+        <w:rPr>
+          <w:b/>
+        </w:rPr>
+        <w:t>definitely did</w:t>
+      </w:r>
+      <w:proofErr w:type="gramEnd"/>
+      <w:r>
+        <w:rPr>
+          <w:b/>
+        </w:rPr>
+        <w:t xml:space="preserve"> not work?</w:t>
+      </w:r>
+    </w:p>
+    <w:p>
+      <w:pPr>
+        <w:rPr>
+          <w:rFonts w:eastAsia="PMingLiU"/>
+          <w:lang w:eastAsia="zh-TW"/>
+        </w:rPr>
+      </w:pPr>
+      <w:r>
+        <w:t xml:space="preserve">Our robot achieved the objective to terminate the balloon before it lands. </w:t>
+      </w:r>
+      <w:r>
+        <w:t xml:space="preserve">Also, we realized that if it wasn’t balloon, the ball would only </w:t>
+      </w:r>
+      <w:r>
+        <w:t>spend</w:t>
+      </w:r>
+      <w:r>
+        <w:t xml:space="preserve"> two seconds before it lands. </w:t>
+      </w:r>
+      <w:r>
+        <w:t xml:space="preserve">On the other hand, if the ball is changed to a balloon, the </w:t>
+      </w:r>
+      <w:r>
+        <w:rPr>
+          <w:rFonts w:eastAsia="PMingLiU"/>
+          <w:lang w:eastAsia="zh-TW"/>
+        </w:rPr>
+        <w:t xml:space="preserve">air resistance would slow down the dropping balloon. </w:t>
+      </w:r>
+    </w:p>
+    <w:p>
+      <w:pPr>
+        <w:rPr>
+          <w:rFonts w:eastAsia="PMingLiU"/>
+          <w:lang w:eastAsia="zh-TW"/>
+        </w:rPr>
+      </w:pPr>
+      <w:r>
+        <w:rPr>
+          <w:rFonts w:eastAsia="PMingLiU"/>
+          <w:lang w:eastAsia="zh-TW"/>
+        </w:rPr>
+        <w:t xml:space="preserve">Nevertheless, if the robot is equipped with two cameras, it would take more computing time and would eventually slow down the tracking efficiency. Take our project as an example, our tracking function need 10 milliseconds to compute the object contour and 2 milliseconds to compute the control output. The new input image is renewed with every 30 milliseconds (30fps). If it were two cameras input the images, the contour calculating function would be doubled up. Thus, the output time from fetching an image and output a control signal could </w:t>
+      </w:r>
+      <w:r>
+        <w:rPr>
+          <w:rFonts w:eastAsia="PMingLiU"/>
+          <w:lang w:eastAsia="zh-TW"/>
+        </w:rPr>
+        <w:t xml:space="preserve">take more than 25 milliseconds in idea way. Moreover, we weren’t using higher priority from CPU, there would definitely be more latency when executing the program. </w:t>
+      </w:r>
       <w:bookmarkStart w:id="0" w:name="_GoBack"/>
       <w:bookmarkEnd w:id="0"/>
-      <w:r>
-        <w:rPr>
-          <w:b/>
-        </w:rPr>
-        <w:t xml:space="preserve">Conclusions: </w:t>
-      </w:r>
-    </w:p>
-    <w:p>
-      <w:pPr>
-        <w:rPr>
-          <w:b/>
-        </w:rPr>
-      </w:pPr>
-      <w:r>
-        <w:rPr>
-          <w:b/>
-        </w:rPr>
-        <w:t xml:space="preserve">What results did you project achieve?  What did you discover that </w:t>
-      </w:r>
-      <w:proofErr w:type="gramStart"/>
-      <w:r>
-        <w:rPr>
-          <w:b/>
-        </w:rPr>
-        <w:t>definitely did</w:t>
-      </w:r>
-      <w:proofErr w:type="gramEnd"/>
-      <w:r>
-        <w:rPr>
-          <w:b/>
-        </w:rPr>
-        <w:t xml:space="preserve"> not work?</w:t>
-      </w:r>
-    </w:p>
-    <w:p/>
+    </w:p>
     <w:p>
       <w:pPr>
         <w:rPr>
@@ -3525,7 +3576,7 @@
 </file>
 
 <file path=customXml/itemProps2.xml><?xml version="1.0" encoding="utf-8"?>
-<ds:datastoreItem xmlns:ds="http://schemas.openxmlformats.org/officeDocument/2006/customXml" ds:itemID="{31E92654-99D9-4D8E-BC7C-7E684F5FEB5C}">
+<ds:datastoreItem xmlns:ds="http://schemas.openxmlformats.org/officeDocument/2006/customXml" ds:itemID="{F9B82737-CE19-4E99-8112-A6376D5C689A}">
   <ds:schemaRefs>
     <ds:schemaRef ds:uri="http://schemas.openxmlformats.org/officeDocument/2006/bibliography"/>
   </ds:schemaRefs>

</xml_diff>

<commit_message>
adding reference to writeup
</commit_message>
<xml_diff>
--- a/Xiao_Pi_website/write_up.docx
+++ b/Xiao_Pi_website/write_up.docx
@@ -2622,8 +2622,6 @@
         </w:rPr>
         <w:t xml:space="preserve">take more than 25 milliseconds in idea way. Moreover, we weren’t using higher priority from CPU, there would definitely be more latency when executing the program. </w:t>
       </w:r>
-      <w:bookmarkStart w:id="0" w:name="_GoBack"/>
-      <w:bookmarkEnd w:id="0"/>
     </w:p>
     <w:p>
       <w:pPr>
@@ -2747,6 +2745,27 @@
       <w:r>
         <w:t>[3]</w:t>
       </w:r>
+      <w:r>
+        <w:t xml:space="preserve"> </w:t>
+      </w:r>
+      <w:r>
+        <w:t>TT DC Gearbox Motor</w:t>
+      </w:r>
+    </w:p>
+    <w:p>
+      <w:hyperlink r:id="rId14" w:history="1">
+        <w:r>
+          <w:rPr>
+            <w:rStyle w:val="Hyperlink"/>
+          </w:rPr>
+          <w:t>https://www.adafruit.com/product/3777</w:t>
+        </w:r>
+      </w:hyperlink>
+      <w:r>
+        <w:t xml:space="preserve"> </w:t>
+      </w:r>
+      <w:bookmarkStart w:id="0" w:name="_GoBack"/>
+      <w:bookmarkEnd w:id="0"/>
     </w:p>
     <w:sectPr>
       <w:pgSz w:w="11906" w:h="16838"/>
@@ -3296,6 +3315,18 @@
       <w:u w:val="single"/>
     </w:rPr>
   </w:style>
+  <w:style w:type="character" w:styleId="UnresolvedMention">
+    <w:name w:val="Unresolved Mention"/>
+    <w:basedOn w:val="DefaultParagraphFont"/>
+    <w:uiPriority w:val="99"/>
+    <w:semiHidden/>
+    <w:unhideWhenUsed/>
+    <w:rsid w:val="006E14B0"/>
+    <w:rPr>
+      <w:color w:val="605E5C"/>
+      <w:shd w:val="clear" w:color="auto" w:fill="E1DFDD"/>
+    </w:rPr>
+  </w:style>
 </w:styles>
 </file>
 
@@ -3576,7 +3607,7 @@
 </file>
 
 <file path=customXml/itemProps2.xml><?xml version="1.0" encoding="utf-8"?>
-<ds:datastoreItem xmlns:ds="http://schemas.openxmlformats.org/officeDocument/2006/customXml" ds:itemID="{F9B82737-CE19-4E99-8112-A6376D5C689A}">
+<ds:datastoreItem xmlns:ds="http://schemas.openxmlformats.org/officeDocument/2006/customXml" ds:itemID="{153EB8CE-0ABF-4B5E-AA13-5608956C3569}">
   <ds:schemaRefs>
     <ds:schemaRef ds:uri="http://schemas.openxmlformats.org/officeDocument/2006/bibliography"/>
   </ds:schemaRefs>

</xml_diff>